<commit_message>
Hausarbeit aktualisiert und einige andere Dinge
holiday opening ngif
alert styling,
ppview
</commit_message>
<xml_diff>
--- a/Hausarbeit.docx
+++ b/Hausarbeit.docx
@@ -359,21 +359,12 @@
                               <w:p>
                                 <w:pPr>
                                   <w:pStyle w:val="KeinLeerraum"/>
-                                  <w:jc w:val="right"/>
                                   <w:rPr>
                                     <w:color w:val="595959" w:themeColor="text1" w:themeTint="A6"/>
                                     <w:sz w:val="28"/>
                                     <w:szCs w:val="28"/>
                                   </w:rPr>
                                 </w:pPr>
-                                <w:r>
-                                  <w:rPr>
-                                    <w:color w:val="595959" w:themeColor="text1" w:themeTint="A6"/>
-                                    <w:sz w:val="28"/>
-                                    <w:szCs w:val="28"/>
-                                  </w:rPr>
-                                  <w:t>Von</w:t>
-                                </w:r>
                               </w:p>
                               <w:p>
                                 <w:pPr>
@@ -409,44 +400,23 @@
                                     <w:sz w:val="28"/>
                                     <w:szCs w:val="28"/>
                                   </w:rPr>
-                                  <w:t xml:space="preserve"> (</w:t>
+                                  <w:t xml:space="preserve"> (Matrikel-Nummer:</w:t>
                                 </w:r>
-                                <w:proofErr w:type="spellStart"/>
                                 <w:r>
                                   <w:rPr>
                                     <w:color w:val="595959" w:themeColor="text1" w:themeTint="A6"/>
                                     <w:sz w:val="28"/>
                                     <w:szCs w:val="28"/>
                                   </w:rPr>
-                                  <w:t>Matrikel-Nummer:758077</w:t>
+                                  <w:t xml:space="preserve"> </w:t>
                                 </w:r>
-                                <w:proofErr w:type="spellEnd"/>
                                 <w:r>
                                   <w:rPr>
                                     <w:color w:val="595959" w:themeColor="text1" w:themeTint="A6"/>
                                     <w:sz w:val="28"/>
                                     <w:szCs w:val="28"/>
                                   </w:rPr>
-                                  <w:t>)</w:t>
-                                </w:r>
-                              </w:p>
-                              <w:p>
-                                <w:pPr>
-                                  <w:pStyle w:val="KeinLeerraum"/>
-                                  <w:jc w:val="right"/>
-                                  <w:rPr>
-                                    <w:color w:val="595959" w:themeColor="text1" w:themeTint="A6"/>
-                                    <w:sz w:val="28"/>
-                                    <w:szCs w:val="28"/>
-                                  </w:rPr>
-                                </w:pPr>
-                                <w:r>
-                                  <w:rPr>
-                                    <w:color w:val="595959" w:themeColor="text1" w:themeTint="A6"/>
-                                    <w:sz w:val="28"/>
-                                    <w:szCs w:val="28"/>
-                                  </w:rPr>
-                                  <w:t>&amp;</w:t>
+                                  <w:t>758077)</w:t>
                                 </w:r>
                               </w:p>
                               <w:p>
@@ -465,7 +435,31 @@
                                     <w:sz w:val="28"/>
                                     <w:szCs w:val="28"/>
                                   </w:rPr>
-                                  <w:t>Ramona Plogmann(Matrikel-Nummer:</w:t>
+                                  <w:t>Ramona Plogmann</w:t>
+                                </w:r>
+                                <w:r>
+                                  <w:rPr>
+                                    <w:color w:val="595959" w:themeColor="text1" w:themeTint="A6"/>
+                                    <w:sz w:val="28"/>
+                                    <w:szCs w:val="28"/>
+                                  </w:rPr>
+                                  <w:t xml:space="preserve"> </w:t>
+                                </w:r>
+                                <w:r>
+                                  <w:rPr>
+                                    <w:color w:val="595959" w:themeColor="text1" w:themeTint="A6"/>
+                                    <w:sz w:val="28"/>
+                                    <w:szCs w:val="28"/>
+                                  </w:rPr>
+                                  <w:t>(Matrikel-Nummer:</w:t>
+                                </w:r>
+                                <w:r>
+                                  <w:rPr>
+                                    <w:color w:val="595959" w:themeColor="text1" w:themeTint="A6"/>
+                                    <w:sz w:val="28"/>
+                                    <w:szCs w:val="28"/>
+                                  </w:rPr>
+                                  <w:t xml:space="preserve"> 758046)</w:t>
                                 </w:r>
                               </w:p>
                             </w:txbxContent>
@@ -488,7 +482,7 @@
                   </wp:anchor>
                 </w:drawing>
               </mc:Choice>
-              <mc:Fallback xmlns:w15="http://schemas.microsoft.com/office/word/2012/wordml">
+              <mc:Fallback>
                 <w:pict>
                   <v:shapetype id="_x0000_t202" coordsize="21600,21600" o:spt="202" path="m,l,21600r21600,l21600,xe">
                     <v:stroke joinstyle="miter"/>
@@ -500,21 +494,12 @@
                         <w:p>
                           <w:pPr>
                             <w:pStyle w:val="KeinLeerraum"/>
-                            <w:jc w:val="right"/>
                             <w:rPr>
                               <w:color w:val="595959" w:themeColor="text1" w:themeTint="A6"/>
                               <w:sz w:val="28"/>
                               <w:szCs w:val="28"/>
                             </w:rPr>
                           </w:pPr>
-                          <w:r>
-                            <w:rPr>
-                              <w:color w:val="595959" w:themeColor="text1" w:themeTint="A6"/>
-                              <w:sz w:val="28"/>
-                              <w:szCs w:val="28"/>
-                            </w:rPr>
-                            <w:t>Von</w:t>
-                          </w:r>
                         </w:p>
                         <w:p>
                           <w:pPr>
@@ -532,26 +517,41 @@
                               <w:sz w:val="28"/>
                               <w:szCs w:val="28"/>
                             </w:rPr>
-                            <w:t>Noah Große Starmann (Matrikel-Nummer:758077)</w:t>
+                            <w:t xml:space="preserve">Noah Große </w:t>
                           </w:r>
-                        </w:p>
-                        <w:p>
-                          <w:pPr>
-                            <w:pStyle w:val="KeinLeerraum"/>
-                            <w:jc w:val="right"/>
-                            <w:rPr>
-                              <w:color w:val="595959" w:themeColor="text1" w:themeTint="A6"/>
-                              <w:sz w:val="28"/>
-                              <w:szCs w:val="28"/>
-                            </w:rPr>
-                          </w:pPr>
+                          <w:proofErr w:type="spellStart"/>
                           <w:r>
                             <w:rPr>
                               <w:color w:val="595959" w:themeColor="text1" w:themeTint="A6"/>
                               <w:sz w:val="28"/>
                               <w:szCs w:val="28"/>
                             </w:rPr>
-                            <w:t>&amp;</w:t>
+                            <w:t>Starmann</w:t>
+                          </w:r>
+                          <w:proofErr w:type="spellEnd"/>
+                          <w:r>
+                            <w:rPr>
+                              <w:color w:val="595959" w:themeColor="text1" w:themeTint="A6"/>
+                              <w:sz w:val="28"/>
+                              <w:szCs w:val="28"/>
+                            </w:rPr>
+                            <w:t xml:space="preserve"> (Matrikel-Nummer:</w:t>
+                          </w:r>
+                          <w:r>
+                            <w:rPr>
+                              <w:color w:val="595959" w:themeColor="text1" w:themeTint="A6"/>
+                              <w:sz w:val="28"/>
+                              <w:szCs w:val="28"/>
+                            </w:rPr>
+                            <w:t xml:space="preserve"> </w:t>
+                          </w:r>
+                          <w:r>
+                            <w:rPr>
+                              <w:color w:val="595959" w:themeColor="text1" w:themeTint="A6"/>
+                              <w:sz w:val="28"/>
+                              <w:szCs w:val="28"/>
+                            </w:rPr>
+                            <w:t>758077)</w:t>
                           </w:r>
                         </w:p>
                         <w:p>
@@ -570,7 +570,31 @@
                               <w:sz w:val="28"/>
                               <w:szCs w:val="28"/>
                             </w:rPr>
-                            <w:t>Ramona Plogmann(Matrikel-Nummer:</w:t>
+                            <w:t>Ramona Plogmann</w:t>
+                          </w:r>
+                          <w:r>
+                            <w:rPr>
+                              <w:color w:val="595959" w:themeColor="text1" w:themeTint="A6"/>
+                              <w:sz w:val="28"/>
+                              <w:szCs w:val="28"/>
+                            </w:rPr>
+                            <w:t xml:space="preserve"> </w:t>
+                          </w:r>
+                          <w:r>
+                            <w:rPr>
+                              <w:color w:val="595959" w:themeColor="text1" w:themeTint="A6"/>
+                              <w:sz w:val="28"/>
+                              <w:szCs w:val="28"/>
+                            </w:rPr>
+                            <w:t>(Matrikel-Nummer:</w:t>
+                          </w:r>
+                          <w:r>
+                            <w:rPr>
+                              <w:color w:val="595959" w:themeColor="text1" w:themeTint="A6"/>
+                              <w:sz w:val="28"/>
+                              <w:szCs w:val="28"/>
+                            </w:rPr>
+                            <w:t xml:space="preserve"> 758046)</w:t>
                           </w:r>
                         </w:p>
                       </w:txbxContent>
@@ -656,14 +680,16 @@
                                     <w:szCs w:val="28"/>
                                   </w:rPr>
                                 </w:pPr>
+                                <w:proofErr w:type="spellStart"/>
                                 <w:r>
                                   <w:rPr>
                                     <w:color w:val="5B9BD5" w:themeColor="accent1"/>
                                     <w:sz w:val="28"/>
                                     <w:szCs w:val="28"/>
                                   </w:rPr>
-                                  <w:t>Exposee</w:t>
+                                  <w:t>Expose</w:t>
                                 </w:r>
+                                <w:proofErr w:type="spellEnd"/>
                               </w:p>
                               <w:sdt>
                                 <w:sdtPr>
@@ -731,7 +757,7 @@
                   </wp:anchor>
                 </w:drawing>
               </mc:Choice>
-              <mc:Fallback xmlns:w15="http://schemas.microsoft.com/office/word/2012/wordml">
+              <mc:Fallback>
                 <w:pict>
                   <v:shape id="Textfeld 153" o:spid="_x0000_s1027" type="#_x0000_t202" style="position:absolute;margin-left:0;margin-top:0;width:8in;height:79.5pt;z-index:251661312;visibility:visible;mso-wrap-style:square;mso-width-percent:941;mso-height-percent:100;mso-top-percent:700;mso-wrap-distance-left:9pt;mso-wrap-distance-top:0;mso-wrap-distance-right:9pt;mso-wrap-distance-bottom:0;mso-position-horizontal:center;mso-position-horizontal-relative:page;mso-position-vertical-relative:page;mso-width-percent:941;mso-height-percent:100;mso-top-percent:700;mso-width-relative:page;mso-height-relative:page;v-text-anchor:top" o:gfxdata="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" filled="f" stroked="f" strokeweight=".5pt">
                     <v:textbox style="mso-fit-shape-to-text:t" inset="126pt,0,54pt,0">
@@ -746,14 +772,16 @@
                               <w:szCs w:val="28"/>
                             </w:rPr>
                           </w:pPr>
+                          <w:proofErr w:type="spellStart"/>
                           <w:r>
                             <w:rPr>
                               <w:color w:val="5B9BD5" w:themeColor="accent1"/>
                               <w:sz w:val="28"/>
                               <w:szCs w:val="28"/>
                             </w:rPr>
-                            <w:t>Exposee</w:t>
+                            <w:t>Expose</w:t>
                           </w:r>
+                          <w:proofErr w:type="spellEnd"/>
                         </w:p>
                         <w:sdt>
                           <w:sdtPr>
@@ -769,6 +797,7 @@
                             <w:dataBinding w:prefixMappings="xmlns:ns0='http://schemas.microsoft.com/office/2006/coverPageProps' " w:xpath="/ns0:CoverPageProperties[1]/ns0:Abstract[1]" w:storeItemID="{55AF091B-3C7A-41E3-B477-F2FDAA23CFDA}"/>
                             <w:text w:multiLine="1"/>
                           </w:sdtPr>
+                          <w:sdtEndPr/>
                           <w:sdtContent>
                             <w:p>
                               <w:pPr>
@@ -971,7 +1000,7 @@
                   </wp:anchor>
                 </w:drawing>
               </mc:Choice>
-              <mc:Fallback xmlns:w15="http://schemas.microsoft.com/office/word/2012/wordml">
+              <mc:Fallback>
                 <w:pict>
                   <v:shape id="Textfeld 154" o:spid="_x0000_s1028" type="#_x0000_t202" style="position:absolute;margin-left:0;margin-top:0;width:8in;height:286.5pt;z-index:251659264;visibility:visible;mso-wrap-style:square;mso-width-percent:941;mso-height-percent:363;mso-top-percent:300;mso-wrap-distance-left:9pt;mso-wrap-distance-top:0;mso-wrap-distance-right:9pt;mso-wrap-distance-bottom:0;mso-position-horizontal:center;mso-position-horizontal-relative:page;mso-position-vertical-relative:page;mso-width-percent:941;mso-height-percent:363;mso-top-percent:300;mso-width-relative:page;mso-height-relative:page;v-text-anchor:bottom" o:gfxdata="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" filled="f" stroked="f" strokeweight=".5pt">
                     <v:textbox inset="126pt,0,54pt,0">
@@ -1031,6 +1060,7 @@
                             <w:dataBinding w:prefixMappings="xmlns:ns0='http://purl.org/dc/elements/1.1/' xmlns:ns1='http://schemas.openxmlformats.org/package/2006/metadata/core-properties' " w:xpath="/ns1:coreProperties[1]/ns0:subject[1]" w:storeItemID="{6C3C8BC8-F283-45AE-878A-BAB7291924A1}"/>
                             <w:text/>
                           </w:sdtPr>
+                          <w:sdtEndPr/>
                           <w:sdtContent>
                             <w:p>
                               <w:pPr>
@@ -1312,7 +1342,7 @@
         <w:rPr>
           <w:rFonts w:cstheme="minorHAnsi"/>
         </w:rPr>
-        <w:t xml:space="preserve">, um so den größtmöglichen praktischen Nutzen aus der App im Alltag ziehen zu können. Außerdem sollte der zur Verfügung gestellte Datensatz </w:t>
+        <w:t xml:space="preserve">, um so den größtmöglichen praktischen Nutzen aus der App ziehen zu können. Außerdem sollte der zur Verfügung gestellte Datensatz </w:t>
       </w:r>
       <w:r>
         <w:rPr>
@@ -1332,7 +1362,35 @@
         <w:rPr>
           <w:rFonts w:cstheme="minorHAnsi"/>
         </w:rPr>
-        <w:t xml:space="preserve"> enthalten, beziehungsweise sollten die Daten einen Zusammenhang zur Geographie erkennen lassen um sie so für Google </w:t>
+        <w:t xml:space="preserve"> enthalten</w:t>
+      </w:r>
+      <w:r>
+        <w:rPr>
+          <w:rFonts w:cstheme="minorHAnsi"/>
+          <w:highlight w:val="yellow"/>
+        </w:rPr>
+        <w:t xml:space="preserve">, beziehungsweise sollten die Daten einen Zusammenhang zur Geographie erkennen </w:t>
+      </w:r>
+      <w:commentRangeStart w:id="0"/>
+      <w:r>
+        <w:rPr>
+          <w:rFonts w:cstheme="minorHAnsi"/>
+          <w:highlight w:val="yellow"/>
+        </w:rPr>
+        <w:t>lassen</w:t>
+      </w:r>
+      <w:commentRangeEnd w:id="0"/>
+      <w:r>
+        <w:rPr>
+          <w:rStyle w:val="Kommentarzeichen"/>
+        </w:rPr>
+        <w:commentReference w:id="0"/>
+      </w:r>
+      <w:r>
+        <w:rPr>
+          <w:rFonts w:cstheme="minorHAnsi"/>
+        </w:rPr>
+        <w:t xml:space="preserve"> um sie so für Google </w:t>
       </w:r>
       <w:proofErr w:type="spellStart"/>
       <w:r>
@@ -1385,101 +1443,133 @@
         <w:rPr>
           <w:rFonts w:cstheme="minorHAnsi"/>
         </w:rPr>
+        <w:t xml:space="preserve">, </w:t>
+      </w:r>
+      <w:r>
+        <w:rPr>
+          <w:rFonts w:cstheme="minorHAnsi"/>
+        </w:rPr>
+        <w:t xml:space="preserve">oder </w:t>
+      </w:r>
+      <w:r>
+        <w:rPr>
+          <w:rFonts w:cstheme="minorHAnsi"/>
+        </w:rPr>
+        <w:t xml:space="preserve">aber </w:t>
+      </w:r>
+      <w:r>
+        <w:rPr>
+          <w:rFonts w:cstheme="minorHAnsi"/>
+        </w:rPr>
+        <w:t>nicht in unserem Interessengebiet lagen</w:t>
+      </w:r>
+      <w:r>
+        <w:rPr>
+          <w:rFonts w:cstheme="minorHAnsi"/>
+        </w:rPr>
+        <w:t>,</w:t>
+      </w:r>
+      <w:r>
+        <w:rPr>
+          <w:rFonts w:cstheme="minorHAnsi"/>
+        </w:rPr>
+        <w:t xml:space="preserve"> haben wir uns noch einmal umorientiert. Eine weitere Suche führte uns schließlich zu </w:t>
+      </w:r>
+      <w:commentRangeStart w:id="1"/>
+      <w:r>
+        <w:rPr>
+          <w:rFonts w:cstheme="minorHAnsi"/>
+        </w:rPr>
+        <w:t>den v</w:t>
+      </w:r>
+      <w:commentRangeEnd w:id="1"/>
+      <w:r>
+        <w:rPr>
+          <w:rStyle w:val="Kommentarzeichen"/>
+        </w:rPr>
+        <w:commentReference w:id="1"/>
+      </w:r>
+      <w:r>
+        <w:rPr>
+          <w:rFonts w:cstheme="minorHAnsi"/>
+        </w:rPr>
+        <w:t>erwendeten „</w:t>
+      </w:r>
+      <w:proofErr w:type="spellStart"/>
+      <w:r>
+        <w:rPr>
+          <w:rFonts w:cstheme="minorHAnsi"/>
+        </w:rPr>
+        <w:t>DBOpenData</w:t>
+      </w:r>
+      <w:proofErr w:type="spellEnd"/>
+      <w:r>
+        <w:rPr>
+          <w:rFonts w:cstheme="minorHAnsi"/>
+        </w:rPr>
+        <w:t>“</w:t>
+      </w:r>
+      <w:r>
+        <w:rPr>
+          <w:rStyle w:val="Funotenzeichen"/>
+          <w:rFonts w:cstheme="minorHAnsi"/>
+        </w:rPr>
+        <w:footnoteReference w:id="2"/>
+      </w:r>
+      <w:r>
+        <w:rPr>
+          <w:rFonts w:cstheme="minorHAnsi"/>
+        </w:rPr>
+        <w:t xml:space="preserve">, wo im Showcase </w:t>
+      </w:r>
+      <w:r>
+        <w:rPr>
+          <w:rFonts w:cstheme="minorHAnsi"/>
+        </w:rPr>
+        <w:t xml:space="preserve">bereits interessante </w:t>
+      </w:r>
+      <w:r>
+        <w:rPr>
+          <w:rFonts w:cstheme="minorHAnsi"/>
+        </w:rPr>
+        <w:t xml:space="preserve">Projekte zu finden sind und außerdem eine </w:t>
+      </w:r>
+      <w:r>
+        <w:rPr>
+          <w:rFonts w:cstheme="minorHAnsi"/>
+        </w:rPr>
+        <w:t xml:space="preserve">vergleichsweise </w:t>
+      </w:r>
+      <w:r>
+        <w:rPr>
+          <w:rFonts w:cstheme="minorHAnsi"/>
+        </w:rPr>
+        <w:t>gute Dokumentation der einzelnen APIs gegeben ist.</w:t>
+      </w:r>
+      <w:r>
+        <w:rPr>
+          <w:rFonts w:cstheme="minorHAnsi"/>
+        </w:rPr>
+        <w:t xml:space="preserve"> Die Wahl innerhalb der </w:t>
+      </w:r>
+      <w:proofErr w:type="spellStart"/>
+      <w:r>
+        <w:rPr>
+          <w:rFonts w:cstheme="minorHAnsi"/>
+        </w:rPr>
+        <w:t>OpenData</w:t>
+      </w:r>
+      <w:proofErr w:type="spellEnd"/>
+      <w:r>
+        <w:rPr>
+          <w:rFonts w:cstheme="minorHAnsi"/>
+        </w:rPr>
         <w:t xml:space="preserve"> </w:t>
       </w:r>
       <w:r>
         <w:rPr>
           <w:rFonts w:cstheme="minorHAnsi"/>
         </w:rPr>
-        <w:t xml:space="preserve">-oder </w:t>
-      </w:r>
-      <w:r>
-        <w:rPr>
-          <w:rFonts w:cstheme="minorHAnsi"/>
-        </w:rPr>
-        <w:t xml:space="preserve">aber </w:t>
-      </w:r>
-      <w:r>
-        <w:rPr>
-          <w:rFonts w:cstheme="minorHAnsi"/>
-        </w:rPr>
-        <w:t>nicht in unserem Interessengebiet lagen</w:t>
-      </w:r>
-      <w:r>
-        <w:rPr>
-          <w:rFonts w:cstheme="minorHAnsi"/>
-        </w:rPr>
-        <w:t>,</w:t>
-      </w:r>
-      <w:r>
-        <w:rPr>
-          <w:rFonts w:cstheme="minorHAnsi"/>
-        </w:rPr>
-        <w:t xml:space="preserve"> haben wir uns noch einmal umorientiert. Eine weitere Suche führte uns schließlich zu den verwendeten „</w:t>
-      </w:r>
-      <w:proofErr w:type="spellStart"/>
-      <w:r>
-        <w:rPr>
-          <w:rFonts w:cstheme="minorHAnsi"/>
-        </w:rPr>
-        <w:t>DBOpenData</w:t>
-      </w:r>
-      <w:proofErr w:type="spellEnd"/>
-      <w:r>
-        <w:rPr>
-          <w:rFonts w:cstheme="minorHAnsi"/>
-        </w:rPr>
-        <w:t>“</w:t>
-      </w:r>
-      <w:r>
-        <w:rPr>
-          <w:rStyle w:val="Funotenzeichen"/>
-          <w:rFonts w:cstheme="minorHAnsi"/>
-        </w:rPr>
-        <w:footnoteReference w:id="2"/>
-      </w:r>
-      <w:r>
-        <w:rPr>
-          <w:rFonts w:cstheme="minorHAnsi"/>
-        </w:rPr>
-        <w:t xml:space="preserve">, wo im Showcase </w:t>
-      </w:r>
-      <w:r>
-        <w:rPr>
-          <w:rFonts w:cstheme="minorHAnsi"/>
-        </w:rPr>
-        <w:t xml:space="preserve">bereits interessante </w:t>
-      </w:r>
-      <w:r>
-        <w:rPr>
-          <w:rFonts w:cstheme="minorHAnsi"/>
-        </w:rPr>
-        <w:t>Projekte zu finden sind und außerdem eine gute Dokumentation der einzelnen APIs gegeben ist.</w:t>
-      </w:r>
-      <w:r>
-        <w:rPr>
-          <w:rFonts w:cstheme="minorHAnsi"/>
-        </w:rPr>
-        <w:t xml:space="preserve"> Die Wahl innerhalb der </w:t>
-      </w:r>
-      <w:proofErr w:type="spellStart"/>
-      <w:r>
-        <w:rPr>
-          <w:rFonts w:cstheme="minorHAnsi"/>
-        </w:rPr>
-        <w:t>OpenData</w:t>
-      </w:r>
-      <w:proofErr w:type="spellEnd"/>
-      <w:r>
-        <w:rPr>
-          <w:rFonts w:cstheme="minorHAnsi"/>
-        </w:rPr>
-        <w:t xml:space="preserve"> </w:t>
-      </w:r>
-      <w:r>
-        <w:rPr>
-          <w:rFonts w:cstheme="minorHAnsi"/>
-        </w:rPr>
         <w:t>fiel dabe</w:t>
       </w:r>
       <w:r>
@@ -1492,21 +1582,13 @@
         <w:rPr>
           <w:rFonts w:cstheme="minorHAnsi"/>
         </w:rPr>
-        <w:t xml:space="preserve">die Daten der </w:t>
-      </w:r>
-      <w:proofErr w:type="gramStart"/>
-      <w:r>
-        <w:rPr>
-          <w:rFonts w:cstheme="minorHAnsi"/>
-        </w:rPr>
-        <w:t>einzelne</w:t>
-      </w:r>
-      <w:proofErr w:type="gramEnd"/>
-      <w:r>
-        <w:rPr>
-          <w:rFonts w:cstheme="minorHAnsi"/>
-        </w:rPr>
-        <w:t xml:space="preserve"> Bahnhöfe</w:t>
+        <w:t xml:space="preserve">die Daten der einzelnen </w:t>
+      </w:r>
+      <w:r>
+        <w:rPr>
+          <w:rFonts w:cstheme="minorHAnsi"/>
+        </w:rPr>
+        <w:t>Bahnhöfe</w:t>
       </w:r>
       <w:r>
         <w:rPr>
@@ -1545,62 +1627,2402 @@
         <w:rPr>
           <w:rFonts w:cstheme="minorHAnsi"/>
         </w:rPr>
-        <w:t xml:space="preserve">Weiterhin sollen hier zunächst die Ziele definiert werden, die wir uns für die Entwicklung gesteckt haben. Im Vordergrund soll zunächst einmal die einfache Bedienbarkeit liegen. </w:t>
-      </w:r>
-      <w:r>
-        <w:rPr>
-          <w:rFonts w:cstheme="minorHAnsi"/>
-        </w:rPr>
-        <w:t>Da die Zielgruppe der App aus der Natur der Daten heraus Bahnfahrer aller Altersgruppen sein sollen ist es wichtig die App für alle Altersklassen optisch ansprechend und natürlich auch einfach bedienbar zu gestalten. Es muss sowohl jungen Leuten, als auch alten Leuten auf den ersten Blick zu verstehen sein, wie die App funktioniert und welche Schritte getätigt werden müssen, um zum gewünschten Ergebnis zu gelangen. Daher verzichten wir möglichst auf eine Einstellungsseite, die mit verschiedenen Einstellungen gerade im älteren Teil der Zielgruppe für Verwirrung sorgt. Des Weiteren soll die App natürlich kostenlos sein und auch ein praktischer Nutzen im Alltag da sein.</w:t>
-      </w:r>
+        <w:t xml:space="preserve">Im Vordergrund soll zunächst einmal die einfache Bedienbarkeit liegen. </w:t>
+      </w:r>
+      <w:r>
+        <w:rPr>
+          <w:rFonts w:cstheme="minorHAnsi"/>
+        </w:rPr>
+        <w:t>Da die Zielgruppe der App aus der Natur der Daten heraus</w:t>
+      </w:r>
+      <w:r>
+        <w:rPr>
+          <w:rFonts w:cstheme="minorHAnsi"/>
+        </w:rPr>
+        <w:t xml:space="preserve"> Bahnfahrer aller Altersgruppen </w:t>
+      </w:r>
+      <w:r>
+        <w:rPr>
+          <w:rFonts w:cstheme="minorHAnsi"/>
+        </w:rPr>
+        <w:t>sein sollen ist es wichtig</w:t>
+      </w:r>
+      <w:r>
+        <w:rPr>
+          <w:rFonts w:cstheme="minorHAnsi"/>
+        </w:rPr>
+        <w:t>,</w:t>
+      </w:r>
+      <w:r>
+        <w:rPr>
+          <w:rFonts w:cstheme="minorHAnsi"/>
+        </w:rPr>
+        <w:t xml:space="preserve"> die App für alle Altersklassen optisch ansprechend und </w:t>
+      </w:r>
+      <w:r>
+        <w:rPr>
+          <w:rFonts w:cstheme="minorHAnsi"/>
+        </w:rPr>
+        <w:t xml:space="preserve">möglichst intuitiv </w:t>
+      </w:r>
+      <w:r>
+        <w:rPr>
+          <w:rFonts w:cstheme="minorHAnsi"/>
+        </w:rPr>
+        <w:t xml:space="preserve">bedienbar zu gestalten. Es muss sowohl </w:t>
+      </w:r>
+      <w:r>
+        <w:rPr>
+          <w:rFonts w:cstheme="minorHAnsi"/>
+        </w:rPr>
+        <w:t xml:space="preserve">für junge </w:t>
+      </w:r>
+      <w:r>
+        <w:rPr>
+          <w:rFonts w:cstheme="minorHAnsi"/>
+        </w:rPr>
+        <w:t xml:space="preserve">als auch </w:t>
+      </w:r>
+      <w:r>
+        <w:rPr>
+          <w:rFonts w:cstheme="minorHAnsi"/>
+        </w:rPr>
+        <w:t xml:space="preserve">für ältere Nutzer, die nicht mit Smartphones oder ähnlichem aufgewachsenen sind, </w:t>
+      </w:r>
+      <w:r>
+        <w:rPr>
+          <w:rFonts w:cstheme="minorHAnsi"/>
+        </w:rPr>
+        <w:t>auf den ersten Blick zu verstehen sein, wie die App funktioniert und welche Schritte getätigt werden müssen, um zum gewünschten Ergebnis zu gelangen</w:t>
+      </w:r>
+      <w:commentRangeStart w:id="2"/>
+      <w:r>
+        <w:rPr>
+          <w:rFonts w:cstheme="minorHAnsi"/>
+        </w:rPr>
+        <w:t>. Daher verzichten wir möglichst auf eine Einstellungsseite, die mit verschiedenen Einstellungen gerade im älteren Teil der Zielgruppe für Verwirrung sorgt</w:t>
+      </w:r>
+      <w:commentRangeEnd w:id="2"/>
+      <w:r>
+        <w:rPr>
+          <w:rStyle w:val="Kommentarzeichen"/>
+        </w:rPr>
+        <w:commentReference w:id="2"/>
+      </w:r>
+      <w:r>
+        <w:rPr>
+          <w:rFonts w:cstheme="minorHAnsi"/>
+        </w:rPr>
+        <w:t xml:space="preserve">. Des Weiteren soll die App </w:t>
+      </w:r>
+      <w:commentRangeStart w:id="3"/>
+      <w:r>
+        <w:rPr>
+          <w:rFonts w:cstheme="minorHAnsi"/>
+        </w:rPr>
+        <w:t xml:space="preserve">natürlich </w:t>
+      </w:r>
+      <w:commentRangeEnd w:id="3"/>
+      <w:r>
+        <w:rPr>
+          <w:rStyle w:val="Kommentarzeichen"/>
+        </w:rPr>
+        <w:commentReference w:id="3"/>
+      </w:r>
+      <w:r>
+        <w:rPr>
+          <w:rFonts w:cstheme="minorHAnsi"/>
+        </w:rPr>
+        <w:t>kostenlos sein und auch ein</w:t>
+      </w:r>
+      <w:r>
+        <w:rPr>
+          <w:rFonts w:cstheme="minorHAnsi"/>
+        </w:rPr>
+        <w:t>en praktischen</w:t>
+      </w:r>
+      <w:r>
+        <w:rPr>
+          <w:rFonts w:cstheme="minorHAnsi"/>
+        </w:rPr>
+        <w:t xml:space="preserve"> Nutzen im Alltag</w:t>
+      </w:r>
+      <w:r>
+        <w:rPr>
+          <w:rFonts w:cstheme="minorHAnsi"/>
+        </w:rPr>
+        <w:t xml:space="preserve"> darstellen</w:t>
+      </w:r>
+      <w:r>
+        <w:rPr>
+          <w:rFonts w:cstheme="minorHAnsi"/>
+        </w:rPr>
+        <w:t>.</w:t>
+      </w:r>
+      <w:r>
+        <w:rPr>
+          <w:rFonts w:cstheme="minorHAnsi"/>
+        </w:rPr>
+        <w:br w:type="page"/>
+      </w:r>
+      <w:bookmarkStart w:id="4" w:name="_GoBack"/>
+      <w:bookmarkEnd w:id="4"/>
+    </w:p>
+    <w:p>
+      <w:pPr>
+        <w:rPr>
+          <w:rFonts w:cstheme="minorHAnsi"/>
+          <w:sz w:val="32"/>
+        </w:rPr>
+      </w:pPr>
+      <w:r>
+        <w:rPr>
+          <w:rFonts w:cstheme="minorHAnsi"/>
+          <w:sz w:val="32"/>
+        </w:rPr>
+        <w:lastRenderedPageBreak/>
+        <w:t>Seiten</w:t>
+      </w:r>
+    </w:p>
+    <w:p>
+      <w:pPr>
+        <w:rPr>
+          <w:rFonts w:cstheme="minorHAnsi"/>
+          <w:sz w:val="28"/>
+        </w:rPr>
+      </w:pPr>
+      <w:r>
+        <w:rPr>
+          <w:rFonts w:cstheme="minorHAnsi"/>
+          <w:sz w:val="28"/>
+        </w:rPr>
+        <w:t>Tabs</w:t>
+      </w:r>
+    </w:p>
+    <w:p>
+      <w:pPr>
+        <w:rPr>
+          <w:rFonts w:cstheme="minorHAnsi"/>
+        </w:rPr>
+      </w:pPr>
+      <w:r>
+        <w:rPr>
+          <w:rFonts w:cstheme="minorHAnsi"/>
+        </w:rPr>
+        <w:t xml:space="preserve">Die App ist in drei Hauptseiten </w:t>
+      </w:r>
+      <w:r>
+        <w:rPr>
+          <w:rFonts w:cstheme="minorHAnsi"/>
+        </w:rPr>
+        <w:t xml:space="preserve">(Tabs) </w:t>
+      </w:r>
+      <w:r>
+        <w:rPr>
+          <w:rFonts w:cstheme="minorHAnsi"/>
+        </w:rPr>
+        <w:t xml:space="preserve">unterteilt. Der Startbildschirm (Home Page) zeigt eine Karte der Google </w:t>
+      </w:r>
+      <w:proofErr w:type="spellStart"/>
+      <w:r>
+        <w:rPr>
+          <w:rFonts w:cstheme="minorHAnsi"/>
+        </w:rPr>
+        <w:t>Maps</w:t>
+      </w:r>
+      <w:proofErr w:type="spellEnd"/>
+      <w:r>
+        <w:rPr>
+          <w:rFonts w:cstheme="minorHAnsi"/>
+        </w:rPr>
+        <w:t xml:space="preserve"> API, auf der man seinen aktuellen Standort sieht. Man kann entweder über den Knopf in der oberen linken Ecke der Karte Stationen im aktuellen Bildausschnitt anzeigen lassen oder über die Suche bestimmte Stationen auswählen. Nach der Auswahl einer Station öffnet sich ein Detailfenster, in dem Name und - falls vorhanden – Foto des Bahnhofs angezeigt werden. Außerdem </w:t>
+      </w:r>
+      <w:r>
+        <w:rPr>
+          <w:rFonts w:cstheme="minorHAnsi"/>
+        </w:rPr>
+        <w:t>b</w:t>
+      </w:r>
+      <w:r>
+        <w:rPr>
+          <w:rFonts w:cstheme="minorHAnsi"/>
+        </w:rPr>
+        <w:t xml:space="preserve">einhaltet das Fenster </w:t>
+      </w:r>
+      <w:r>
+        <w:rPr>
+          <w:rFonts w:cstheme="minorHAnsi"/>
+        </w:rPr>
+        <w:t>ein</w:t>
+      </w:r>
+      <w:r>
+        <w:rPr>
+          <w:rFonts w:cstheme="minorHAnsi"/>
+        </w:rPr>
+        <w:t>en</w:t>
+      </w:r>
+      <w:r>
+        <w:rPr>
+          <w:rFonts w:cstheme="minorHAnsi"/>
+        </w:rPr>
+        <w:t xml:space="preserve"> Knopf, mit dem man den aktuellen Bahnhof zu seinen Favoriten hinzufügen </w:t>
+      </w:r>
+      <w:r>
+        <w:rPr>
+          <w:rFonts w:cstheme="minorHAnsi"/>
+        </w:rPr>
+        <w:t>oder</w:t>
+      </w:r>
+      <w:r>
+        <w:rPr>
+          <w:rFonts w:cstheme="minorHAnsi"/>
+        </w:rPr>
+        <w:t xml:space="preserve"> von diesen entfernen kann</w:t>
+      </w:r>
+      <w:r>
+        <w:rPr>
+          <w:rFonts w:cstheme="minorHAnsi"/>
+        </w:rPr>
+        <w:t>, sowie einen Knopf, der auf die Detailseite verlinkt</w:t>
+      </w:r>
+      <w:r>
+        <w:rPr>
+          <w:rFonts w:cstheme="minorHAnsi"/>
+        </w:rPr>
+        <w:t xml:space="preserve">. </w:t>
+      </w:r>
+    </w:p>
+    <w:p>
+      <w:pPr>
+        <w:rPr>
+          <w:rFonts w:cstheme="minorHAnsi"/>
+        </w:rPr>
+      </w:pPr>
+      <w:r>
+        <w:rPr>
+          <w:rFonts w:cstheme="minorHAnsi"/>
+        </w:rPr>
+        <w:t>Auf der Detailseite (</w:t>
+      </w:r>
+      <w:proofErr w:type="spellStart"/>
+      <w:r>
+        <w:rPr>
+          <w:rFonts w:cstheme="minorHAnsi"/>
+        </w:rPr>
+        <w:t>About</w:t>
+      </w:r>
+      <w:proofErr w:type="spellEnd"/>
+      <w:r>
+        <w:rPr>
+          <w:rFonts w:cstheme="minorHAnsi"/>
+        </w:rPr>
+        <w:t xml:space="preserve"> Page) lassen sich detaillierte Informationen über die einzelnen Bahnhöfe einsehen. Die Adresse des Bahnhofs und die eventuellen Verlinkungen auf die Seite mit Daten über Aufzügen und Rolltreppen und die Parkplatzseite</w:t>
+      </w:r>
+      <w:r>
+        <w:rPr>
+          <w:rFonts w:cstheme="minorHAnsi"/>
+        </w:rPr>
+        <w:t xml:space="preserve"> befinden sich hervorgehoben im oberen Teil der Seite</w:t>
+      </w:r>
+      <w:r>
+        <w:rPr>
+          <w:rFonts w:cstheme="minorHAnsi"/>
+        </w:rPr>
+        <w:t>. Ein Großteil der weiteren Daten wird lediglich mit vorhanden oder nicht vorhanden gekennzeichnet. Lediglich die Öffnungszeiten von Bahnhof und Reisecenter, die per Dropdown angezeigt werden können</w:t>
+      </w:r>
+      <w:r>
+        <w:rPr>
+          <w:rFonts w:cstheme="minorHAnsi"/>
+        </w:rPr>
+        <w:t>,</w:t>
+      </w:r>
+      <w:r>
+        <w:rPr>
+          <w:rFonts w:cstheme="minorHAnsi"/>
+        </w:rPr>
+        <w:t xml:space="preserve"> und </w:t>
+      </w:r>
+      <w:r>
+        <w:rPr>
+          <w:rFonts w:cstheme="minorHAnsi"/>
+        </w:rPr>
+        <w:t>der Mobilitätsservice beinhalten darüber hinausgehende Informationen. Die Information, ob Parkplätze vorhanden sind, wird nur angezeigt, falls es keine detaillierten Parkplatzdaten für den entsprechenden Bahnhof gibt.</w:t>
+      </w:r>
+    </w:p>
+    <w:p>
+      <w:pPr>
+        <w:rPr>
+          <w:rFonts w:cstheme="minorHAnsi"/>
+        </w:rPr>
+      </w:pPr>
+      <w:r>
+        <w:rPr>
+          <w:rFonts w:cstheme="minorHAnsi"/>
+        </w:rPr>
+        <w:t>Der dritte Tab (</w:t>
+      </w:r>
+      <w:proofErr w:type="spellStart"/>
+      <w:r>
+        <w:rPr>
+          <w:rFonts w:cstheme="minorHAnsi"/>
+        </w:rPr>
+        <w:t>Contact</w:t>
+      </w:r>
+      <w:proofErr w:type="spellEnd"/>
+      <w:r>
+        <w:rPr>
+          <w:rFonts w:cstheme="minorHAnsi"/>
+        </w:rPr>
+        <w:t xml:space="preserve"> Page) wird für Parkplatzdaten genutzt. Die für die aktuelle Station verzeichneten Parkplätze werden in </w:t>
+      </w:r>
+      <w:proofErr w:type="spellStart"/>
+      <w:r>
+        <w:rPr>
+          <w:rFonts w:cstheme="minorHAnsi"/>
+        </w:rPr>
+        <w:t>Slides</w:t>
+      </w:r>
+      <w:proofErr w:type="spellEnd"/>
+      <w:r>
+        <w:rPr>
+          <w:rFonts w:cstheme="minorHAnsi"/>
+        </w:rPr>
+        <w:t xml:space="preserve"> angezeigt. Man kann sich ihre Standorte auf der Karte anzeigen lassen und sich über Öffnungszeiten, Parkplatztyp (Haus, Garage, Platz etc.), Betreiber etc. informieren. Ein weiterer Knop</w:t>
+      </w:r>
+      <w:r>
+        <w:rPr>
+          <w:rFonts w:cstheme="minorHAnsi"/>
+        </w:rPr>
+        <w:t>f</w:t>
+      </w:r>
+      <w:r>
+        <w:rPr>
+          <w:rFonts w:cstheme="minorHAnsi"/>
+        </w:rPr>
+        <w:t xml:space="preserve"> verweist auf Tarifinformationen und Vergünstigungsmöglichkeiten.</w:t>
+      </w:r>
+    </w:p>
+    <w:p>
+      <w:pPr>
+        <w:rPr>
+          <w:rFonts w:asciiTheme="majorHAnsi" w:eastAsiaTheme="majorEastAsia" w:hAnsiTheme="majorHAnsi" w:cstheme="minorHAnsi"/>
+          <w:b/>
+          <w:bCs/>
+          <w:color w:val="2E74B5" w:themeColor="accent1" w:themeShade="BF"/>
+          <w:sz w:val="28"/>
+          <w:szCs w:val="28"/>
+        </w:rPr>
+      </w:pPr>
+      <w:r>
+        <w:rPr>
+          <w:rFonts w:asciiTheme="majorHAnsi" w:eastAsiaTheme="majorEastAsia" w:hAnsiTheme="majorHAnsi" w:cstheme="minorHAnsi"/>
+          <w:b/>
+          <w:bCs/>
+          <w:color w:val="2E74B5" w:themeColor="accent1" w:themeShade="BF"/>
+          <w:sz w:val="28"/>
+          <w:szCs w:val="28"/>
+        </w:rPr>
+        <w:t>Unterseiten</w:t>
+      </w:r>
+    </w:p>
+    <w:p>
+      <w:r>
+        <w:t xml:space="preserve">Die </w:t>
+      </w:r>
+      <w:proofErr w:type="spellStart"/>
+      <w:r>
+        <w:t>Fasta</w:t>
+      </w:r>
+      <w:proofErr w:type="spellEnd"/>
+      <w:r>
+        <w:t xml:space="preserve"> Page (Facility Station Page) zeigt alle Aufzüge und Rolltreppen mit entsprechenden Markern auf der Karte an. Funktionierende Anlagen werden dabei durch einen grünen, Anlagen außer Betrieb durch einen roten Marker gekennzeichnet. Bei Klick auf eine Anlage öffnet sich ein ähnliches Detailfenster wie auf der Homepage. Hier sieht der Nutzer, welche Punkte die Anlage verbindet und kann fehlerhafte Daten melden. Sofern in den Daten vorhanden, wird bei nicht funktionstüchtigen Anlagen außerdem ein Kommentar angezeigt.</w:t>
+      </w:r>
+    </w:p>
+    <w:p>
+      <w:r>
+        <w:t xml:space="preserve">Auch um den Standort eines Parkplatzes anzeigen zu lassen, wird auf die </w:t>
+      </w:r>
+      <w:proofErr w:type="spellStart"/>
+      <w:r>
+        <w:t>Fasta</w:t>
+      </w:r>
+      <w:proofErr w:type="spellEnd"/>
+      <w:r>
+        <w:t xml:space="preserve"> Page verlinkt. In diesem Fall werden die </w:t>
+      </w:r>
+      <w:proofErr w:type="spellStart"/>
+      <w:r>
+        <w:t>Fasta</w:t>
+      </w:r>
+      <w:proofErr w:type="spellEnd"/>
+      <w:r>
+        <w:t>-Daten selbst jedoch ausgeblendet, damit die gewünschten Informationen direkt ins Auge des Nutzers fallen.</w:t>
+      </w:r>
+    </w:p>
+    <w:p>
+      <w:r>
+        <w:t>Die letzte Seite unserer App ist die Push Page, auf der sich die Tarifinformationen der Parkplätze befinden.</w:t>
+      </w:r>
+    </w:p>
+    <w:p>
+      <w:pPr>
+        <w:pStyle w:val="berschrift1"/>
+      </w:pPr>
+      <w:r>
+        <w:t xml:space="preserve">Google </w:t>
+      </w:r>
+      <w:proofErr w:type="spellStart"/>
+      <w:r>
+        <w:t>Maps</w:t>
+      </w:r>
+      <w:proofErr w:type="spellEnd"/>
+      <w:r>
+        <w:t xml:space="preserve"> API</w:t>
+      </w:r>
+    </w:p>
+    <w:p/>
+    <w:p>
+      <w:r>
+        <w:t xml:space="preserve">Eine Google </w:t>
+      </w:r>
+      <w:proofErr w:type="spellStart"/>
+      <w:r>
+        <w:t>Maps</w:t>
+      </w:r>
+      <w:proofErr w:type="spellEnd"/>
+      <w:r>
+        <w:t xml:space="preserve"> Karte wird an zwei Stellen unserer </w:t>
+      </w:r>
+      <w:r>
+        <w:t xml:space="preserve">App verwendet. </w:t>
+      </w:r>
+    </w:p>
+    <w:p>
+      <w:r>
+        <w:t xml:space="preserve">Zum einen stellt sie die Hauptkomponente der Home Page dar, über die man Stationen findet und auswählt. </w:t>
+      </w:r>
+    </w:p>
+    <w:p>
+      <w:r>
+        <w:t>Die Methode zum Finden nahegelegener Stationen macht sich die sogenannten „</w:t>
+      </w:r>
+      <w:proofErr w:type="spellStart"/>
+      <w:r>
+        <w:t>Bounds</w:t>
+      </w:r>
+      <w:proofErr w:type="spellEnd"/>
+      <w:r>
+        <w:t xml:space="preserve">“ zunutze. Diese stellen je ein </w:t>
+      </w:r>
+      <w:proofErr w:type="spellStart"/>
+      <w:r>
+        <w:t>LatLng</w:t>
+      </w:r>
+      <w:proofErr w:type="spellEnd"/>
+      <w:r>
+        <w:t xml:space="preserve">-Objekt für die Nordost- und eines für die Südwestecke des derzeitigen Kartenausschnittes zur Verfügung. Diese Koordinaten </w:t>
+      </w:r>
+      <w:r>
+        <w:t xml:space="preserve">werden dann einzeln </w:t>
+      </w:r>
+      <w:r>
+        <w:t xml:space="preserve">mit den </w:t>
+      </w:r>
+      <w:r>
+        <w:t xml:space="preserve">Stationskoordinaten </w:t>
+      </w:r>
+      <w:r>
+        <w:lastRenderedPageBreak/>
+        <w:t>verglichen, um so diejenigen Stationen herauszufiltern, die sich im betreffenden Ausschnitt befinden. Für jede der gefundenen Stationen wird ein Marker gesetzt. Eventuell vorher vorhandene Marker werden entfernt. Dies ist besonders wichtig für den Fall, dass der Kartenausschnitt nach der letzten Suche verkleinert wurde und die neue Suche demnach nicht auf alle derzeit gesetzten Marker zutrifft. Bei dieser Art, Stationen zu suchen, wird der Kartenausschnitt ausschließlich durch den Nutzer manipuliert.</w:t>
+      </w:r>
+    </w:p>
+    <w:p>
+      <w:r>
+        <w:t xml:space="preserve">Über das Suchfeld lässt sich gezielt eine Station nach Namen auswählen. Nach Klick auf diese Station wird ein Marker für diese hinzugefügt. In diesem Fall </w:t>
+      </w:r>
+      <w:r>
+        <w:t xml:space="preserve">wird nur ein </w:t>
+      </w:r>
+      <w:r>
+        <w:t xml:space="preserve">Marker entfernt, </w:t>
+      </w:r>
+      <w:r>
+        <w:t xml:space="preserve">der sich bereits auf ebendieser Stelle befindet, um Duplikate zu vermeiden. Die restlichen Marker werden an ihrem Ort belassen. Des Weiteren wird die Karte bei gleichbleibendem Zoom (@TODO) </w:t>
+      </w:r>
+      <w:r>
+        <w:t xml:space="preserve">auf den gewählten Bahnhof zentriert. Das </w:t>
+      </w:r>
+      <w:proofErr w:type="spellStart"/>
+      <w:r>
+        <w:t>emtsprechende</w:t>
+      </w:r>
+      <w:proofErr w:type="spellEnd"/>
+      <w:r>
+        <w:t xml:space="preserve"> Detailfenster wird eingeblendet. Google </w:t>
+      </w:r>
+      <w:proofErr w:type="spellStart"/>
+      <w:r>
+        <w:t>Maps</w:t>
+      </w:r>
+      <w:proofErr w:type="spellEnd"/>
+      <w:r>
+        <w:t xml:space="preserve"> stellt eine Pan-</w:t>
+      </w:r>
+      <w:proofErr w:type="spellStart"/>
+      <w:r>
+        <w:t>By</w:t>
+      </w:r>
+      <w:proofErr w:type="spellEnd"/>
+      <w:r>
+        <w:t>-</w:t>
+      </w:r>
+      <w:r>
+        <w:t>M</w:t>
+      </w:r>
+      <w:r>
+        <w:t>e</w:t>
+      </w:r>
+      <w:r>
+        <w:t xml:space="preserve">thode zur Verfügung, </w:t>
+      </w:r>
+      <w:r>
+        <w:t>mithilfe derer die Karte dann nach oben verschoben wird</w:t>
+      </w:r>
+      <w:r>
+        <w:t xml:space="preserve">, </w:t>
+      </w:r>
+      <w:r>
+        <w:t xml:space="preserve">damit sich </w:t>
+      </w:r>
+      <w:r>
+        <w:t>auch nach Öffnen des Detailfensters de</w:t>
+      </w:r>
+      <w:r>
+        <w:t>r neu gesetzte Marker</w:t>
+      </w:r>
+      <w:r>
+        <w:t xml:space="preserve"> </w:t>
+      </w:r>
+      <w:r>
+        <w:t>im sichtbaren Kartenausschnitt befindet</w:t>
+      </w:r>
+      <w:r>
+        <w:t>.</w:t>
+      </w:r>
+    </w:p>
+    <w:p/>
+    <w:p>
+      <w:pPr>
+        <w:rPr>
+          <w:rFonts w:ascii="Arial" w:hAnsi="Arial" w:cs="Arial"/>
+          <w:b/>
+          <w:sz w:val="24"/>
+          <w:szCs w:val="24"/>
+        </w:rPr>
+      </w:pPr>
+      <w:proofErr w:type="spellStart"/>
+      <w:r>
+        <w:rPr>
+          <w:rFonts w:ascii="Arial" w:hAnsi="Arial" w:cs="Arial"/>
+          <w:b/>
+          <w:sz w:val="24"/>
+          <w:szCs w:val="24"/>
+        </w:rPr>
+        <w:t>Ionic</w:t>
+      </w:r>
+      <w:proofErr w:type="spellEnd"/>
+      <w:r>
+        <w:rPr>
+          <w:rFonts w:ascii="Arial" w:hAnsi="Arial" w:cs="Arial"/>
+          <w:b/>
+          <w:sz w:val="24"/>
+          <w:szCs w:val="24"/>
+        </w:rPr>
+        <w:t xml:space="preserve"> Framework</w:t>
+      </w:r>
+    </w:p>
+    <w:p>
+      <w:pPr>
+        <w:rPr>
+          <w:rFonts w:ascii="Arial" w:hAnsi="Arial" w:cs="Arial"/>
+          <w:sz w:val="24"/>
+          <w:szCs w:val="24"/>
+        </w:rPr>
+      </w:pPr>
+      <w:r>
+        <w:rPr>
+          <w:rFonts w:ascii="Arial" w:hAnsi="Arial" w:cs="Arial"/>
+          <w:sz w:val="24"/>
+          <w:szCs w:val="24"/>
+        </w:rPr>
+        <w:t>Das</w:t>
+      </w:r>
+      <w:r>
+        <w:rPr>
+          <w:rFonts w:ascii="Arial" w:hAnsi="Arial" w:cs="Arial"/>
+          <w:sz w:val="24"/>
+          <w:szCs w:val="24"/>
+        </w:rPr>
+        <w:t xml:space="preserve"> </w:t>
+      </w:r>
+      <w:proofErr w:type="spellStart"/>
+      <w:r>
+        <w:rPr>
+          <w:rFonts w:ascii="Arial" w:hAnsi="Arial" w:cs="Arial"/>
+          <w:sz w:val="24"/>
+          <w:szCs w:val="24"/>
+        </w:rPr>
+        <w:t>Ionic</w:t>
+      </w:r>
+      <w:proofErr w:type="spellEnd"/>
+      <w:r>
+        <w:rPr>
+          <w:rFonts w:ascii="Arial" w:hAnsi="Arial" w:cs="Arial"/>
+          <w:sz w:val="24"/>
+          <w:szCs w:val="24"/>
+        </w:rPr>
+        <w:t xml:space="preserve">-Framework </w:t>
+      </w:r>
+      <w:r>
+        <w:rPr>
+          <w:rFonts w:ascii="Arial" w:hAnsi="Arial" w:cs="Arial"/>
+          <w:sz w:val="24"/>
+          <w:szCs w:val="24"/>
+        </w:rPr>
+        <w:t>ist ein Open-Source Framework</w:t>
+      </w:r>
+      <w:r>
+        <w:rPr>
+          <w:rFonts w:ascii="Arial" w:hAnsi="Arial" w:cs="Arial"/>
+          <w:sz w:val="24"/>
+          <w:szCs w:val="24"/>
+        </w:rPr>
+        <w:t xml:space="preserve"> zur Erstellung nativer Apps.</w:t>
+      </w:r>
+      <w:r>
+        <w:rPr>
+          <w:rFonts w:ascii="Arial" w:hAnsi="Arial" w:cs="Arial"/>
+          <w:sz w:val="24"/>
+          <w:szCs w:val="24"/>
+          <w:vertAlign w:val="superscript"/>
+        </w:rPr>
+        <w:footnoteReference w:id="3"/>
+      </w:r>
+      <w:r>
+        <w:rPr>
+          <w:rFonts w:ascii="Arial" w:hAnsi="Arial" w:cs="Arial"/>
+          <w:sz w:val="24"/>
+          <w:szCs w:val="24"/>
+        </w:rPr>
+        <w:t xml:space="preserve"> Eine native App bezeichnet dabei eine Anwendung, die speziell für das Betriebssystem des jeweiligen Endgerätes </w:t>
+      </w:r>
+      <w:r>
+        <w:rPr>
+          <w:rFonts w:ascii="Arial" w:hAnsi="Arial" w:cs="Arial"/>
+          <w:sz w:val="24"/>
+          <w:szCs w:val="24"/>
+        </w:rPr>
+        <w:t xml:space="preserve">gestaltet </w:t>
+      </w:r>
+      <w:r>
+        <w:rPr>
+          <w:rFonts w:ascii="Arial" w:hAnsi="Arial" w:cs="Arial"/>
+          <w:sz w:val="24"/>
+          <w:szCs w:val="24"/>
+        </w:rPr>
+        <w:t>ist.</w:t>
+      </w:r>
+      <w:r>
+        <w:rPr>
+          <w:rFonts w:ascii="Arial" w:hAnsi="Arial" w:cs="Arial"/>
+          <w:sz w:val="24"/>
+          <w:szCs w:val="24"/>
+        </w:rPr>
+        <w:t xml:space="preserve"> Vermarktet werden diese meistens über die individuellen Verkaufsplattformen der Betriebssysteme (z.B. Google Market, App Store, etc.).</w:t>
+      </w:r>
+      <w:r>
+        <w:rPr>
+          <w:rFonts w:ascii="Arial" w:hAnsi="Arial" w:cs="Arial"/>
+          <w:sz w:val="24"/>
+          <w:szCs w:val="24"/>
+          <w:vertAlign w:val="superscript"/>
+        </w:rPr>
+        <w:footnoteReference w:id="4"/>
+      </w:r>
+      <w:r>
+        <w:rPr>
+          <w:rFonts w:ascii="Arial" w:hAnsi="Arial" w:cs="Arial"/>
+          <w:sz w:val="24"/>
+          <w:szCs w:val="24"/>
+        </w:rPr>
+        <w:t xml:space="preserve"> </w:t>
+      </w:r>
+    </w:p>
+    <w:p>
+      <w:pPr>
+        <w:rPr>
+          <w:rFonts w:ascii="Arial" w:hAnsi="Arial" w:cs="Arial"/>
+          <w:sz w:val="24"/>
+          <w:szCs w:val="24"/>
+        </w:rPr>
+      </w:pPr>
+      <w:r>
+        <w:rPr>
+          <w:rFonts w:ascii="Arial" w:hAnsi="Arial" w:cs="Arial"/>
+          <w:sz w:val="24"/>
+          <w:szCs w:val="24"/>
+        </w:rPr>
+        <w:t xml:space="preserve">Die Komponenten der nativen App werden dabei mithilfe von HTML, CSS und JavaScript zusammengesetzt und können so auch von Webentwicklern </w:t>
+      </w:r>
+      <w:r>
+        <w:rPr>
+          <w:rFonts w:ascii="Arial" w:hAnsi="Arial" w:cs="Arial"/>
+          <w:sz w:val="24"/>
+          <w:szCs w:val="24"/>
+          <w:highlight w:val="yellow"/>
+        </w:rPr>
+        <w:t>schnell gebaut werden</w:t>
+      </w:r>
+      <w:r>
+        <w:rPr>
+          <w:rFonts w:ascii="Arial" w:hAnsi="Arial" w:cs="Arial"/>
+          <w:sz w:val="24"/>
+          <w:szCs w:val="24"/>
+        </w:rPr>
+        <w:t>.</w:t>
+      </w:r>
+      <w:r>
+        <w:rPr>
+          <w:rStyle w:val="Funotenzeichen"/>
+          <w:rFonts w:ascii="Arial" w:hAnsi="Arial" w:cs="Arial"/>
+          <w:sz w:val="24"/>
+          <w:szCs w:val="24"/>
+        </w:rPr>
+        <w:footnoteReference w:id="5"/>
+      </w:r>
+      <w:r>
+        <w:rPr>
+          <w:rFonts w:ascii="Arial" w:hAnsi="Arial" w:cs="Arial"/>
+          <w:sz w:val="24"/>
+          <w:szCs w:val="24"/>
+        </w:rPr>
+        <w:t xml:space="preserve"> Ein erklärtes Ziel des Frameworks ist es dabei, dass Web-Entwickler schon vorhandene Kenntnisse weiternutzen können und möglichst wenig Neues erlernen müssen.</w:t>
+      </w:r>
+      <w:r>
+        <w:rPr>
+          <w:rStyle w:val="Funotenzeichen"/>
+          <w:rFonts w:ascii="Arial" w:hAnsi="Arial" w:cs="Arial"/>
+          <w:sz w:val="24"/>
+          <w:szCs w:val="24"/>
+        </w:rPr>
+        <w:footnoteReference w:id="6"/>
+      </w:r>
+      <w:r>
+        <w:rPr>
+          <w:rFonts w:ascii="Arial" w:hAnsi="Arial" w:cs="Arial"/>
+          <w:sz w:val="24"/>
+          <w:szCs w:val="24"/>
+        </w:rPr>
+        <w:t xml:space="preserve">  Ein weiterer Fokus des</w:t>
+      </w:r>
+      <w:r>
+        <w:rPr>
+          <w:rFonts w:ascii="Arial" w:hAnsi="Arial" w:cs="Arial"/>
+          <w:sz w:val="24"/>
+          <w:szCs w:val="24"/>
+        </w:rPr>
+        <w:t xml:space="preserve"> Framework</w:t>
+      </w:r>
+      <w:r>
+        <w:rPr>
+          <w:rFonts w:ascii="Arial" w:hAnsi="Arial" w:cs="Arial"/>
+          <w:sz w:val="24"/>
+          <w:szCs w:val="24"/>
+        </w:rPr>
+        <w:t>s liegt</w:t>
+      </w:r>
+      <w:r>
+        <w:rPr>
+          <w:rFonts w:ascii="Arial" w:hAnsi="Arial" w:cs="Arial"/>
+          <w:sz w:val="24"/>
+          <w:szCs w:val="24"/>
+        </w:rPr>
+        <w:t xml:space="preserve"> auf simpler UI Interaktion </w:t>
+      </w:r>
+      <w:commentRangeStart w:id="5"/>
+      <w:r>
+        <w:rPr>
+          <w:rFonts w:ascii="Arial" w:hAnsi="Arial" w:cs="Arial"/>
+          <w:sz w:val="24"/>
+          <w:szCs w:val="24"/>
+        </w:rPr>
+        <w:t xml:space="preserve">und </w:t>
+      </w:r>
+      <w:r>
+        <w:rPr>
+          <w:rFonts w:ascii="Arial" w:hAnsi="Arial" w:cs="Arial"/>
+          <w:sz w:val="24"/>
+          <w:szCs w:val="24"/>
+          <w:highlight w:val="yellow"/>
+        </w:rPr>
+        <w:t>dem Aussehen d</w:t>
+      </w:r>
+      <w:r>
+        <w:rPr>
+          <w:rFonts w:ascii="Arial" w:hAnsi="Arial" w:cs="Arial"/>
+          <w:sz w:val="24"/>
+          <w:szCs w:val="24"/>
+        </w:rPr>
+        <w:t xml:space="preserve">er </w:t>
+      </w:r>
+      <w:commentRangeEnd w:id="5"/>
+      <w:r>
+        <w:rPr>
+          <w:rStyle w:val="Kommentarzeichen"/>
+        </w:rPr>
+        <w:commentReference w:id="5"/>
+      </w:r>
+      <w:r>
+        <w:rPr>
+          <w:rFonts w:ascii="Arial" w:hAnsi="Arial" w:cs="Arial"/>
+          <w:sz w:val="24"/>
+          <w:szCs w:val="24"/>
+        </w:rPr>
+        <w:t>zu erstellenden App.</w:t>
+      </w:r>
+      <w:r>
+        <w:rPr>
+          <w:rStyle w:val="Funotenzeichen"/>
+          <w:rFonts w:ascii="Arial" w:hAnsi="Arial" w:cs="Arial"/>
+          <w:sz w:val="24"/>
+          <w:szCs w:val="24"/>
+        </w:rPr>
+        <w:footnoteReference w:id="7"/>
+      </w:r>
+      <w:r>
+        <w:rPr>
+          <w:rFonts w:ascii="Arial" w:hAnsi="Arial" w:cs="Arial"/>
+          <w:sz w:val="24"/>
+          <w:szCs w:val="24"/>
+        </w:rPr>
+        <w:t xml:space="preserve"> </w:t>
+      </w:r>
+      <w:r>
+        <w:rPr>
+          <w:rFonts w:ascii="Arial" w:hAnsi="Arial" w:cs="Arial"/>
+          <w:sz w:val="24"/>
+          <w:szCs w:val="24"/>
+        </w:rPr>
+        <w:t>Die Realisierung der Funktionen erfolgt dabei in einer Art und Weise, die sich gut als „Stack“ beschreiben lässt.</w:t>
+      </w:r>
+      <w:r>
+        <w:rPr>
+          <w:rStyle w:val="Funotenzeichen"/>
+          <w:rFonts w:ascii="Arial" w:hAnsi="Arial" w:cs="Arial"/>
+          <w:sz w:val="24"/>
+          <w:szCs w:val="24"/>
+        </w:rPr>
+        <w:footnoteReference w:id="8"/>
+      </w:r>
+      <w:r>
+        <w:rPr>
+          <w:rFonts w:ascii="Arial" w:hAnsi="Arial" w:cs="Arial"/>
+          <w:sz w:val="24"/>
+          <w:szCs w:val="24"/>
+        </w:rPr>
+        <w:t xml:space="preserve"> Auf d</w:t>
+      </w:r>
+      <w:r>
+        <w:rPr>
+          <w:rFonts w:ascii="Arial" w:hAnsi="Arial" w:cs="Arial"/>
+          <w:sz w:val="24"/>
+          <w:szCs w:val="24"/>
+        </w:rPr>
+        <w:t xml:space="preserve">er ersten Stufe steht das </w:t>
+      </w:r>
+      <w:proofErr w:type="spellStart"/>
+      <w:r>
+        <w:rPr>
+          <w:rFonts w:ascii="Arial" w:hAnsi="Arial" w:cs="Arial"/>
+          <w:sz w:val="24"/>
+          <w:szCs w:val="24"/>
+        </w:rPr>
+        <w:t>Ionic</w:t>
+      </w:r>
+      <w:proofErr w:type="spellEnd"/>
+      <w:r>
+        <w:rPr>
+          <w:rFonts w:ascii="Arial" w:hAnsi="Arial" w:cs="Arial"/>
+          <w:sz w:val="24"/>
+          <w:szCs w:val="24"/>
+        </w:rPr>
+        <w:t>-</w:t>
+      </w:r>
+      <w:r>
+        <w:rPr>
+          <w:rFonts w:ascii="Arial" w:hAnsi="Arial" w:cs="Arial"/>
+          <w:sz w:val="24"/>
+          <w:szCs w:val="24"/>
+        </w:rPr>
+        <w:t>Framework an sich. Hiermit kann eine gut aussehende Benutzeroberfläche erstellt werden, die im Browser getestet werden kann. Außerdem steht ein Kommandozeilenwerkzeug (CLI) zur Verfügung, um bequem Verwaltungsaufgaben, wie das Erstellen von Seiten, ausführen zu können.</w:t>
+      </w:r>
+      <w:r>
+        <w:rPr>
+          <w:rStyle w:val="Funotenzeichen"/>
+          <w:rFonts w:ascii="Arial" w:hAnsi="Arial" w:cs="Arial"/>
+          <w:sz w:val="24"/>
+          <w:szCs w:val="24"/>
+        </w:rPr>
+        <w:footnoteReference w:id="9"/>
+      </w:r>
+      <w:r>
+        <w:rPr>
+          <w:rFonts w:ascii="Arial" w:hAnsi="Arial" w:cs="Arial"/>
+          <w:sz w:val="24"/>
+          <w:szCs w:val="24"/>
+        </w:rPr>
+        <w:t xml:space="preserve"> </w:t>
+      </w:r>
+      <w:r>
+        <w:rPr>
+          <w:rFonts w:ascii="Arial" w:hAnsi="Arial" w:cs="Arial"/>
+          <w:sz w:val="24"/>
+          <w:szCs w:val="24"/>
+          <w:highlight w:val="yellow"/>
+        </w:rPr>
+        <w:t>Beim eigentlichen</w:t>
+      </w:r>
+      <w:r>
+        <w:rPr>
+          <w:rFonts w:ascii="Arial" w:hAnsi="Arial" w:cs="Arial"/>
+          <w:sz w:val="24"/>
+          <w:szCs w:val="24"/>
+        </w:rPr>
+        <w:t xml:space="preserve"> </w:t>
+      </w:r>
+      <w:proofErr w:type="spellStart"/>
+      <w:r>
+        <w:rPr>
+          <w:rFonts w:ascii="Arial" w:hAnsi="Arial" w:cs="Arial"/>
+          <w:sz w:val="24"/>
+          <w:szCs w:val="24"/>
+          <w:highlight w:val="magenta"/>
+        </w:rPr>
+        <w:t>Ionic</w:t>
+      </w:r>
+      <w:proofErr w:type="spellEnd"/>
+      <w:r>
+        <w:rPr>
+          <w:rFonts w:ascii="Arial" w:hAnsi="Arial" w:cs="Arial"/>
+          <w:sz w:val="24"/>
+          <w:szCs w:val="24"/>
+          <w:highlight w:val="magenta"/>
+        </w:rPr>
+        <w:t xml:space="preserve"> Paket</w:t>
+      </w:r>
+      <w:r>
+        <w:rPr>
+          <w:rFonts w:ascii="Arial" w:hAnsi="Arial" w:cs="Arial"/>
+          <w:sz w:val="24"/>
+          <w:szCs w:val="24"/>
+        </w:rPr>
+        <w:t xml:space="preserve"> handelt es sich um ein </w:t>
+      </w:r>
+      <w:proofErr w:type="spellStart"/>
+      <w:r>
+        <w:rPr>
+          <w:rFonts w:ascii="Arial" w:hAnsi="Arial" w:cs="Arial"/>
+          <w:sz w:val="24"/>
+          <w:szCs w:val="24"/>
+        </w:rPr>
+        <w:t>npm</w:t>
+      </w:r>
+      <w:proofErr w:type="spellEnd"/>
+      <w:r>
+        <w:rPr>
+          <w:rFonts w:ascii="Arial" w:hAnsi="Arial" w:cs="Arial"/>
+          <w:sz w:val="24"/>
+          <w:szCs w:val="24"/>
+        </w:rPr>
+        <w:t>-Modul</w:t>
+      </w:r>
+      <w:r>
+        <w:rPr>
+          <w:rStyle w:val="Funotenzeichen"/>
+          <w:rFonts w:ascii="Arial" w:hAnsi="Arial" w:cs="Arial"/>
+          <w:sz w:val="24"/>
+          <w:szCs w:val="24"/>
+        </w:rPr>
+        <w:footnoteReference w:id="10"/>
+      </w:r>
+      <w:r>
+        <w:rPr>
+          <w:rFonts w:ascii="Arial" w:hAnsi="Arial" w:cs="Arial"/>
+          <w:sz w:val="24"/>
+          <w:szCs w:val="24"/>
+        </w:rPr>
+        <w:t xml:space="preserve">, welches über die Plattform Node.JS installiert werden kann. Unter Windows ist es dafür nötig, sich ein Terminal herunterzuladen, über welches Node.JS dann ausgeführt werden kann, unter Linux und </w:t>
+      </w:r>
+      <w:proofErr w:type="spellStart"/>
+      <w:r>
+        <w:rPr>
+          <w:rFonts w:ascii="Arial" w:hAnsi="Arial" w:cs="Arial"/>
+          <w:sz w:val="24"/>
+          <w:szCs w:val="24"/>
+        </w:rPr>
+        <w:t>macOS</w:t>
+      </w:r>
+      <w:proofErr w:type="spellEnd"/>
+      <w:r>
+        <w:rPr>
+          <w:rFonts w:ascii="Arial" w:hAnsi="Arial" w:cs="Arial"/>
+          <w:sz w:val="24"/>
+          <w:szCs w:val="24"/>
+        </w:rPr>
+        <w:t xml:space="preserve"> wird diese</w:t>
+      </w:r>
+      <w:r>
+        <w:rPr>
+          <w:rFonts w:ascii="Arial" w:hAnsi="Arial" w:cs="Arial"/>
+          <w:sz w:val="24"/>
+          <w:szCs w:val="24"/>
+        </w:rPr>
+        <w:t>s</w:t>
+      </w:r>
+      <w:r>
+        <w:rPr>
+          <w:rFonts w:ascii="Arial" w:hAnsi="Arial" w:cs="Arial"/>
+          <w:sz w:val="24"/>
+          <w:szCs w:val="24"/>
+        </w:rPr>
+        <w:t xml:space="preserve"> nicht benötigt. Des Weiteren wird </w:t>
+      </w:r>
+      <w:r>
+        <w:rPr>
+          <w:rFonts w:ascii="Arial" w:hAnsi="Arial" w:cs="Arial"/>
+          <w:sz w:val="24"/>
+          <w:szCs w:val="24"/>
+          <w:highlight w:val="magenta"/>
+        </w:rPr>
+        <w:t xml:space="preserve">das </w:t>
+      </w:r>
+      <w:proofErr w:type="spellStart"/>
+      <w:r>
+        <w:rPr>
+          <w:rFonts w:ascii="Arial" w:hAnsi="Arial" w:cs="Arial"/>
+          <w:sz w:val="24"/>
+          <w:szCs w:val="24"/>
+          <w:highlight w:val="magenta"/>
+        </w:rPr>
+        <w:t>Cordova</w:t>
+      </w:r>
+      <w:proofErr w:type="spellEnd"/>
+      <w:r>
+        <w:rPr>
+          <w:rFonts w:ascii="Arial" w:hAnsi="Arial" w:cs="Arial"/>
+          <w:sz w:val="24"/>
+          <w:szCs w:val="24"/>
+          <w:highlight w:val="magenta"/>
+        </w:rPr>
+        <w:t xml:space="preserve"> </w:t>
+      </w:r>
+      <w:proofErr w:type="spellStart"/>
+      <w:r>
+        <w:rPr>
+          <w:rFonts w:ascii="Arial" w:hAnsi="Arial" w:cs="Arial"/>
+          <w:sz w:val="24"/>
+          <w:szCs w:val="24"/>
+          <w:highlight w:val="magenta"/>
+        </w:rPr>
+        <w:t>Plugin</w:t>
+      </w:r>
+      <w:proofErr w:type="spellEnd"/>
+      <w:r>
+        <w:rPr>
+          <w:rFonts w:ascii="Arial" w:hAnsi="Arial" w:cs="Arial"/>
+          <w:sz w:val="24"/>
+          <w:szCs w:val="24"/>
+          <w:highlight w:val="magenta"/>
+        </w:rPr>
+        <w:t xml:space="preserve"> verwendet, um aus dem erstellten Dokument schließlich eine native App zu </w:t>
+      </w:r>
+      <w:commentRangeStart w:id="6"/>
+      <w:r>
+        <w:rPr>
+          <w:rFonts w:ascii="Arial" w:hAnsi="Arial" w:cs="Arial"/>
+          <w:sz w:val="24"/>
+          <w:szCs w:val="24"/>
+          <w:highlight w:val="magenta"/>
+        </w:rPr>
+        <w:t>konstruieren</w:t>
+      </w:r>
+      <w:commentRangeEnd w:id="6"/>
+      <w:r>
+        <w:rPr>
+          <w:rStyle w:val="Kommentarzeichen"/>
+        </w:rPr>
+        <w:commentReference w:id="6"/>
+      </w:r>
+      <w:r>
+        <w:rPr>
+          <w:rFonts w:ascii="Arial" w:hAnsi="Arial" w:cs="Arial"/>
+          <w:sz w:val="24"/>
+          <w:szCs w:val="24"/>
+          <w:highlight w:val="magenta"/>
+        </w:rPr>
+        <w:t>.</w:t>
+      </w:r>
+    </w:p>
+    <w:p>
+      <w:pPr>
+        <w:rPr>
+          <w:rFonts w:ascii="Arial" w:hAnsi="Arial" w:cs="Arial"/>
+          <w:sz w:val="24"/>
+          <w:szCs w:val="24"/>
+        </w:rPr>
+      </w:pPr>
+      <w:r>
+        <w:rPr>
+          <w:rFonts w:ascii="Arial" w:hAnsi="Arial" w:cs="Arial"/>
+          <w:sz w:val="24"/>
+          <w:szCs w:val="24"/>
+        </w:rPr>
+        <w:lastRenderedPageBreak/>
+        <w:t xml:space="preserve">Doch wie ist das Framework lizenzrechtlich gestaltet? Zunächst einmal ist zu sagen, dass das Framework unter der sogenannten „permissive MIT </w:t>
+      </w:r>
+      <w:proofErr w:type="spellStart"/>
+      <w:r>
+        <w:rPr>
+          <w:rFonts w:ascii="Arial" w:hAnsi="Arial" w:cs="Arial"/>
+          <w:sz w:val="24"/>
+          <w:szCs w:val="24"/>
+        </w:rPr>
+        <w:t>license</w:t>
+      </w:r>
+      <w:proofErr w:type="spellEnd"/>
+      <w:r>
+        <w:rPr>
+          <w:rFonts w:ascii="Arial" w:hAnsi="Arial" w:cs="Arial"/>
+          <w:sz w:val="24"/>
+          <w:szCs w:val="24"/>
+        </w:rPr>
+        <w:t>“ entwickelt wird.</w:t>
+      </w:r>
+      <w:r>
+        <w:rPr>
+          <w:rStyle w:val="Funotenzeichen"/>
+          <w:rFonts w:ascii="Arial" w:hAnsi="Arial" w:cs="Arial"/>
+          <w:sz w:val="24"/>
+          <w:szCs w:val="24"/>
+        </w:rPr>
+        <w:footnoteReference w:id="11"/>
+      </w:r>
+      <w:r>
+        <w:rPr>
+          <w:rFonts w:ascii="Arial" w:hAnsi="Arial" w:cs="Arial"/>
+          <w:sz w:val="24"/>
+          <w:szCs w:val="24"/>
+        </w:rPr>
+        <w:t xml:space="preserve"> Die Dokumentation und die Website hingegen stehen unter </w:t>
+      </w:r>
+      <w:proofErr w:type="gramStart"/>
+      <w:r>
+        <w:rPr>
+          <w:rFonts w:ascii="Arial" w:hAnsi="Arial" w:cs="Arial"/>
+          <w:sz w:val="24"/>
+          <w:szCs w:val="24"/>
+        </w:rPr>
+        <w:t>der Apache</w:t>
+      </w:r>
+      <w:proofErr w:type="gramEnd"/>
+      <w:r>
+        <w:rPr>
+          <w:rFonts w:ascii="Arial" w:hAnsi="Arial" w:cs="Arial"/>
+          <w:sz w:val="24"/>
+          <w:szCs w:val="24"/>
+        </w:rPr>
+        <w:t xml:space="preserve"> 2 Lizenz.</w:t>
+      </w:r>
+      <w:r>
+        <w:rPr>
+          <w:rStyle w:val="Funotenzeichen"/>
+          <w:rFonts w:ascii="Arial" w:hAnsi="Arial" w:cs="Arial"/>
+          <w:sz w:val="24"/>
+          <w:szCs w:val="24"/>
+        </w:rPr>
+        <w:footnoteReference w:id="12"/>
+      </w:r>
+    </w:p>
+    <w:p>
+      <w:pPr>
+        <w:rPr>
+          <w:rFonts w:ascii="Arial" w:hAnsi="Arial" w:cs="Arial"/>
+          <w:sz w:val="24"/>
+          <w:szCs w:val="24"/>
+        </w:rPr>
+      </w:pPr>
+      <w:r>
+        <w:rPr>
+          <w:rFonts w:ascii="Arial" w:hAnsi="Arial" w:cs="Arial"/>
+          <w:sz w:val="24"/>
+          <w:szCs w:val="24"/>
+        </w:rPr>
+        <w:t>Bei Benutzung der</w:t>
+      </w:r>
+      <w:r>
+        <w:rPr>
+          <w:rFonts w:ascii="Arial" w:hAnsi="Arial" w:cs="Arial"/>
+          <w:sz w:val="24"/>
+          <w:szCs w:val="24"/>
+        </w:rPr>
+        <w:t xml:space="preserve"> MIT Lizenz ist dem Benutzer </w:t>
+      </w:r>
+      <w:r>
+        <w:rPr>
+          <w:rFonts w:ascii="Arial" w:hAnsi="Arial" w:cs="Arial"/>
+          <w:sz w:val="24"/>
+          <w:szCs w:val="24"/>
+        </w:rPr>
+        <w:t xml:space="preserve">prinzipiell eine freie Nutzung </w:t>
+      </w:r>
+      <w:r>
+        <w:rPr>
+          <w:rFonts w:ascii="Arial" w:hAnsi="Arial" w:cs="Arial"/>
+          <w:sz w:val="24"/>
+          <w:szCs w:val="24"/>
+        </w:rPr>
+        <w:t xml:space="preserve">des unter Lizenz gestellten Inhalts </w:t>
+      </w:r>
+      <w:r>
+        <w:rPr>
+          <w:rFonts w:ascii="Arial" w:hAnsi="Arial" w:cs="Arial"/>
+          <w:sz w:val="24"/>
+          <w:szCs w:val="24"/>
+        </w:rPr>
+        <w:t>möglich</w:t>
+      </w:r>
+      <w:r>
+        <w:rPr>
+          <w:rFonts w:ascii="Arial" w:hAnsi="Arial" w:cs="Arial"/>
+          <w:sz w:val="24"/>
+          <w:szCs w:val="24"/>
+        </w:rPr>
+        <w:t xml:space="preserve">. Zu </w:t>
+      </w:r>
+      <w:r>
+        <w:rPr>
+          <w:rFonts w:ascii="Arial" w:hAnsi="Arial" w:cs="Arial"/>
+          <w:sz w:val="24"/>
+          <w:szCs w:val="24"/>
+        </w:rPr>
+        <w:t>beachten</w:t>
+      </w:r>
+      <w:r>
+        <w:rPr>
+          <w:rFonts w:ascii="Arial" w:hAnsi="Arial" w:cs="Arial"/>
+          <w:sz w:val="24"/>
+          <w:szCs w:val="24"/>
+        </w:rPr>
+        <w:t xml:space="preserve"> ist dabei nur, dass der Lizenz</w:t>
+      </w:r>
+      <w:r>
+        <w:rPr>
+          <w:rFonts w:ascii="Arial" w:hAnsi="Arial" w:cs="Arial"/>
+          <w:sz w:val="24"/>
+          <w:szCs w:val="24"/>
+        </w:rPr>
+        <w:t>h</w:t>
+      </w:r>
+      <w:r>
+        <w:rPr>
+          <w:rFonts w:ascii="Arial" w:hAnsi="Arial" w:cs="Arial"/>
+          <w:sz w:val="24"/>
+          <w:szCs w:val="24"/>
+        </w:rPr>
+        <w:t>inweis in die erstellte Arbeit zu integrieren ist. Außerdem muss das originale Copyright zu finden sein.</w:t>
+      </w:r>
+      <w:r>
+        <w:rPr>
+          <w:rStyle w:val="Funotenzeichen"/>
+          <w:rFonts w:ascii="Arial" w:hAnsi="Arial" w:cs="Arial"/>
+          <w:sz w:val="24"/>
+          <w:szCs w:val="24"/>
+        </w:rPr>
+        <w:footnoteReference w:id="13"/>
+      </w:r>
+    </w:p>
+    <w:p>
+      <w:pPr>
+        <w:rPr>
+          <w:rFonts w:ascii="Arial" w:hAnsi="Arial" w:cs="Arial"/>
+          <w:sz w:val="24"/>
+          <w:szCs w:val="24"/>
+        </w:rPr>
+      </w:pPr>
+    </w:p>
+    <w:p>
+      <w:pPr>
+        <w:rPr>
+          <w:rFonts w:ascii="Arial" w:hAnsi="Arial" w:cs="Arial"/>
+          <w:sz w:val="24"/>
+          <w:szCs w:val="24"/>
+        </w:rPr>
+      </w:pPr>
+    </w:p>
+    <w:p>
+      <w:pPr>
+        <w:keepNext/>
+      </w:pPr>
+      <w:r>
+        <w:rPr>
+          <w:rFonts w:ascii="Arial" w:hAnsi="Arial" w:cs="Arial"/>
+          <w:sz w:val="24"/>
+          <w:szCs w:val="24"/>
+        </w:rPr>
+        <w:br w:type="page"/>
+      </w:r>
+      <w:r>
+        <w:rPr>
+          <w:noProof/>
+          <w:lang w:val="en-US"/>
+        </w:rPr>
+        <w:lastRenderedPageBreak/>
+        <w:drawing>
+          <wp:inline distT="0" distB="0" distL="0" distR="0" wp14:anchorId="7F732B30" wp14:editId="004CC302">
+            <wp:extent cx="6188710" cy="1571625"/>
+            <wp:effectExtent l="0" t="0" r="2540" b="9525"/>
+            <wp:docPr id="1" name="Grafik 1"/>
+            <wp:cNvGraphicFramePr>
+              <a:graphicFrameLocks xmlns:a="http://schemas.openxmlformats.org/drawingml/2006/main" noChangeAspect="1"/>
+            </wp:cNvGraphicFramePr>
+            <a:graphic xmlns:a="http://schemas.openxmlformats.org/drawingml/2006/main">
+              <a:graphicData uri="http://schemas.openxmlformats.org/drawingml/2006/picture">
+                <pic:pic xmlns:pic="http://schemas.openxmlformats.org/drawingml/2006/picture">
+                  <pic:nvPicPr>
+                    <pic:cNvPr id="1" name=""/>
+                    <pic:cNvPicPr/>
+                  </pic:nvPicPr>
+                  <pic:blipFill>
+                    <a:blip r:embed="rId12"/>
+                    <a:stretch>
+                      <a:fillRect/>
+                    </a:stretch>
+                  </pic:blipFill>
+                  <pic:spPr>
+                    <a:xfrm>
+                      <a:off x="0" y="0"/>
+                      <a:ext cx="6188710" cy="1571625"/>
+                    </a:xfrm>
+                    <a:prstGeom prst="rect">
+                      <a:avLst/>
+                    </a:prstGeom>
+                  </pic:spPr>
+                </pic:pic>
+              </a:graphicData>
+            </a:graphic>
+          </wp:inline>
+        </w:drawing>
+      </w:r>
+    </w:p>
+    <w:p>
+      <w:pPr>
+        <w:pStyle w:val="Beschriftung"/>
+        <w:rPr>
+          <w:rFonts w:ascii="Arial" w:hAnsi="Arial" w:cs="Arial"/>
+          <w:sz w:val="24"/>
+          <w:szCs w:val="24"/>
+        </w:rPr>
+      </w:pPr>
+      <w:r>
+        <w:t xml:space="preserve">Abbildung </w:t>
+      </w:r>
+      <w:r>
+        <w:fldChar w:fldCharType="begin"/>
+      </w:r>
+      <w:r>
+        <w:instrText xml:space="preserve"> SEQ Abbildung \* ARABIC </w:instrText>
+      </w:r>
+      <w:r>
+        <w:fldChar w:fldCharType="separate"/>
+      </w:r>
+      <w:r>
+        <w:rPr>
+          <w:noProof/>
+        </w:rPr>
+        <w:t>1</w:t>
+      </w:r>
+      <w:r>
+        <w:rPr>
+          <w:noProof/>
+        </w:rPr>
+        <w:fldChar w:fldCharType="end"/>
+      </w:r>
+      <w:r>
+        <w:t xml:space="preserve">: Lizenzrechtliche Möglichkeiten bei Verwendung eines unter MIT Lizenz stehenden Inhalts, Quelle: </w:t>
+      </w:r>
+      <w:r>
+        <w:t>https://tldrlegal.com/license/mit-license</w:t>
+      </w:r>
+    </w:p>
+    <w:p>
+      <w:pPr>
+        <w:rPr>
+          <w:rFonts w:ascii="Arial" w:hAnsi="Arial" w:cs="Arial"/>
+          <w:sz w:val="24"/>
+          <w:szCs w:val="24"/>
+        </w:rPr>
+      </w:pPr>
+      <w:r>
+        <w:rPr>
+          <w:rFonts w:ascii="Arial" w:hAnsi="Arial" w:cs="Arial"/>
+          <w:sz w:val="24"/>
+          <w:szCs w:val="24"/>
+        </w:rPr>
+        <w:t xml:space="preserve">Trotz der Open Source Lizenz bietet </w:t>
+      </w:r>
+      <w:proofErr w:type="spellStart"/>
+      <w:r>
+        <w:rPr>
+          <w:rFonts w:ascii="Arial" w:hAnsi="Arial" w:cs="Arial"/>
+          <w:sz w:val="24"/>
+          <w:szCs w:val="24"/>
+        </w:rPr>
+        <w:t>Ionic</w:t>
+      </w:r>
+      <w:proofErr w:type="spellEnd"/>
+      <w:r>
+        <w:rPr>
+          <w:rFonts w:ascii="Arial" w:hAnsi="Arial" w:cs="Arial"/>
+          <w:sz w:val="24"/>
+          <w:szCs w:val="24"/>
+        </w:rPr>
+        <w:t xml:space="preserve"> auch kostenpflichtige Möglichkeiten in seinem Framework an. So lässt sich beispielsweise ein Dienst nutzen, der </w:t>
+      </w:r>
+      <w:proofErr w:type="spellStart"/>
+      <w:r>
+        <w:rPr>
+          <w:rFonts w:ascii="Arial" w:hAnsi="Arial" w:cs="Arial"/>
+          <w:sz w:val="24"/>
+          <w:szCs w:val="24"/>
+        </w:rPr>
+        <w:t>Ionic</w:t>
+      </w:r>
+      <w:proofErr w:type="spellEnd"/>
+      <w:r>
+        <w:rPr>
+          <w:rFonts w:ascii="Arial" w:hAnsi="Arial" w:cs="Arial"/>
+          <w:sz w:val="24"/>
+          <w:szCs w:val="24"/>
+        </w:rPr>
+        <w:t xml:space="preserve"> Apps auch zum Testen auf Devices verfügbar macht, ohne dass man diese mit </w:t>
+      </w:r>
+      <w:proofErr w:type="spellStart"/>
+      <w:r>
+        <w:rPr>
+          <w:rFonts w:ascii="Arial" w:hAnsi="Arial" w:cs="Arial"/>
+          <w:sz w:val="24"/>
+          <w:szCs w:val="24"/>
+        </w:rPr>
+        <w:t>Cordova</w:t>
+      </w:r>
+      <w:proofErr w:type="spellEnd"/>
+      <w:r>
+        <w:rPr>
+          <w:rFonts w:ascii="Arial" w:hAnsi="Arial" w:cs="Arial"/>
+          <w:sz w:val="24"/>
+          <w:szCs w:val="24"/>
+        </w:rPr>
+        <w:t xml:space="preserve"> übertragen muss. Außerdem lassen sich Services, wie eine längere Fehler</w:t>
+      </w:r>
+      <w:r>
+        <w:rPr>
+          <w:rFonts w:ascii="Arial" w:hAnsi="Arial" w:cs="Arial"/>
+          <w:sz w:val="24"/>
+          <w:szCs w:val="24"/>
+        </w:rPr>
+        <w:t>h</w:t>
+      </w:r>
+      <w:r>
+        <w:rPr>
+          <w:rFonts w:ascii="Arial" w:hAnsi="Arial" w:cs="Arial"/>
+          <w:sz w:val="24"/>
+          <w:szCs w:val="24"/>
+        </w:rPr>
+        <w:t>istorie kostenpflichtig hinzubuchen. Dabei gibt es verschiedene Modelle für einzelne Entwickler, Teams oder Firmen.</w:t>
+      </w:r>
+      <w:r>
+        <w:rPr>
+          <w:rStyle w:val="Funotenzeichen"/>
+          <w:rFonts w:ascii="Arial" w:hAnsi="Arial" w:cs="Arial"/>
+          <w:sz w:val="24"/>
+          <w:szCs w:val="24"/>
+        </w:rPr>
+        <w:footnoteReference w:id="14"/>
+      </w:r>
+    </w:p>
+    <w:p>
+      <w:pPr>
+        <w:rPr>
+          <w:rFonts w:ascii="Arial" w:hAnsi="Arial" w:cs="Arial"/>
+          <w:sz w:val="24"/>
+          <w:szCs w:val="24"/>
+        </w:rPr>
+      </w:pPr>
+      <w:r>
+        <w:rPr>
+          <w:rFonts w:ascii="Arial" w:hAnsi="Arial" w:cs="Arial"/>
+          <w:sz w:val="24"/>
+          <w:szCs w:val="24"/>
+          <w:highlight w:val="magenta"/>
+        </w:rPr>
+        <w:t xml:space="preserve">Im Folgenden soll nun noch ein wenig auf die Entstehung des </w:t>
+      </w:r>
+      <w:proofErr w:type="spellStart"/>
+      <w:r>
+        <w:rPr>
+          <w:rFonts w:ascii="Arial" w:hAnsi="Arial" w:cs="Arial"/>
+          <w:sz w:val="24"/>
+          <w:szCs w:val="24"/>
+          <w:highlight w:val="magenta"/>
+        </w:rPr>
+        <w:t>Ionic</w:t>
+      </w:r>
+      <w:proofErr w:type="spellEnd"/>
+      <w:r>
+        <w:rPr>
+          <w:rFonts w:ascii="Arial" w:hAnsi="Arial" w:cs="Arial"/>
+          <w:sz w:val="24"/>
+          <w:szCs w:val="24"/>
+          <w:highlight w:val="magenta"/>
+        </w:rPr>
+        <w:t xml:space="preserve"> Frameworks eingegangen werden. Die Firma </w:t>
+      </w:r>
+      <w:proofErr w:type="spellStart"/>
+      <w:r>
+        <w:rPr>
+          <w:rFonts w:ascii="Arial" w:hAnsi="Arial" w:cs="Arial"/>
+          <w:sz w:val="24"/>
+          <w:szCs w:val="24"/>
+          <w:highlight w:val="magenta"/>
+        </w:rPr>
+        <w:t>Drifty</w:t>
+      </w:r>
+      <w:proofErr w:type="spellEnd"/>
+      <w:r>
+        <w:rPr>
+          <w:rFonts w:ascii="Arial" w:hAnsi="Arial" w:cs="Arial"/>
+          <w:sz w:val="24"/>
+          <w:szCs w:val="24"/>
+          <w:highlight w:val="magenta"/>
+        </w:rPr>
+        <w:t xml:space="preserve">, die für die Entstehung und Weiterentwicklung von </w:t>
+      </w:r>
+      <w:proofErr w:type="spellStart"/>
+      <w:r>
+        <w:rPr>
+          <w:rFonts w:ascii="Arial" w:hAnsi="Arial" w:cs="Arial"/>
+          <w:sz w:val="24"/>
+          <w:szCs w:val="24"/>
+          <w:highlight w:val="magenta"/>
+        </w:rPr>
+        <w:t>Ionic</w:t>
+      </w:r>
+      <w:proofErr w:type="spellEnd"/>
+      <w:r>
+        <w:rPr>
+          <w:rFonts w:ascii="Arial" w:hAnsi="Arial" w:cs="Arial"/>
+          <w:sz w:val="24"/>
+          <w:szCs w:val="24"/>
+          <w:highlight w:val="magenta"/>
+        </w:rPr>
+        <w:t xml:space="preserve"> verantwortlich ist, wurde 2012 von den beiden Programmierern Ben Sperry und Max Lynch gegründet. Als Starkapital diente eine Investition der Firma Arthur Ventures.</w:t>
+      </w:r>
+      <w:r>
+        <w:rPr>
+          <w:rStyle w:val="Funotenzeichen"/>
+          <w:rFonts w:ascii="Arial" w:hAnsi="Arial" w:cs="Arial"/>
+          <w:sz w:val="24"/>
+          <w:szCs w:val="24"/>
+          <w:highlight w:val="magenta"/>
+        </w:rPr>
+        <w:footnoteReference w:id="15"/>
+      </w:r>
+      <w:r>
+        <w:rPr>
+          <w:rFonts w:ascii="Arial" w:hAnsi="Arial" w:cs="Arial"/>
+          <w:sz w:val="24"/>
+          <w:szCs w:val="24"/>
+          <w:highlight w:val="magenta"/>
+        </w:rPr>
+        <w:t xml:space="preserve"> Das erste Projekt der Firma war das Programm </w:t>
+      </w:r>
+      <w:proofErr w:type="spellStart"/>
+      <w:r>
+        <w:rPr>
+          <w:rFonts w:ascii="Arial" w:hAnsi="Arial" w:cs="Arial"/>
+          <w:sz w:val="24"/>
+          <w:szCs w:val="24"/>
+          <w:highlight w:val="magenta"/>
+        </w:rPr>
+        <w:t>Codiaq</w:t>
+      </w:r>
+      <w:proofErr w:type="spellEnd"/>
+      <w:r>
+        <w:rPr>
+          <w:rFonts w:ascii="Arial" w:hAnsi="Arial" w:cs="Arial"/>
+          <w:sz w:val="24"/>
+          <w:szCs w:val="24"/>
+          <w:highlight w:val="magenta"/>
+        </w:rPr>
+        <w:t xml:space="preserve">, </w:t>
+      </w:r>
+      <w:proofErr w:type="gramStart"/>
+      <w:r>
+        <w:rPr>
+          <w:rFonts w:ascii="Arial" w:hAnsi="Arial" w:cs="Arial"/>
+          <w:sz w:val="24"/>
+          <w:szCs w:val="24"/>
+          <w:highlight w:val="magenta"/>
+        </w:rPr>
+        <w:t>dass</w:t>
+      </w:r>
+      <w:proofErr w:type="gramEnd"/>
+      <w:r>
+        <w:rPr>
+          <w:rFonts w:ascii="Arial" w:hAnsi="Arial" w:cs="Arial"/>
+          <w:sz w:val="24"/>
+          <w:szCs w:val="24"/>
+          <w:highlight w:val="magenta"/>
+        </w:rPr>
+        <w:t xml:space="preserve"> zum Erstellen von </w:t>
+      </w:r>
+      <w:proofErr w:type="spellStart"/>
+      <w:r>
+        <w:rPr>
+          <w:rFonts w:ascii="Arial" w:hAnsi="Arial" w:cs="Arial"/>
+          <w:sz w:val="24"/>
+          <w:szCs w:val="24"/>
+          <w:highlight w:val="magenta"/>
+        </w:rPr>
+        <w:t>jQuery</w:t>
+      </w:r>
+      <w:proofErr w:type="spellEnd"/>
+      <w:r>
+        <w:rPr>
+          <w:rFonts w:ascii="Arial" w:hAnsi="Arial" w:cs="Arial"/>
+          <w:sz w:val="24"/>
+          <w:szCs w:val="24"/>
+          <w:highlight w:val="magenta"/>
+        </w:rPr>
+        <w:t xml:space="preserve"> Anwendungen mit Drag </w:t>
+      </w:r>
+      <w:proofErr w:type="spellStart"/>
+      <w:r>
+        <w:rPr>
+          <w:rFonts w:ascii="Arial" w:hAnsi="Arial" w:cs="Arial"/>
+          <w:sz w:val="24"/>
+          <w:szCs w:val="24"/>
+          <w:highlight w:val="magenta"/>
+        </w:rPr>
+        <w:t>and</w:t>
+      </w:r>
+      <w:proofErr w:type="spellEnd"/>
+      <w:r>
+        <w:rPr>
+          <w:rFonts w:ascii="Arial" w:hAnsi="Arial" w:cs="Arial"/>
+          <w:sz w:val="24"/>
+          <w:szCs w:val="24"/>
+          <w:highlight w:val="magenta"/>
+        </w:rPr>
+        <w:t xml:space="preserve"> Drop diente. Wenig später wurde dann die erste Version von </w:t>
+      </w:r>
+      <w:proofErr w:type="spellStart"/>
+      <w:r>
+        <w:rPr>
+          <w:rFonts w:ascii="Arial" w:hAnsi="Arial" w:cs="Arial"/>
+          <w:sz w:val="24"/>
+          <w:szCs w:val="24"/>
+          <w:highlight w:val="magenta"/>
+        </w:rPr>
+        <w:t>Ionic</w:t>
+      </w:r>
+      <w:proofErr w:type="spellEnd"/>
+      <w:r>
+        <w:rPr>
+          <w:rFonts w:ascii="Arial" w:hAnsi="Arial" w:cs="Arial"/>
+          <w:sz w:val="24"/>
+          <w:szCs w:val="24"/>
+          <w:highlight w:val="magenta"/>
+        </w:rPr>
+        <w:t xml:space="preserve"> herausgebracht, die direkt zum Erfolg führte. Wenig später wurde mit der Entwicklung von Cloud Services begonnen. Danach wurde </w:t>
+      </w:r>
+      <w:proofErr w:type="spellStart"/>
+      <w:r>
+        <w:rPr>
+          <w:rFonts w:ascii="Arial" w:hAnsi="Arial" w:cs="Arial"/>
+          <w:sz w:val="24"/>
+          <w:szCs w:val="24"/>
+          <w:highlight w:val="magenta"/>
+        </w:rPr>
+        <w:t>Ionic</w:t>
+      </w:r>
+      <w:proofErr w:type="spellEnd"/>
+      <w:r>
+        <w:rPr>
+          <w:rFonts w:ascii="Arial" w:hAnsi="Arial" w:cs="Arial"/>
+          <w:sz w:val="24"/>
+          <w:szCs w:val="24"/>
+          <w:highlight w:val="magenta"/>
+        </w:rPr>
+        <w:t xml:space="preserve"> </w:t>
+      </w:r>
+      <w:proofErr w:type="spellStart"/>
+      <w:r>
+        <w:rPr>
+          <w:rFonts w:ascii="Arial" w:hAnsi="Arial" w:cs="Arial"/>
+          <w:sz w:val="24"/>
+          <w:szCs w:val="24"/>
+          <w:highlight w:val="magenta"/>
+        </w:rPr>
+        <w:t>v2</w:t>
+      </w:r>
+      <w:proofErr w:type="spellEnd"/>
+      <w:r>
+        <w:rPr>
+          <w:rFonts w:ascii="Arial" w:hAnsi="Arial" w:cs="Arial"/>
+          <w:sz w:val="24"/>
+          <w:szCs w:val="24"/>
+          <w:highlight w:val="magenta"/>
+        </w:rPr>
+        <w:t xml:space="preserve"> veröffentlicht, die an den Erfolg des Vorgängers anknüpfte</w:t>
+      </w:r>
+      <w:commentRangeStart w:id="7"/>
+      <w:r>
+        <w:rPr>
+          <w:rFonts w:ascii="Arial" w:hAnsi="Arial" w:cs="Arial"/>
+          <w:sz w:val="24"/>
+          <w:szCs w:val="24"/>
+          <w:highlight w:val="magenta"/>
+        </w:rPr>
+        <w:t>.</w:t>
+      </w:r>
+      <w:r>
+        <w:rPr>
+          <w:rStyle w:val="Funotenzeichen"/>
+          <w:rFonts w:ascii="Arial" w:hAnsi="Arial" w:cs="Arial"/>
+          <w:sz w:val="24"/>
+          <w:szCs w:val="24"/>
+          <w:highlight w:val="magenta"/>
+        </w:rPr>
+        <w:footnoteReference w:id="16"/>
+      </w:r>
+      <w:commentRangeEnd w:id="7"/>
+      <w:r>
+        <w:rPr>
+          <w:rStyle w:val="Kommentarzeichen"/>
+        </w:rPr>
+        <w:commentReference w:id="7"/>
+      </w:r>
+    </w:p>
+    <w:p>
+      <w:pPr>
+        <w:keepNext/>
+      </w:pPr>
+      <w:r>
+        <w:rPr>
+          <w:noProof/>
+          <w:lang w:val="en-US"/>
+        </w:rPr>
+        <w:lastRenderedPageBreak/>
+        <w:drawing>
+          <wp:inline distT="0" distB="0" distL="0" distR="0" wp14:anchorId="1BE1CCDD" wp14:editId="407D0969">
+            <wp:extent cx="3267075" cy="4561032"/>
+            <wp:effectExtent l="0" t="0" r="0" b="0"/>
+            <wp:docPr id="2" name="Grafik 2"/>
+            <wp:cNvGraphicFramePr>
+              <a:graphicFrameLocks xmlns:a="http://schemas.openxmlformats.org/drawingml/2006/main" noChangeAspect="1"/>
+            </wp:cNvGraphicFramePr>
+            <a:graphic xmlns:a="http://schemas.openxmlformats.org/drawingml/2006/main">
+              <a:graphicData uri="http://schemas.openxmlformats.org/drawingml/2006/picture">
+                <pic:pic xmlns:pic="http://schemas.openxmlformats.org/drawingml/2006/picture">
+                  <pic:nvPicPr>
+                    <pic:cNvPr id="1" name=""/>
+                    <pic:cNvPicPr/>
+                  </pic:nvPicPr>
+                  <pic:blipFill>
+                    <a:blip r:embed="rId13"/>
+                    <a:stretch>
+                      <a:fillRect/>
+                    </a:stretch>
+                  </pic:blipFill>
+                  <pic:spPr>
+                    <a:xfrm>
+                      <a:off x="0" y="0"/>
+                      <a:ext cx="3272666" cy="4568837"/>
+                    </a:xfrm>
+                    <a:prstGeom prst="rect">
+                      <a:avLst/>
+                    </a:prstGeom>
+                  </pic:spPr>
+                </pic:pic>
+              </a:graphicData>
+            </a:graphic>
+          </wp:inline>
+        </w:drawing>
+      </w:r>
+    </w:p>
+    <w:p>
+      <w:pPr>
+        <w:pStyle w:val="Beschriftung"/>
+        <w:rPr>
+          <w:rFonts w:ascii="Arial" w:hAnsi="Arial" w:cs="Arial"/>
+          <w:sz w:val="24"/>
+          <w:szCs w:val="24"/>
+        </w:rPr>
+      </w:pPr>
+      <w:r>
+        <w:t xml:space="preserve">Abbildung </w:t>
+      </w:r>
+      <w:r>
+        <w:fldChar w:fldCharType="begin"/>
+      </w:r>
+      <w:r>
+        <w:instrText xml:space="preserve"> SEQ Abbildung \* ARABIC </w:instrText>
+      </w:r>
+      <w:r>
+        <w:fldChar w:fldCharType="separate"/>
+      </w:r>
+      <w:r>
+        <w:rPr>
+          <w:noProof/>
+        </w:rPr>
+        <w:t>2</w:t>
+      </w:r>
+      <w:r>
+        <w:rPr>
+          <w:noProof/>
+        </w:rPr>
+        <w:fldChar w:fldCharType="end"/>
+      </w:r>
+      <w:r>
+        <w:t xml:space="preserve">: Die Entwicklung des </w:t>
+      </w:r>
+      <w:proofErr w:type="spellStart"/>
+      <w:r>
+        <w:t>Ionic</w:t>
+      </w:r>
+      <w:proofErr w:type="spellEnd"/>
+      <w:r>
+        <w:t xml:space="preserve"> Frameworks im Zeitstrahl, Quelle: </w:t>
+      </w:r>
+      <w:r>
+        <w:t>https://ionicframework.com/about</w:t>
+      </w:r>
+    </w:p>
+    <w:p>
+      <w:pPr>
+        <w:rPr>
+          <w:rFonts w:ascii="Arial" w:hAnsi="Arial" w:cs="Arial"/>
+          <w:sz w:val="24"/>
+          <w:szCs w:val="24"/>
+        </w:rPr>
+      </w:pPr>
+    </w:p>
+    <w:p>
+      <w:pPr>
+        <w:rPr>
+          <w:rFonts w:ascii="Arial" w:hAnsi="Arial" w:cs="Arial"/>
+          <w:sz w:val="24"/>
+          <w:szCs w:val="24"/>
+        </w:rPr>
+      </w:pPr>
+    </w:p>
+    <w:p>
+      <w:pPr>
+        <w:rPr>
+          <w:rFonts w:ascii="Arial" w:hAnsi="Arial" w:cs="Arial"/>
+          <w:sz w:val="24"/>
+          <w:szCs w:val="24"/>
+        </w:rPr>
+      </w:pPr>
+    </w:p>
+    <w:p>
+      <w:pPr>
+        <w:rPr>
+          <w:rFonts w:ascii="Arial" w:hAnsi="Arial" w:cs="Arial"/>
+          <w:sz w:val="24"/>
+          <w:szCs w:val="24"/>
+        </w:rPr>
+      </w:pPr>
+    </w:p>
+    <w:p>
+      <w:pPr>
+        <w:rPr>
+          <w:rFonts w:ascii="Arial" w:hAnsi="Arial" w:cs="Arial"/>
+          <w:sz w:val="24"/>
+          <w:szCs w:val="24"/>
+        </w:rPr>
+      </w:pPr>
+    </w:p>
+    <w:p>
+      <w:pPr>
+        <w:rPr>
+          <w:rFonts w:ascii="Arial" w:hAnsi="Arial" w:cs="Arial"/>
+          <w:sz w:val="24"/>
+          <w:szCs w:val="24"/>
+        </w:rPr>
+      </w:pPr>
+    </w:p>
+    <w:p>
+      <w:pPr>
+        <w:rPr>
+          <w:rFonts w:ascii="Arial" w:hAnsi="Arial" w:cs="Arial"/>
+          <w:sz w:val="24"/>
+          <w:szCs w:val="24"/>
+        </w:rPr>
+      </w:pPr>
+    </w:p>
+    <w:p>
+      <w:pPr>
+        <w:rPr>
+          <w:rFonts w:ascii="Arial" w:hAnsi="Arial" w:cs="Arial"/>
+          <w:sz w:val="24"/>
+          <w:szCs w:val="24"/>
+        </w:rPr>
+      </w:pPr>
+    </w:p>
+    <w:p>
+      <w:pPr>
+        <w:rPr>
+          <w:rFonts w:ascii="Arial" w:hAnsi="Arial" w:cs="Arial"/>
+          <w:sz w:val="24"/>
+          <w:szCs w:val="24"/>
+        </w:rPr>
+      </w:pPr>
+    </w:p>
+    <w:p>
+      <w:pPr>
+        <w:rPr>
+          <w:rFonts w:ascii="Arial" w:hAnsi="Arial" w:cs="Arial"/>
+          <w:sz w:val="24"/>
+          <w:szCs w:val="24"/>
+        </w:rPr>
+      </w:pPr>
+    </w:p>
+    <w:p>
+      <w:pPr>
+        <w:rPr>
+          <w:rFonts w:ascii="Arial" w:hAnsi="Arial" w:cs="Arial"/>
+          <w:sz w:val="24"/>
+          <w:szCs w:val="24"/>
+        </w:rPr>
+      </w:pPr>
+    </w:p>
+    <w:p>
+      <w:pPr>
+        <w:rPr>
+          <w:rFonts w:ascii="Arial" w:hAnsi="Arial" w:cs="Arial"/>
+          <w:sz w:val="24"/>
+          <w:szCs w:val="24"/>
+        </w:rPr>
+      </w:pPr>
+    </w:p>
+    <w:p>
+      <w:pPr>
+        <w:rPr>
+          <w:rFonts w:ascii="Arial" w:hAnsi="Arial" w:cs="Arial"/>
+          <w:sz w:val="24"/>
+          <w:szCs w:val="24"/>
+        </w:rPr>
+      </w:pPr>
     </w:p>
     <w:p>
       <w:pPr>
         <w:spacing w:line="312" w:lineRule="auto"/>
+        <w:rPr>
+          <w:rFonts w:ascii="Arial" w:hAnsi="Arial" w:cs="Arial"/>
+          <w:sz w:val="24"/>
+          <w:szCs w:val="24"/>
+        </w:rPr>
+      </w:pPr>
+    </w:p>
+    <w:p>
+      <w:pPr>
+        <w:spacing w:line="312" w:lineRule="auto"/>
+        <w:rPr>
+          <w:rFonts w:ascii="Arial" w:hAnsi="Arial" w:cs="Arial"/>
+          <w:b/>
+          <w:sz w:val="24"/>
+          <w:szCs w:val="24"/>
+        </w:rPr>
+      </w:pPr>
+      <w:r>
+        <w:rPr>
+          <w:rFonts w:ascii="Arial" w:hAnsi="Arial" w:cs="Arial"/>
+          <w:b/>
+          <w:sz w:val="24"/>
+          <w:szCs w:val="24"/>
+        </w:rPr>
+        <w:t>Quellen- und Abbildungsverzeichnis</w:t>
+      </w:r>
+    </w:p>
+    <w:p>
+      <w:pPr>
+        <w:pStyle w:val="Listenabsatz"/>
         <w:ind w:left="398"/>
         <w:rPr>
-          <w:rFonts w:cstheme="minorHAnsi"/>
-        </w:rPr>
-      </w:pPr>
-      <w:r>
-        <w:rPr>
-          <w:rFonts w:cstheme="minorHAnsi"/>
-        </w:rPr>
-        <w:t xml:space="preserve">Implementierungstechnisch sind natürlich die durch die Aufgabenstellung dargestellten Ziele notwendig.  Im Einzelnen soll dabei eine App mit einer dreiseitigen Struktur entstehen. Der Einstiegspunkt ist die Home Page auf der man unkompliziert auf einer Google </w:t>
-      </w:r>
-      <w:proofErr w:type="spellStart"/>
-      <w:r>
-        <w:rPr>
-          <w:rFonts w:cstheme="minorHAnsi"/>
-        </w:rPr>
-        <w:t>Maps</w:t>
-      </w:r>
-      <w:proofErr w:type="spellEnd"/>
-      <w:r>
-        <w:rPr>
-          <w:rFonts w:cstheme="minorHAnsi"/>
-        </w:rPr>
-        <w:t xml:space="preserve"> Karte den nächstgelegenen Bahnhof auswählen kann, zu welchem dann auch die Informationen angezeigt werden. Auf der zweiten Seite kann man sich dann Details (z.B. Öffnungszeiten der Reisecenter, Aufzüge, etc.) anzeigen lassen. Die dritte Seite ist für die Parkplätze reserviert. </w:t>
-      </w:r>
-      <w:r>
-        <w:rPr>
-          <w:rFonts w:cstheme="minorHAnsi"/>
-        </w:rPr>
-        <w:t>Es werden Informationen über Betreiber anfallende Gebühren und Bezahlungsmöglichkeiten dargestellt.</w:t>
-      </w:r>
-    </w:p>
-    <w:p>
-      <w:pPr>
-        <w:rPr>
-          <w:rFonts w:cstheme="minorHAnsi"/>
-        </w:rPr>
-      </w:pPr>
-      <w:r>
-        <w:rPr>
-          <w:rFonts w:cstheme="minorHAnsi"/>
-        </w:rPr>
-        <w:br w:type="page"/>
-      </w:r>
+          <w:rFonts w:ascii="Arial" w:hAnsi="Arial" w:cs="Arial"/>
+          <w:sz w:val="24"/>
+          <w:szCs w:val="24"/>
+        </w:rPr>
+      </w:pPr>
+      <w:hyperlink r:id="rId14" w:history="1">
+        <w:r>
+          <w:rPr>
+            <w:rStyle w:val="Hyperlink"/>
+            <w:rFonts w:ascii="Arial" w:hAnsi="Arial" w:cs="Arial"/>
+            <w:sz w:val="24"/>
+            <w:szCs w:val="24"/>
+          </w:rPr>
+          <w:t>https://www.geodaten.niedersachsen.de/startseite/gdini/open_data_portale/open-data-136000.html</w:t>
+        </w:r>
+      </w:hyperlink>
+      <w:r>
+        <w:rPr>
+          <w:rFonts w:ascii="Arial" w:hAnsi="Arial" w:cs="Arial"/>
+          <w:sz w:val="24"/>
+          <w:szCs w:val="24"/>
+        </w:rPr>
+        <w:t>, Zeitpunkt des Zugriffes: 06.02.18, 18:40</w:t>
+      </w:r>
+    </w:p>
+    <w:p>
+      <w:pPr>
+        <w:pStyle w:val="Listenabsatz"/>
+        <w:ind w:left="398"/>
+        <w:rPr>
+          <w:rFonts w:ascii="Arial" w:hAnsi="Arial" w:cs="Arial"/>
+          <w:sz w:val="24"/>
+          <w:szCs w:val="24"/>
+        </w:rPr>
+      </w:pPr>
+      <w:hyperlink r:id="rId15" w:history="1">
+        <w:r>
+          <w:rPr>
+            <w:rStyle w:val="Hyperlink"/>
+            <w:rFonts w:ascii="Arial" w:hAnsi="Arial" w:cs="Arial"/>
+            <w:sz w:val="24"/>
+            <w:szCs w:val="24"/>
+          </w:rPr>
+          <w:t>http://data.deutschebahn.com/</w:t>
+        </w:r>
+      </w:hyperlink>
+      <w:r>
+        <w:rPr>
+          <w:rFonts w:ascii="Arial" w:hAnsi="Arial" w:cs="Arial"/>
+          <w:sz w:val="24"/>
+          <w:szCs w:val="24"/>
+        </w:rPr>
+        <w:t>, Zeitpunkt des Zugriffs: 06.02.18, 19:00</w:t>
+      </w:r>
+    </w:p>
+    <w:p>
+      <w:pPr>
+        <w:pStyle w:val="Listenabsatz"/>
+        <w:ind w:left="398"/>
+        <w:rPr>
+          <w:rFonts w:ascii="Arial" w:hAnsi="Arial" w:cs="Arial"/>
+          <w:sz w:val="24"/>
+          <w:szCs w:val="24"/>
+        </w:rPr>
+      </w:pPr>
+      <w:hyperlink r:id="rId16" w:anchor="cite_note-2" w:history="1">
+        <w:r>
+          <w:rPr>
+            <w:rStyle w:val="Hyperlink"/>
+            <w:rFonts w:ascii="Arial" w:hAnsi="Arial" w:cs="Arial"/>
+            <w:sz w:val="24"/>
+            <w:szCs w:val="24"/>
+          </w:rPr>
+          <w:t>https://de.wikipedia.org/wiki/Ionic_(Framework)#cite_note-2</w:t>
+        </w:r>
+      </w:hyperlink>
+      <w:r>
+        <w:rPr>
+          <w:rFonts w:ascii="Arial" w:hAnsi="Arial" w:cs="Arial"/>
+          <w:sz w:val="24"/>
+          <w:szCs w:val="24"/>
+        </w:rPr>
+        <w:t>, Zeitpunkt des Zugriffs: 10.02.18, 12:20</w:t>
+      </w:r>
+    </w:p>
+    <w:p>
+      <w:pPr>
+        <w:pStyle w:val="Listenabsatz"/>
+        <w:ind w:left="398"/>
+        <w:rPr>
+          <w:rFonts w:ascii="Arial" w:hAnsi="Arial" w:cs="Arial"/>
+          <w:sz w:val="24"/>
+          <w:szCs w:val="24"/>
+        </w:rPr>
+      </w:pPr>
+      <w:hyperlink r:id="rId17" w:history="1">
+        <w:r>
+          <w:rPr>
+            <w:rStyle w:val="Hyperlink"/>
+            <w:rFonts w:ascii="Arial" w:hAnsi="Arial" w:cs="Arial"/>
+            <w:sz w:val="24"/>
+            <w:szCs w:val="24"/>
+          </w:rPr>
+          <w:t>https://ionicframework.com/docs/v1/overview/</w:t>
+        </w:r>
+      </w:hyperlink>
+      <w:r>
+        <w:rPr>
+          <w:rFonts w:ascii="Arial" w:hAnsi="Arial" w:cs="Arial"/>
+          <w:sz w:val="24"/>
+          <w:szCs w:val="24"/>
+        </w:rPr>
+        <w:t>, Zeitpunkt des Zugriffs: 10.02.18, 12:25</w:t>
+      </w:r>
+    </w:p>
+    <w:p>
+      <w:pPr>
+        <w:pStyle w:val="Listenabsatz"/>
+        <w:ind w:left="398"/>
+        <w:rPr>
+          <w:rFonts w:ascii="Arial" w:hAnsi="Arial" w:cs="Arial"/>
+          <w:sz w:val="24"/>
+          <w:szCs w:val="24"/>
+        </w:rPr>
+      </w:pPr>
+      <w:r>
+        <w:rPr>
+          <w:rFonts w:ascii="Arial" w:hAnsi="Arial" w:cs="Arial"/>
+          <w:sz w:val="24"/>
+          <w:szCs w:val="24"/>
+        </w:rPr>
+        <w:t>https://de.ryte.com/wiki/Native_App</w:t>
+      </w:r>
+      <w:r>
+        <w:rPr>
+          <w:rFonts w:ascii="Arial" w:hAnsi="Arial" w:cs="Arial"/>
+          <w:sz w:val="24"/>
+          <w:szCs w:val="24"/>
+        </w:rPr>
+        <w:t>, Zeitpunkt des Zugriffs: 10.02.18, 12:20</w:t>
+      </w:r>
+    </w:p>
+    <w:p>
+      <w:pPr>
+        <w:pStyle w:val="Listenabsatz"/>
+        <w:ind w:left="398"/>
+        <w:rPr>
+          <w:rFonts w:ascii="Arial" w:hAnsi="Arial" w:cs="Arial"/>
+          <w:sz w:val="24"/>
+          <w:szCs w:val="24"/>
+          <w:lang w:val="en-US"/>
+        </w:rPr>
+      </w:pPr>
+      <w:r>
+        <w:rPr>
+          <w:rFonts w:ascii="Arial" w:hAnsi="Arial" w:cs="Arial"/>
+          <w:sz w:val="24"/>
+          <w:szCs w:val="24"/>
+          <w:lang w:val="en-US"/>
+        </w:rPr>
+        <w:t>Chris Griffith: Mobile App Development with Ionic 2, First Edition April 2017</w:t>
+      </w:r>
+    </w:p>
+    <w:p>
+      <w:pPr>
+        <w:pStyle w:val="Listenabsatz"/>
+        <w:ind w:left="398"/>
+        <w:rPr>
+          <w:rFonts w:ascii="Arial" w:hAnsi="Arial" w:cs="Arial"/>
+          <w:sz w:val="24"/>
+          <w:szCs w:val="24"/>
+        </w:rPr>
+      </w:pPr>
+      <w:hyperlink r:id="rId18" w:history="1">
+        <w:r>
+          <w:rPr>
+            <w:rStyle w:val="Hyperlink"/>
+            <w:rFonts w:ascii="Arial" w:hAnsi="Arial" w:cs="Arial"/>
+            <w:sz w:val="24"/>
+            <w:szCs w:val="24"/>
+          </w:rPr>
+          <w:t>https://www.thoughtworks.com/de/radar/languages-and-frameworks/ionic-framework</w:t>
+        </w:r>
+      </w:hyperlink>
+      <w:r>
+        <w:rPr>
+          <w:rFonts w:ascii="Arial" w:hAnsi="Arial" w:cs="Arial"/>
+          <w:sz w:val="24"/>
+          <w:szCs w:val="24"/>
+        </w:rPr>
+        <w:t>, Zeitpunkt des Zugriffs: 10.02.18, 12:40</w:t>
+      </w:r>
+    </w:p>
+    <w:p>
+      <w:pPr>
+        <w:pStyle w:val="Listenabsatz"/>
+        <w:ind w:left="398"/>
+        <w:rPr>
+          <w:rFonts w:ascii="Arial" w:hAnsi="Arial" w:cs="Arial"/>
+          <w:sz w:val="24"/>
+          <w:szCs w:val="24"/>
+        </w:rPr>
+      </w:pPr>
+      <w:hyperlink r:id="rId19" w:history="1">
+        <w:r>
+          <w:rPr>
+            <w:rStyle w:val="Hyperlink"/>
+            <w:rFonts w:ascii="Arial" w:hAnsi="Arial" w:cs="Arial"/>
+            <w:sz w:val="24"/>
+            <w:szCs w:val="24"/>
+          </w:rPr>
+          <w:t>https://opensource.org/licenses/MIT</w:t>
+        </w:r>
+      </w:hyperlink>
+      <w:r>
+        <w:rPr>
+          <w:rFonts w:ascii="Arial" w:hAnsi="Arial" w:cs="Arial"/>
+          <w:sz w:val="24"/>
+          <w:szCs w:val="24"/>
+        </w:rPr>
+        <w:t>, Zeitpunkt des Zugriffs: 13.02.18, 16:19</w:t>
+      </w:r>
+    </w:p>
+    <w:p>
+      <w:pPr>
+        <w:pStyle w:val="Listenabsatz"/>
+        <w:ind w:left="398"/>
+        <w:rPr>
+          <w:rFonts w:ascii="Arial" w:hAnsi="Arial" w:cs="Arial"/>
+          <w:sz w:val="24"/>
+          <w:szCs w:val="24"/>
+        </w:rPr>
+      </w:pPr>
+      <w:hyperlink r:id="rId20" w:history="1">
+        <w:r>
+          <w:rPr>
+            <w:rStyle w:val="Hyperlink"/>
+            <w:rFonts w:ascii="Arial" w:hAnsi="Arial" w:cs="Arial"/>
+            <w:sz w:val="24"/>
+            <w:szCs w:val="24"/>
+          </w:rPr>
+          <w:t>https://ionicframework.com/docs/intro/concepts/</w:t>
+        </w:r>
+      </w:hyperlink>
+      <w:r>
+        <w:rPr>
+          <w:rFonts w:ascii="Arial" w:hAnsi="Arial" w:cs="Arial"/>
+          <w:sz w:val="24"/>
+          <w:szCs w:val="24"/>
+        </w:rPr>
+        <w:t>, Zeitpunkt des Zugriffs: 13.02.18, 16:30</w:t>
+      </w:r>
+    </w:p>
+    <w:p>
+      <w:pPr>
+        <w:pStyle w:val="Listenabsatz"/>
+        <w:ind w:left="398"/>
+        <w:rPr>
+          <w:rFonts w:ascii="Arial" w:hAnsi="Arial" w:cs="Arial"/>
+          <w:sz w:val="24"/>
+          <w:szCs w:val="24"/>
+        </w:rPr>
+      </w:pPr>
+      <w:hyperlink r:id="rId21" w:history="1">
+        <w:r>
+          <w:rPr>
+            <w:rStyle w:val="Hyperlink"/>
+            <w:rFonts w:ascii="Arial" w:hAnsi="Arial" w:cs="Arial"/>
+            <w:sz w:val="24"/>
+            <w:szCs w:val="24"/>
+          </w:rPr>
+          <w:t>https://tldrlegal.com/license/mit-license</w:t>
+        </w:r>
+      </w:hyperlink>
+      <w:r>
+        <w:rPr>
+          <w:rFonts w:ascii="Arial" w:hAnsi="Arial" w:cs="Arial"/>
+          <w:sz w:val="24"/>
+          <w:szCs w:val="24"/>
+        </w:rPr>
+        <w:t>, Zeitpunkt des Zugriffs: 13.02.18, 16:40</w:t>
+      </w:r>
+    </w:p>
+    <w:p>
+      <w:pPr>
+        <w:pStyle w:val="Listenabsatz"/>
+        <w:ind w:left="398"/>
+        <w:rPr>
+          <w:rFonts w:ascii="Arial" w:hAnsi="Arial" w:cs="Arial"/>
+          <w:sz w:val="24"/>
+          <w:szCs w:val="24"/>
+        </w:rPr>
+      </w:pPr>
+      <w:hyperlink r:id="rId22" w:history="1">
+        <w:r>
+          <w:rPr>
+            <w:rStyle w:val="Hyperlink"/>
+            <w:rFonts w:ascii="Arial" w:hAnsi="Arial" w:cs="Arial"/>
+            <w:sz w:val="24"/>
+            <w:szCs w:val="24"/>
+          </w:rPr>
+          <w:t>https://ionicframework.com/pro/pricing</w:t>
+        </w:r>
+      </w:hyperlink>
+      <w:r>
+        <w:rPr>
+          <w:rFonts w:ascii="Arial" w:hAnsi="Arial" w:cs="Arial"/>
+          <w:sz w:val="24"/>
+          <w:szCs w:val="24"/>
+        </w:rPr>
+        <w:t>, Zeitpunkt des Zugriffs: 13.02.18, 16:45</w:t>
+      </w:r>
+    </w:p>
+    <w:p>
+      <w:pPr>
+        <w:pStyle w:val="Listenabsatz"/>
+        <w:ind w:left="398"/>
+        <w:rPr>
+          <w:rFonts w:ascii="Arial" w:hAnsi="Arial" w:cs="Arial"/>
+          <w:sz w:val="24"/>
+          <w:szCs w:val="24"/>
+        </w:rPr>
+      </w:pPr>
+      <w:hyperlink r:id="rId23" w:history="1">
+        <w:r>
+          <w:rPr>
+            <w:rStyle w:val="Hyperlink"/>
+            <w:rFonts w:ascii="Arial" w:hAnsi="Arial" w:cs="Arial"/>
+            <w:sz w:val="24"/>
+            <w:szCs w:val="24"/>
+          </w:rPr>
+          <w:t>https://ionicframework.com/about</w:t>
+        </w:r>
+      </w:hyperlink>
+      <w:r>
+        <w:rPr>
+          <w:rFonts w:ascii="Arial" w:hAnsi="Arial" w:cs="Arial"/>
+          <w:sz w:val="24"/>
+          <w:szCs w:val="24"/>
+        </w:rPr>
+        <w:t>, Zeitpunkt des Zugriffs: 13.02.18, 17:00</w:t>
+      </w:r>
+    </w:p>
+    <w:p/>
+    <w:p/>
+    <w:p>
+      <w:pPr>
+        <w:pStyle w:val="berschrift1"/>
+        <w:rPr>
+          <w:rFonts w:cstheme="minorHAnsi"/>
+        </w:rPr>
+      </w:pPr>
     </w:p>
     <w:p>
       <w:pPr>
@@ -1616,7 +4038,6 @@
           <w:rFonts w:cstheme="minorHAnsi"/>
           <w:b/>
         </w:rPr>
-        <w:lastRenderedPageBreak/>
         <w:t>Quellen- und Abbildungsverzeichnis</w:t>
       </w:r>
     </w:p>
@@ -1628,7 +4049,7 @@
           <w:rFonts w:cstheme="minorHAnsi"/>
         </w:rPr>
       </w:pPr>
-      <w:hyperlink r:id="rId11" w:history="1">
+      <w:hyperlink r:id="rId24" w:history="1">
         <w:r>
           <w:rPr>
             <w:rStyle w:val="Hyperlink"/>
@@ -1641,7 +4062,13 @@
         <w:rPr>
           <w:rFonts w:cstheme="minorHAnsi"/>
         </w:rPr>
-        <w:t>, Zeitpunkt des Zugriffes: 06.02.18, 18:40</w:t>
+        <w:t>, Zeitpunkt des Zugriff</w:t>
+      </w:r>
+      <w:r>
+        <w:rPr>
+          <w:rFonts w:cstheme="minorHAnsi"/>
+        </w:rPr>
+        <w:t>s: 06.02.18, 18:40</w:t>
       </w:r>
     </w:p>
     <w:p>
@@ -1652,7 +4079,7 @@
           <w:rFonts w:cstheme="minorHAnsi"/>
         </w:rPr>
       </w:pPr>
-      <w:hyperlink r:id="rId12" w:history="1">
+      <w:hyperlink r:id="rId25" w:history="1">
         <w:r>
           <w:rPr>
             <w:rStyle w:val="Hyperlink"/>
@@ -1665,15 +4092,7 @@
         <w:rPr>
           <w:rFonts w:cstheme="minorHAnsi"/>
         </w:rPr>
-        <w:t>, Zeitpunkt des Zugriffs</w:t>
-      </w:r>
-      <w:bookmarkStart w:id="0" w:name="_GoBack"/>
-      <w:bookmarkEnd w:id="0"/>
-      <w:r>
-        <w:rPr>
-          <w:rFonts w:cstheme="minorHAnsi"/>
-        </w:rPr>
-        <w:t>: 06.02.18, 19:00</w:t>
+        <w:t>, Zeitpunkt des Zugriffs: 06.02.18, 19:00</w:t>
       </w:r>
     </w:p>
     <w:sectPr>
@@ -1688,6 +4107,229 @@
 </w:document>
 </file>
 
+<file path=word/comments.xml><?xml version="1.0" encoding="utf-8"?>
+<w:comments xmlns:wpc="http://schemas.microsoft.com/office/word/2010/wordprocessingCanvas" xmlns:mc="http://schemas.openxmlformats.org/markup-compatibility/2006" xmlns:o="urn:schemas-microsoft-com:office:office" xmlns:r="http://schemas.openxmlformats.org/officeDocument/2006/relationships" xmlns:m="http://schemas.openxmlformats.org/officeDocument/2006/math" xmlns:v="urn:schemas-microsoft-com:vml" xmlns:wp14="http://schemas.microsoft.com/office/word/2010/wordprocessingDrawing" xmlns:wp="http://schemas.openxmlformats.org/drawingml/2006/wordprocessingDrawing" xmlns:w10="urn:schemas-microsoft-com:office:word" xmlns:w="http://schemas.openxmlformats.org/wordprocessingml/2006/main" xmlns:w14="http://schemas.microsoft.com/office/word/2010/wordml" xmlns:wpg="http://schemas.microsoft.com/office/word/2010/wordprocessingGroup" xmlns:wpi="http://schemas.microsoft.com/office/word/2010/wordprocessingInk" xmlns:wne="http://schemas.microsoft.com/office/word/2006/wordml" xmlns:wps="http://schemas.microsoft.com/office/word/2010/wordprocessingShape" mc:Ignorable="w14 wp14">
+  <w:comment w:id="0" w:author="ramona.plogmann@osnanet.de" w:date="2018-02-13T18:00:00Z" w:initials="r">
+    <w:p>
+      <w:pPr>
+        <w:pStyle w:val="Kommentartext"/>
+      </w:pPr>
+      <w:r>
+        <w:rPr>
+          <w:rStyle w:val="Kommentarzeichen"/>
+        </w:rPr>
+        <w:annotationRef/>
+      </w:r>
+      <w:r>
+        <w:t xml:space="preserve">Ein bisschen umständlich formuliert. </w:t>
+      </w:r>
+    </w:p>
+    <w:p>
+      <w:pPr>
+        <w:pStyle w:val="Kommentartext"/>
+      </w:pPr>
+      <w:proofErr w:type="spellStart"/>
+      <w:r>
+        <w:t>Geodaten</w:t>
+      </w:r>
+      <w:proofErr w:type="spellEnd"/>
+      <w:r>
+        <w:t xml:space="preserve"> nutzbar machen?</w:t>
+      </w:r>
+    </w:p>
+  </w:comment>
+  <w:comment w:id="1" w:author="ramona.plogmann@osnanet.de" w:date="2018-02-13T18:00:00Z" w:initials="r">
+    <w:p>
+      <w:pPr>
+        <w:pStyle w:val="Kommentartext"/>
+      </w:pPr>
+      <w:r>
+        <w:rPr>
+          <w:rStyle w:val="Kommentarzeichen"/>
+        </w:rPr>
+        <w:annotationRef/>
+      </w:r>
+      <w:r>
+        <w:t>Richtiger Artikel? Keine Ahnung :D</w:t>
+      </w:r>
+    </w:p>
+  </w:comment>
+  <w:comment w:id="2" w:author="ramona.plogmann@osnanet.de" w:date="2018-02-13T18:04:00Z" w:initials="r">
+    <w:p>
+      <w:pPr>
+        <w:pStyle w:val="Kommentartext"/>
+      </w:pPr>
+      <w:r>
+        <w:rPr>
+          <w:rStyle w:val="Kommentarzeichen"/>
+        </w:rPr>
+        <w:annotationRef/>
+      </w:r>
+      <w:r>
+        <w:t xml:space="preserve">Gibt es irgendwas in der </w:t>
+      </w:r>
+      <w:proofErr w:type="spellStart"/>
+      <w:r>
+        <w:t>app</w:t>
+      </w:r>
+      <w:proofErr w:type="spellEnd"/>
+      <w:r>
+        <w:t xml:space="preserve">, wofür </w:t>
+      </w:r>
+      <w:proofErr w:type="spellStart"/>
+      <w:r>
+        <w:t>einstellungen</w:t>
+      </w:r>
+      <w:proofErr w:type="spellEnd"/>
+      <w:r>
+        <w:t xml:space="preserve"> sinnvoll genutzt werden könnten? Wenn ja, hier erwähnen, sonst Satz weglassen. </w:t>
+      </w:r>
+    </w:p>
+  </w:comment>
+  <w:comment w:id="3" w:author="ramona.plogmann@osnanet.de" w:date="2018-02-13T18:05:00Z" w:initials="r">
+    <w:p>
+      <w:pPr>
+        <w:pStyle w:val="Kommentartext"/>
+      </w:pPr>
+      <w:r>
+        <w:rPr>
+          <w:rStyle w:val="Kommentarzeichen"/>
+        </w:rPr>
+        <w:annotationRef/>
+      </w:r>
+      <w:proofErr w:type="spellStart"/>
+      <w:r>
+        <w:t>Selbstverständlihc</w:t>
+      </w:r>
+      <w:proofErr w:type="spellEnd"/>
+      <w:r>
+        <w:t xml:space="preserve"> ist das nicht, vor allem nicht aus </w:t>
+      </w:r>
+      <w:proofErr w:type="spellStart"/>
+      <w:r>
+        <w:t>Plutkas</w:t>
+      </w:r>
+      <w:proofErr w:type="spellEnd"/>
+      <w:r>
+        <w:t xml:space="preserve"> Perspektive. Grund? </w:t>
+      </w:r>
+    </w:p>
+  </w:comment>
+  <w:comment w:id="5" w:author="ramona.plogmann@osnanet.de" w:date="2018-02-13T17:57:00Z" w:initials="r">
+    <w:p>
+      <w:pPr>
+        <w:pStyle w:val="Kommentartext"/>
+      </w:pPr>
+      <w:r>
+        <w:rPr>
+          <w:rStyle w:val="Kommentarzeichen"/>
+        </w:rPr>
+        <w:annotationRef/>
+      </w:r>
+      <w:r>
+        <w:t xml:space="preserve">Was ist der </w:t>
+      </w:r>
+      <w:proofErr w:type="spellStart"/>
+      <w:r>
+        <w:t>fokus</w:t>
+      </w:r>
+      <w:proofErr w:type="spellEnd"/>
+      <w:r>
+        <w:t xml:space="preserve"> beim Aussehen? Schön? Intuitiv? Plattformspezifisch?</w:t>
+      </w:r>
+    </w:p>
+  </w:comment>
+  <w:comment w:id="6" w:author="ramona.plogmann@osnanet.de" w:date="2018-02-13T17:56:00Z" w:initials="r">
+    <w:p>
+      <w:pPr>
+        <w:pStyle w:val="Kommentartext"/>
+      </w:pPr>
+      <w:r>
+        <w:rPr>
+          <w:rStyle w:val="Kommentarzeichen"/>
+        </w:rPr>
+        <w:annotationRef/>
+      </w:r>
+      <w:r>
+        <w:t xml:space="preserve">Ist </w:t>
+      </w:r>
+      <w:proofErr w:type="spellStart"/>
+      <w:r>
+        <w:t>Cordova</w:t>
+      </w:r>
+      <w:proofErr w:type="spellEnd"/>
+      <w:r>
+        <w:t xml:space="preserve"> nicht die übergeordnete Technik und </w:t>
+      </w:r>
+      <w:proofErr w:type="spellStart"/>
+      <w:r>
+        <w:t>ionic</w:t>
+      </w:r>
+      <w:proofErr w:type="spellEnd"/>
+      <w:r>
+        <w:t xml:space="preserve"> dann das </w:t>
+      </w:r>
+      <w:proofErr w:type="spellStart"/>
+      <w:r>
+        <w:t>framework</w:t>
+      </w:r>
+      <w:proofErr w:type="spellEnd"/>
+      <w:r>
+        <w:t xml:space="preserve"> was ohne </w:t>
+      </w:r>
+      <w:proofErr w:type="spellStart"/>
+      <w:r>
+        <w:t>cordovva</w:t>
+      </w:r>
+      <w:proofErr w:type="spellEnd"/>
+      <w:r>
+        <w:t xml:space="preserve"> überhaupt nicht läuft?</w:t>
+      </w:r>
+    </w:p>
+  </w:comment>
+  <w:comment w:id="7" w:author="ramona.plogmann@osnanet.de" w:date="2018-02-13T17:55:00Z" w:initials="r">
+    <w:p>
+      <w:pPr>
+        <w:pStyle w:val="Kommentartext"/>
+      </w:pPr>
+      <w:r>
+        <w:rPr>
+          <w:rStyle w:val="Kommentarzeichen"/>
+        </w:rPr>
+        <w:annotationRef/>
+      </w:r>
+      <w:r>
+        <w:t xml:space="preserve">Wirklich relevant </w:t>
+      </w:r>
+      <w:proofErr w:type="spellStart"/>
+      <w:r>
+        <w:t>st</w:t>
+      </w:r>
+      <w:proofErr w:type="spellEnd"/>
+      <w:r>
+        <w:t xml:space="preserve"> das nicht oder? Kann ja jeder </w:t>
+      </w:r>
+      <w:proofErr w:type="spellStart"/>
+      <w:r>
+        <w:t>googlen</w:t>
+      </w:r>
+      <w:proofErr w:type="spellEnd"/>
+      <w:r>
+        <w:t xml:space="preserve">… Das wirkt vielleicht eher </w:t>
+      </w:r>
+      <w:proofErr w:type="spellStart"/>
+      <w:r>
+        <w:t>we</w:t>
+      </w:r>
+      <w:proofErr w:type="spellEnd"/>
+      <w:r>
+        <w:t xml:space="preserve"> ein Seitenfüller..?</w:t>
+      </w:r>
+    </w:p>
+  </w:comment>
+</w:comments>
+</file>
+
 <file path=word/endnotes.xml><?xml version="1.0" encoding="utf-8"?>
 <w:endnotes xmlns:wpc="http://schemas.microsoft.com/office/word/2010/wordprocessingCanvas" xmlns:mc="http://schemas.openxmlformats.org/markup-compatibility/2006" xmlns:o="urn:schemas-microsoft-com:office:office" xmlns:r="http://schemas.openxmlformats.org/officeDocument/2006/relationships" xmlns:m="http://schemas.openxmlformats.org/officeDocument/2006/math" xmlns:v="urn:schemas-microsoft-com:vml" xmlns:wp14="http://schemas.microsoft.com/office/word/2010/wordprocessingDrawing" xmlns:wp="http://schemas.openxmlformats.org/drawingml/2006/wordprocessingDrawing" xmlns:w10="urn:schemas-microsoft-com:office:word" xmlns:w="http://schemas.openxmlformats.org/wordprocessingml/2006/main" xmlns:w14="http://schemas.microsoft.com/office/word/2010/wordml" xmlns:wpg="http://schemas.microsoft.com/office/word/2010/wordprocessingGroup" xmlns:wpi="http://schemas.microsoft.com/office/word/2010/wordprocessingInk" xmlns:wne="http://schemas.microsoft.com/office/word/2006/wordml" xmlns:wps="http://schemas.microsoft.com/office/word/2010/wordprocessingShape" mc:Ignorable="w14 wp14">
   <w:endnote w:type="separator" w:id="-1">
@@ -1770,6 +4412,312 @@
       </w:r>
       <w:r>
         <w:t>http://data.deutschebahn.com/</w:t>
+      </w:r>
+    </w:p>
+  </w:footnote>
+  <w:footnote w:id="3">
+    <w:p>
+      <w:pPr>
+        <w:pStyle w:val="Funotentext"/>
+      </w:pPr>
+      <w:r>
+        <w:rPr>
+          <w:rStyle w:val="Funotenzeichen"/>
+        </w:rPr>
+        <w:footnoteRef/>
+      </w:r>
+      <w:r>
+        <w:t xml:space="preserve"> </w:t>
+      </w:r>
+      <w:r>
+        <w:t>https://de.wikipedia.org/wiki/Ionic_(Framework)#cite_note-2</w:t>
+      </w:r>
+    </w:p>
+  </w:footnote>
+  <w:footnote w:id="4">
+    <w:p>
+      <w:pPr>
+        <w:pStyle w:val="Funotentext"/>
+      </w:pPr>
+      <w:r>
+        <w:rPr>
+          <w:rStyle w:val="Funotenzeichen"/>
+        </w:rPr>
+        <w:footnoteRef/>
+      </w:r>
+      <w:r>
+        <w:t xml:space="preserve"> </w:t>
+      </w:r>
+      <w:r>
+        <w:t>https://de.ryte.com/wiki/Native_App</w:t>
+      </w:r>
+    </w:p>
+  </w:footnote>
+  <w:footnote w:id="5">
+    <w:p>
+      <w:pPr>
+        <w:pStyle w:val="Funotentext"/>
+      </w:pPr>
+      <w:r>
+        <w:rPr>
+          <w:rStyle w:val="Funotenzeichen"/>
+        </w:rPr>
+        <w:footnoteRef/>
+      </w:r>
+      <w:r>
+        <w:t xml:space="preserve"> </w:t>
+      </w:r>
+      <w:r>
+        <w:t>https://www.thoughtworks.com/de/radar/languages-and-frameworks/ionic-framework</w:t>
+      </w:r>
+    </w:p>
+  </w:footnote>
+  <w:footnote w:id="6">
+    <w:p>
+      <w:pPr>
+        <w:pStyle w:val="Funotentext"/>
+      </w:pPr>
+      <w:r>
+        <w:rPr>
+          <w:rStyle w:val="Funotenzeichen"/>
+        </w:rPr>
+        <w:footnoteRef/>
+      </w:r>
+      <w:r>
+        <w:t xml:space="preserve"> </w:t>
+      </w:r>
+      <w:r>
+        <w:t>https://ionicframework.com/about</w:t>
+      </w:r>
+    </w:p>
+  </w:footnote>
+  <w:footnote w:id="7">
+    <w:p>
+      <w:pPr>
+        <w:pStyle w:val="Funotentext"/>
+      </w:pPr>
+      <w:r>
+        <w:rPr>
+          <w:rStyle w:val="Funotenzeichen"/>
+        </w:rPr>
+        <w:footnoteRef/>
+      </w:r>
+      <w:r>
+        <w:t xml:space="preserve"> </w:t>
+      </w:r>
+      <w:r>
+        <w:t>https://ionicframework.com/docs/v1/overview/</w:t>
+      </w:r>
+    </w:p>
+  </w:footnote>
+  <w:footnote w:id="8">
+    <w:p>
+      <w:pPr>
+        <w:pStyle w:val="Funotentext"/>
+        <w:rPr>
+          <w:lang w:val="en-US"/>
+        </w:rPr>
+      </w:pPr>
+      <w:r>
+        <w:rPr>
+          <w:rStyle w:val="Funotenzeichen"/>
+        </w:rPr>
+        <w:footnoteRef/>
+      </w:r>
+      <w:r>
+        <w:rPr>
+          <w:lang w:val="en-US"/>
+        </w:rPr>
+        <w:t xml:space="preserve"> Chris Griffith: Mobile App Development with Ionic 2, </w:t>
+      </w:r>
+      <w:proofErr w:type="spellStart"/>
+      <w:r>
+        <w:rPr>
+          <w:lang w:val="en-US"/>
+        </w:rPr>
+        <w:t>S.5</w:t>
+      </w:r>
+      <w:proofErr w:type="spellEnd"/>
+    </w:p>
+  </w:footnote>
+  <w:footnote w:id="9">
+    <w:p>
+      <w:pPr>
+        <w:pStyle w:val="Funotentext"/>
+        <w:rPr>
+          <w:lang w:val="en-US"/>
+        </w:rPr>
+      </w:pPr>
+      <w:r>
+        <w:rPr>
+          <w:rStyle w:val="Funotenzeichen"/>
+        </w:rPr>
+        <w:footnoteRef/>
+      </w:r>
+      <w:r>
+        <w:rPr>
+          <w:lang w:val="en-US"/>
+        </w:rPr>
+        <w:t xml:space="preserve"> Chris Griffith: Mobile App Development with Ionic 2, </w:t>
+      </w:r>
+      <w:proofErr w:type="spellStart"/>
+      <w:r>
+        <w:rPr>
+          <w:lang w:val="en-US"/>
+        </w:rPr>
+        <w:t>S.6</w:t>
+      </w:r>
+      <w:proofErr w:type="spellEnd"/>
+    </w:p>
+  </w:footnote>
+  <w:footnote w:id="10">
+    <w:p>
+      <w:pPr>
+        <w:pStyle w:val="Funotentext"/>
+        <w:rPr>
+          <w:lang w:val="en-US"/>
+        </w:rPr>
+      </w:pPr>
+      <w:r>
+        <w:rPr>
+          <w:rStyle w:val="Funotenzeichen"/>
+        </w:rPr>
+        <w:footnoteRef/>
+      </w:r>
+      <w:r>
+        <w:rPr>
+          <w:lang w:val="en-US"/>
+        </w:rPr>
+        <w:t xml:space="preserve"> https://de.wikipedia.org/wiki/Ionic_(Framework)#cite_note-2</w:t>
+      </w:r>
+    </w:p>
+  </w:footnote>
+  <w:footnote w:id="11">
+    <w:p>
+      <w:pPr>
+        <w:pStyle w:val="Funotentext"/>
+        <w:rPr>
+          <w:lang w:val="en-US"/>
+        </w:rPr>
+      </w:pPr>
+      <w:r>
+        <w:rPr>
+          <w:rStyle w:val="Funotenzeichen"/>
+        </w:rPr>
+        <w:footnoteRef/>
+      </w:r>
+      <w:r>
+        <w:rPr>
+          <w:lang w:val="en-US"/>
+        </w:rPr>
+        <w:t xml:space="preserve"> https://opensource.org/licenses/MIT</w:t>
+      </w:r>
+    </w:p>
+  </w:footnote>
+  <w:footnote w:id="12">
+    <w:p>
+      <w:pPr>
+        <w:pStyle w:val="Funotentext"/>
+        <w:rPr>
+          <w:lang w:val="en-US"/>
+        </w:rPr>
+      </w:pPr>
+      <w:r>
+        <w:rPr>
+          <w:rStyle w:val="Funotenzeichen"/>
+        </w:rPr>
+        <w:footnoteRef/>
+      </w:r>
+      <w:r>
+        <w:rPr>
+          <w:lang w:val="en-US"/>
+        </w:rPr>
+        <w:t xml:space="preserve"> https://ionicframework.com/docs/intro/concepts/</w:t>
+      </w:r>
+    </w:p>
+  </w:footnote>
+  <w:footnote w:id="13">
+    <w:p>
+      <w:pPr>
+        <w:pStyle w:val="Funotentext"/>
+        <w:rPr>
+          <w:lang w:val="en-US"/>
+        </w:rPr>
+      </w:pPr>
+      <w:r>
+        <w:rPr>
+          <w:rStyle w:val="Funotenzeichen"/>
+        </w:rPr>
+        <w:footnoteRef/>
+      </w:r>
+      <w:r>
+        <w:rPr>
+          <w:lang w:val="en-US"/>
+        </w:rPr>
+        <w:t xml:space="preserve"> https://tldrlegal.com/license/mit-license</w:t>
+      </w:r>
+    </w:p>
+  </w:footnote>
+  <w:footnote w:id="14">
+    <w:p>
+      <w:pPr>
+        <w:pStyle w:val="Funotentext"/>
+        <w:rPr>
+          <w:lang w:val="en-US"/>
+        </w:rPr>
+      </w:pPr>
+      <w:r>
+        <w:rPr>
+          <w:rStyle w:val="Funotenzeichen"/>
+        </w:rPr>
+        <w:footnoteRef/>
+      </w:r>
+      <w:r>
+        <w:rPr>
+          <w:lang w:val="en-US"/>
+        </w:rPr>
+        <w:t xml:space="preserve"> https://ionicframework.com/pro/pricing</w:t>
+      </w:r>
+    </w:p>
+  </w:footnote>
+  <w:footnote w:id="15">
+    <w:p>
+      <w:pPr>
+        <w:pStyle w:val="Funotentext"/>
+        <w:rPr>
+          <w:lang w:val="en-US"/>
+        </w:rPr>
+      </w:pPr>
+      <w:r>
+        <w:rPr>
+          <w:rStyle w:val="Funotenzeichen"/>
+        </w:rPr>
+        <w:footnoteRef/>
+      </w:r>
+      <w:r>
+        <w:rPr>
+          <w:lang w:val="en-US"/>
+        </w:rPr>
+        <w:t xml:space="preserve"> https://de.wikipedia.org/wiki/Ionic_(Framework)#cite_note-2</w:t>
+      </w:r>
+    </w:p>
+  </w:footnote>
+  <w:footnote w:id="16">
+    <w:p>
+      <w:pPr>
+        <w:pStyle w:val="Funotentext"/>
+      </w:pPr>
+      <w:r>
+        <w:rPr>
+          <w:rStyle w:val="Funotenzeichen"/>
+        </w:rPr>
+        <w:footnoteRef/>
+      </w:r>
+      <w:r>
+        <w:t xml:space="preserve"> </w:t>
+      </w:r>
+      <w:r>
+        <w:t>https://ionicframework.com/about</w:t>
       </w:r>
     </w:p>
   </w:footnote>
@@ -2173,6 +5121,29 @@
     <w:name w:val="Normal"/>
     <w:qFormat/>
   </w:style>
+  <w:style w:type="paragraph" w:styleId="berschrift1">
+    <w:name w:val="heading 1"/>
+    <w:basedOn w:val="Standard"/>
+    <w:next w:val="Standard"/>
+    <w:link w:val="berschrift1Zchn"/>
+    <w:uiPriority w:val="9"/>
+    <w:qFormat/>
+    <w:rsid w:val="00047652"/>
+    <w:pPr>
+      <w:keepNext/>
+      <w:keepLines/>
+      <w:spacing w:before="480" w:after="0"/>
+      <w:outlineLvl w:val="0"/>
+    </w:pPr>
+    <w:rPr>
+      <w:rFonts w:asciiTheme="majorHAnsi" w:eastAsiaTheme="majorEastAsia" w:hAnsiTheme="majorHAnsi" w:cstheme="majorBidi"/>
+      <w:b/>
+      <w:bCs/>
+      <w:color w:val="2E74B5" w:themeColor="accent1" w:themeShade="BF"/>
+      <w:sz w:val="28"/>
+      <w:szCs w:val="28"/>
+    </w:rPr>
+  </w:style>
   <w:style w:type="character" w:default="1" w:styleId="Absatz-Standardschriftart">
     <w:name w:val="Default Paragraph Font"/>
     <w:uiPriority w:val="1"/>
@@ -2314,6 +5285,108 @@
       <w:rFonts w:ascii="Tahoma" w:hAnsi="Tahoma" w:cs="Tahoma"/>
       <w:sz w:val="16"/>
       <w:szCs w:val="16"/>
+    </w:rPr>
+  </w:style>
+  <w:style w:type="character" w:customStyle="1" w:styleId="berschrift1Zchn">
+    <w:name w:val="Überschrift 1 Zchn"/>
+    <w:basedOn w:val="Absatz-Standardschriftart"/>
+    <w:link w:val="berschrift1"/>
+    <w:uiPriority w:val="9"/>
+    <w:rsid w:val="00047652"/>
+    <w:rPr>
+      <w:rFonts w:asciiTheme="majorHAnsi" w:eastAsiaTheme="majorEastAsia" w:hAnsiTheme="majorHAnsi" w:cstheme="majorBidi"/>
+      <w:b/>
+      <w:bCs/>
+      <w:color w:val="2E74B5" w:themeColor="accent1" w:themeShade="BF"/>
+      <w:sz w:val="28"/>
+      <w:szCs w:val="28"/>
+    </w:rPr>
+  </w:style>
+  <w:style w:type="paragraph" w:styleId="Beschriftung">
+    <w:name w:val="caption"/>
+    <w:basedOn w:val="Standard"/>
+    <w:next w:val="Standard"/>
+    <w:uiPriority w:val="35"/>
+    <w:unhideWhenUsed/>
+    <w:qFormat/>
+    <w:rsid w:val="000824AE"/>
+    <w:pPr>
+      <w:spacing w:after="200" w:line="240" w:lineRule="auto"/>
+    </w:pPr>
+    <w:rPr>
+      <w:i/>
+      <w:iCs/>
+      <w:color w:val="44546A" w:themeColor="text2"/>
+      <w:sz w:val="18"/>
+      <w:szCs w:val="18"/>
+    </w:rPr>
+  </w:style>
+  <w:style w:type="character" w:styleId="Kommentarzeichen">
+    <w:name w:val="annotation reference"/>
+    <w:basedOn w:val="Absatz-Standardschriftart"/>
+    <w:uiPriority w:val="99"/>
+    <w:semiHidden/>
+    <w:unhideWhenUsed/>
+    <w:rsid w:val="000824AE"/>
+    <w:rPr>
+      <w:sz w:val="16"/>
+      <w:szCs w:val="16"/>
+    </w:rPr>
+  </w:style>
+  <w:style w:type="paragraph" w:styleId="Kommentartext">
+    <w:name w:val="annotation text"/>
+    <w:basedOn w:val="Standard"/>
+    <w:link w:val="KommentartextZchn"/>
+    <w:uiPriority w:val="99"/>
+    <w:semiHidden/>
+    <w:unhideWhenUsed/>
+    <w:rsid w:val="000824AE"/>
+    <w:pPr>
+      <w:spacing w:line="240" w:lineRule="auto"/>
+    </w:pPr>
+    <w:rPr>
+      <w:sz w:val="20"/>
+      <w:szCs w:val="20"/>
+    </w:rPr>
+  </w:style>
+  <w:style w:type="character" w:customStyle="1" w:styleId="KommentartextZchn">
+    <w:name w:val="Kommentartext Zchn"/>
+    <w:basedOn w:val="Absatz-Standardschriftart"/>
+    <w:link w:val="Kommentartext"/>
+    <w:uiPriority w:val="99"/>
+    <w:semiHidden/>
+    <w:rsid w:val="000824AE"/>
+    <w:rPr>
+      <w:sz w:val="20"/>
+      <w:szCs w:val="20"/>
+    </w:rPr>
+  </w:style>
+  <w:style w:type="paragraph" w:styleId="Kommentarthema">
+    <w:name w:val="annotation subject"/>
+    <w:basedOn w:val="Kommentartext"/>
+    <w:next w:val="Kommentartext"/>
+    <w:link w:val="KommentarthemaZchn"/>
+    <w:uiPriority w:val="99"/>
+    <w:semiHidden/>
+    <w:unhideWhenUsed/>
+    <w:rsid w:val="000824AE"/>
+    <w:rPr>
+      <w:b/>
+      <w:bCs/>
+    </w:rPr>
+  </w:style>
+  <w:style w:type="character" w:customStyle="1" w:styleId="KommentarthemaZchn">
+    <w:name w:val="Kommentarthema Zchn"/>
+    <w:basedOn w:val="KommentartextZchn"/>
+    <w:link w:val="Kommentarthema"/>
+    <w:uiPriority w:val="99"/>
+    <w:semiHidden/>
+    <w:rsid w:val="000824AE"/>
+    <w:rPr>
+      <w:b/>
+      <w:bCs/>
+      <w:sz w:val="20"/>
+      <w:szCs w:val="20"/>
     </w:rPr>
   </w:style>
 </w:styles>
@@ -2479,6 +5552,29 @@
     <w:name w:val="Normal"/>
     <w:qFormat/>
   </w:style>
+  <w:style w:type="paragraph" w:styleId="berschrift1">
+    <w:name w:val="heading 1"/>
+    <w:basedOn w:val="Standard"/>
+    <w:next w:val="Standard"/>
+    <w:link w:val="berschrift1Zchn"/>
+    <w:uiPriority w:val="9"/>
+    <w:qFormat/>
+    <w:rsid w:val="00047652"/>
+    <w:pPr>
+      <w:keepNext/>
+      <w:keepLines/>
+      <w:spacing w:before="480" w:after="0"/>
+      <w:outlineLvl w:val="0"/>
+    </w:pPr>
+    <w:rPr>
+      <w:rFonts w:asciiTheme="majorHAnsi" w:eastAsiaTheme="majorEastAsia" w:hAnsiTheme="majorHAnsi" w:cstheme="majorBidi"/>
+      <w:b/>
+      <w:bCs/>
+      <w:color w:val="2E74B5" w:themeColor="accent1" w:themeShade="BF"/>
+      <w:sz w:val="28"/>
+      <w:szCs w:val="28"/>
+    </w:rPr>
+  </w:style>
   <w:style w:type="character" w:default="1" w:styleId="Absatz-Standardschriftart">
     <w:name w:val="Default Paragraph Font"/>
     <w:uiPriority w:val="1"/>
@@ -2620,6 +5716,108 @@
       <w:rFonts w:ascii="Tahoma" w:hAnsi="Tahoma" w:cs="Tahoma"/>
       <w:sz w:val="16"/>
       <w:szCs w:val="16"/>
+    </w:rPr>
+  </w:style>
+  <w:style w:type="character" w:customStyle="1" w:styleId="berschrift1Zchn">
+    <w:name w:val="Überschrift 1 Zchn"/>
+    <w:basedOn w:val="Absatz-Standardschriftart"/>
+    <w:link w:val="berschrift1"/>
+    <w:uiPriority w:val="9"/>
+    <w:rsid w:val="00047652"/>
+    <w:rPr>
+      <w:rFonts w:asciiTheme="majorHAnsi" w:eastAsiaTheme="majorEastAsia" w:hAnsiTheme="majorHAnsi" w:cstheme="majorBidi"/>
+      <w:b/>
+      <w:bCs/>
+      <w:color w:val="2E74B5" w:themeColor="accent1" w:themeShade="BF"/>
+      <w:sz w:val="28"/>
+      <w:szCs w:val="28"/>
+    </w:rPr>
+  </w:style>
+  <w:style w:type="paragraph" w:styleId="Beschriftung">
+    <w:name w:val="caption"/>
+    <w:basedOn w:val="Standard"/>
+    <w:next w:val="Standard"/>
+    <w:uiPriority w:val="35"/>
+    <w:unhideWhenUsed/>
+    <w:qFormat/>
+    <w:rsid w:val="000824AE"/>
+    <w:pPr>
+      <w:spacing w:after="200" w:line="240" w:lineRule="auto"/>
+    </w:pPr>
+    <w:rPr>
+      <w:i/>
+      <w:iCs/>
+      <w:color w:val="44546A" w:themeColor="text2"/>
+      <w:sz w:val="18"/>
+      <w:szCs w:val="18"/>
+    </w:rPr>
+  </w:style>
+  <w:style w:type="character" w:styleId="Kommentarzeichen">
+    <w:name w:val="annotation reference"/>
+    <w:basedOn w:val="Absatz-Standardschriftart"/>
+    <w:uiPriority w:val="99"/>
+    <w:semiHidden/>
+    <w:unhideWhenUsed/>
+    <w:rsid w:val="000824AE"/>
+    <w:rPr>
+      <w:sz w:val="16"/>
+      <w:szCs w:val="16"/>
+    </w:rPr>
+  </w:style>
+  <w:style w:type="paragraph" w:styleId="Kommentartext">
+    <w:name w:val="annotation text"/>
+    <w:basedOn w:val="Standard"/>
+    <w:link w:val="KommentartextZchn"/>
+    <w:uiPriority w:val="99"/>
+    <w:semiHidden/>
+    <w:unhideWhenUsed/>
+    <w:rsid w:val="000824AE"/>
+    <w:pPr>
+      <w:spacing w:line="240" w:lineRule="auto"/>
+    </w:pPr>
+    <w:rPr>
+      <w:sz w:val="20"/>
+      <w:szCs w:val="20"/>
+    </w:rPr>
+  </w:style>
+  <w:style w:type="character" w:customStyle="1" w:styleId="KommentartextZchn">
+    <w:name w:val="Kommentartext Zchn"/>
+    <w:basedOn w:val="Absatz-Standardschriftart"/>
+    <w:link w:val="Kommentartext"/>
+    <w:uiPriority w:val="99"/>
+    <w:semiHidden/>
+    <w:rsid w:val="000824AE"/>
+    <w:rPr>
+      <w:sz w:val="20"/>
+      <w:szCs w:val="20"/>
+    </w:rPr>
+  </w:style>
+  <w:style w:type="paragraph" w:styleId="Kommentarthema">
+    <w:name w:val="annotation subject"/>
+    <w:basedOn w:val="Kommentartext"/>
+    <w:next w:val="Kommentartext"/>
+    <w:link w:val="KommentarthemaZchn"/>
+    <w:uiPriority w:val="99"/>
+    <w:semiHidden/>
+    <w:unhideWhenUsed/>
+    <w:rsid w:val="000824AE"/>
+    <w:rPr>
+      <w:b/>
+      <w:bCs/>
+    </w:rPr>
+  </w:style>
+  <w:style w:type="character" w:customStyle="1" w:styleId="KommentarthemaZchn">
+    <w:name w:val="Kommentarthema Zchn"/>
+    <w:basedOn w:val="KommentartextZchn"/>
+    <w:link w:val="Kommentarthema"/>
+    <w:uiPriority w:val="99"/>
+    <w:semiHidden/>
+    <w:rsid w:val="000824AE"/>
+    <w:rPr>
+      <w:b/>
+      <w:bCs/>
+      <w:sz w:val="20"/>
+      <w:szCs w:val="20"/>
     </w:rPr>
   </w:style>
 </w:styles>
@@ -2891,7 +6089,7 @@
 </file>
 
 <file path=customXml/itemProps1.xml><?xml version="1.0" encoding="utf-8"?>
-<ds:datastoreItem xmlns:ds="http://schemas.openxmlformats.org/officeDocument/2006/customXml" ds:itemID="{0C620A01-3B0C-4995-ADC6-C85F17A21A93}">
+<ds:datastoreItem xmlns:ds="http://schemas.openxmlformats.org/officeDocument/2006/customXml" ds:itemID="{06557BD4-C7EF-4EFD-9964-E1E2C63CEE46}">
   <ds:schemaRefs>
     <ds:schemaRef ds:uri="http://schemas.openxmlformats.org/officeDocument/2006/bibliography"/>
   </ds:schemaRefs>

</xml_diff>

<commit_message>
Hausarbeit Start mit Implementiertung
</commit_message>
<xml_diff>
--- a/Hausarbeit.docx
+++ b/Hausarbeit.docx
@@ -2721,7 +2721,7 @@
         <w:rPr>
           <w:rFonts w:cstheme="minorHAnsi"/>
         </w:rPr>
-        <w:t xml:space="preserve"> bereits auf ebendieser Stelle befindet, um Duplikate zu vermeiden. Die restlichen Marker werden an ihrem Ort belassen. Des Weiteren wird die Karte bei gleichbleibendem Zoom (@TODO) </w:t>
+        <w:t xml:space="preserve"> bereits auf ebendieser Stelle befindet, um Duplikate zu vermeiden. Die restlichen Marker werden an ihrem Ort belassen. Des Weiteren wird die Karte bei gleichbleibendem Zoom </w:t>
       </w:r>
       <w:r>
         <w:rPr>
@@ -2921,6 +2921,166 @@
           <w:rFonts w:cstheme="minorHAnsi"/>
         </w:rPr>
         <w:t xml:space="preserve"> beim Anzeigen eines Parkplatzes etwas größer abgebildet, da es zu diesem Zeitpunkt die einzige Information auf der Karte ist und dem Nutzer so schneller ins Auge fällt.</w:t>
+      </w:r>
+    </w:p>
+    <w:p>
+      <w:pPr>
+        <w:rPr>
+          <w:rFonts w:cstheme="minorHAnsi"/>
+        </w:rPr>
+      </w:pPr>
+    </w:p>
+    <w:p>
+      <w:pPr>
+        <w:rPr>
+          <w:rFonts w:cstheme="minorHAnsi"/>
+          <w:sz w:val="28"/>
+        </w:rPr>
+      </w:pPr>
+      <w:r>
+        <w:rPr>
+          <w:rFonts w:cstheme="minorHAnsi"/>
+          <w:sz w:val="28"/>
+        </w:rPr>
+        <w:t>Implementierung</w:t>
+      </w:r>
+    </w:p>
+    <w:p>
+      <w:pPr>
+        <w:rPr>
+          <w:rFonts w:cstheme="minorHAnsi"/>
+        </w:rPr>
+      </w:pPr>
+      <w:r>
+        <w:rPr>
+          <w:rFonts w:cstheme="minorHAnsi"/>
+        </w:rPr>
+        <w:t xml:space="preserve">Nach dem erfolgreichen Abrufen der Stationsdaten war unser erstes Ziel, eine Station zu suchen und auf der Karte anzeigen zu lassen. Die eventbasierte Funktionalität des </w:t>
+      </w:r>
+      <w:proofErr w:type="spellStart"/>
+      <w:r>
+        <w:rPr>
+          <w:rFonts w:cstheme="minorHAnsi"/>
+        </w:rPr>
+        <w:t>Ionic</w:t>
+      </w:r>
+      <w:proofErr w:type="spellEnd"/>
+      <w:r>
+        <w:rPr>
+          <w:rFonts w:cstheme="minorHAnsi"/>
+        </w:rPr>
+        <w:t xml:space="preserve">-Suchfeldes . </w:t>
+      </w:r>
+      <w:r>
+        <w:rPr>
+          <w:rFonts w:cstheme="minorHAnsi"/>
+        </w:rPr>
+        <w:t>Darunter wird eine Liste „</w:t>
+      </w:r>
+      <w:proofErr w:type="spellStart"/>
+      <w:r>
+        <w:rPr>
+          <w:rFonts w:cstheme="minorHAnsi"/>
+        </w:rPr>
+        <w:t>FilteredStations</w:t>
+      </w:r>
+      <w:proofErr w:type="spellEnd"/>
+      <w:r>
+        <w:rPr>
+          <w:rFonts w:cstheme="minorHAnsi"/>
+        </w:rPr>
+        <w:t>“ angezeigt, die den Inhalt eines zusätzlichen Arrays aller Stationsnamen ausgibt. Die Wahl, zum Hauptarray mit allen Stationsdaten noch ein zusätzliches zu speichern, welches nur die Namen enthält, trafen wir aus zwei Gründen</w:t>
+      </w:r>
+      <w:r>
+        <w:rPr>
+          <w:rFonts w:cstheme="minorHAnsi"/>
+        </w:rPr>
+        <w:t>:</w:t>
+      </w:r>
+      <w:r>
+        <w:rPr>
+          <w:rFonts w:cstheme="minorHAnsi"/>
+        </w:rPr>
+        <w:t xml:space="preserve"> Die Stationen müssen bei jeder Veränderung des Suchfeldinhaltes neu gefiltert werden</w:t>
+      </w:r>
+      <w:r>
+        <w:rPr>
+          <w:rFonts w:cstheme="minorHAnsi"/>
+        </w:rPr>
+        <w:t>. Demnach ist es notwendig, dass ein Array</w:t>
+      </w:r>
+      <w:r>
+        <w:rPr>
+          <w:rFonts w:cstheme="minorHAnsi"/>
+        </w:rPr>
+        <w:t xml:space="preserve"> zu jedem Zeitpunkt alle Stationen enthält, um </w:t>
+      </w:r>
+      <w:r>
+        <w:rPr>
+          <w:rFonts w:cstheme="minorHAnsi"/>
+        </w:rPr>
+        <w:t xml:space="preserve">das Ergebnis </w:t>
+      </w:r>
+      <w:r>
+        <w:rPr>
+          <w:rFonts w:cstheme="minorHAnsi"/>
+        </w:rPr>
+        <w:t>bei verändertem Input zurücksetzen</w:t>
+      </w:r>
+      <w:r>
+        <w:rPr>
+          <w:rFonts w:cstheme="minorHAnsi"/>
+        </w:rPr>
+        <w:t xml:space="preserve"> zu können, weshalb für die gefilterten Stationen ein zweites Feld gebraucht wird. Dieses entschieden wir nur mit den Namen der Stationen zu befüllen, nachdem </w:t>
+      </w:r>
+      <w:r>
+        <w:rPr>
+          <w:rFonts w:cstheme="minorHAnsi"/>
+        </w:rPr>
+        <w:t>wir zu dem Schluss</w:t>
+      </w:r>
+      <w:r>
+        <w:rPr>
+          <w:rFonts w:cstheme="minorHAnsi"/>
+        </w:rPr>
+        <w:t xml:space="preserve"> gekommen waren</w:t>
+      </w:r>
+      <w:r>
+        <w:rPr>
+          <w:rFonts w:cstheme="minorHAnsi"/>
+        </w:rPr>
+        <w:t xml:space="preserve">, dass </w:t>
+      </w:r>
+      <w:r>
+        <w:rPr>
+          <w:rFonts w:cstheme="minorHAnsi"/>
+        </w:rPr>
+        <w:t xml:space="preserve">das wiederholte </w:t>
+      </w:r>
+      <w:r>
+        <w:rPr>
+          <w:rFonts w:cstheme="minorHAnsi"/>
+        </w:rPr>
+        <w:t xml:space="preserve">Filtern </w:t>
+      </w:r>
+      <w:r>
+        <w:rPr>
+          <w:rFonts w:cstheme="minorHAnsi"/>
+        </w:rPr>
+        <w:t xml:space="preserve">umso schneller geht, je weniger Daten das Array enthält. </w:t>
+      </w:r>
+    </w:p>
+    <w:p>
+      <w:pPr>
+        <w:rPr>
+          <w:rFonts w:cstheme="minorHAnsi"/>
+        </w:rPr>
+      </w:pPr>
+      <w:r>
+        <w:rPr>
+          <w:rFonts w:cstheme="minorHAnsi"/>
+        </w:rPr>
+        <w:t xml:space="preserve">Dem Nutzer wird die Möglichkeit geboten, Stationen als Favoriten zu markieren. Diese werden dann in einem dritten Array gespeichert, welches ebenfalls nur die Stationsnamen enthält. </w:t>
       </w:r>
       <w:bookmarkStart w:id="37" w:name="_GoBack"/>
       <w:bookmarkEnd w:id="37"/>
@@ -2966,6 +3126,7 @@
         <w:rPr>
           <w:rFonts w:cstheme="minorHAnsi"/>
         </w:rPr>
+        <w:lastRenderedPageBreak/>
         <w:t xml:space="preserve">Das </w:t>
       </w:r>
       <w:proofErr w:type="spellStart"/>
@@ -3181,14 +3342,7 @@
         <w:rPr>
           <w:rFonts w:cstheme="minorHAnsi"/>
         </w:rPr>
-        <w:t xml:space="preserve">-Framework an sich. Hiermit kann eine gut aussehende Benutzeroberfläche erstellt werden, die im Browser getestet werden kann. Außerdem steht ein Kommandozeilenwerkzeug (CLI) zur Verfügung, um bequem </w:t>
-      </w:r>
-      <w:r>
-        <w:rPr>
-          <w:rFonts w:cstheme="minorHAnsi"/>
-        </w:rPr>
-        <w:lastRenderedPageBreak/>
-        <w:t>Verwaltungsaufgaben, wie das Erstellen von Seiten, ausführen zu können.</w:t>
+        <w:t>-Framework an sich. Hiermit kann eine gut aussehende Benutzeroberfläche erstellt werden, die im Browser getestet werden kann. Außerdem steht ein Kommandozeilenwerkzeug (CLI) zur Verfügung, um bequem Verwaltungsaufgaben, wie das Erstellen von Seiten, ausführen zu können.</w:t>
       </w:r>
       <w:r>
         <w:rPr>
@@ -6576,7 +6730,7 @@
   <a:extraClrSchemeLst/>
   <a:extLst>
     <a:ext uri="{05A4C25C-085E-4340-85A3-A5531E510DB2}">
-      <thm15:themeFamily xmlns:thm15="http://schemas.microsoft.com/office/thememl/2012/main" xmlns="" name="Office Theme" id="{62F939B6-93AF-4DB8-9C6B-D6C7DFDC589F}" vid="{4A3C46E8-61CC-4603-A589-7422A47A8E4A}"/>
+      <thm15:themeFamily xmlns="" xmlns:thm15="http://schemas.microsoft.com/office/thememl/2012/main" name="Office Theme" id="{62F939B6-93AF-4DB8-9C6B-D6C7DFDC589F}" vid="{4A3C46E8-61CC-4603-A589-7422A47A8E4A}"/>
     </a:ext>
   </a:extLst>
 </a:theme>
@@ -6587,7 +6741,7 @@
 </file>
 
 <file path=customXml/itemProps1.xml><?xml version="1.0" encoding="utf-8"?>
-<ds:datastoreItem xmlns:ds="http://schemas.openxmlformats.org/officeDocument/2006/customXml" ds:itemID="{24BAB912-E18F-4930-8F39-74BBAD2F06B2}">
+<ds:datastoreItem xmlns:ds="http://schemas.openxmlformats.org/officeDocument/2006/customXml" ds:itemID="{A96276DC-8D90-49C7-8751-9726FD44C15F}">
   <ds:schemaRefs>
     <ds:schemaRef ds:uri="http://schemas.openxmlformats.org/officeDocument/2006/bibliography"/>
   </ds:schemaRefs>

</xml_diff>

<commit_message>
Hausarbeit formatiert und andere Sachen
</commit_message>
<xml_diff>
--- a/Hausarbeit.docx
+++ b/Hausarbeit.docx
@@ -2870,7 +2870,13 @@
         <w:rPr>
           <w:rFonts w:cstheme="minorHAnsi"/>
         </w:rPr>
-        <w:t>Darunter wird eine Liste „FilteredStations“ angezeigt, die den Inhalt eines zusätzlichen Arrays aller Stationsnamen ausgibt. Die Wahl, zum Hauptarray mit allen Stationsdaten noch ein zusätzliches zu speichern, welches nur die Namen enthält, trafen wir aus zwei Gründen</w:t>
+        <w:t>Darunter wird eine Liste „f</w:t>
+      </w:r>
+      <w:r>
+        <w:rPr>
+          <w:rFonts w:cstheme="minorHAnsi"/>
+        </w:rPr>
+        <w:t>ilteredStations“ angezeigt, die den Inhalt eines zusätzlichen Arrays aller Stationsnamen ausgibt. Die Wahl, zum Hauptarray mit allen Stationsdaten noch ein zusätzliches zu speichern, welches nur die Namen enthält, trafen wir aus zwei Gründen</w:t>
       </w:r>
       <w:r>
         <w:rPr>
@@ -3092,6 +3098,12 @@
         </w:rPr>
         <w:t>DataProvider</w:t>
       </w:r>
+      <w:r>
+        <w:rPr>
+          <w:sz w:val="28"/>
+        </w:rPr>
+        <w:t xml:space="preserve"> / Aktualisierung des aktuellen Bahnhofs</w:t>
+      </w:r>
     </w:p>
     <w:p>
       <w:r>
@@ -3137,10 +3149,46 @@
       <w:r>
         <w:t>Details</w:t>
       </w:r>
-      <w:bookmarkStart w:id="37" w:name="_GoBack"/>
-      <w:bookmarkEnd w:id="37"/>
-      <w:r>
-        <w:t xml:space="preserve">“, fehlte dort die Information, dass schon ein Bahnhof ausgewählt wurde, da das Event, das ausgelöst wurde, als der Bahnhof </w:t>
+      <w:r>
+        <w:t xml:space="preserve">“, fehlte dort die Information, dass schon ein </w:t>
+      </w:r>
+      <w:r>
+        <w:t>aktueller Bahnhof existiert</w:t>
+      </w:r>
+      <w:r>
+        <w:t xml:space="preserve">, da das Event, das </w:t>
+      </w:r>
+      <w:r>
+        <w:t xml:space="preserve">bei der Bahnshofsauswahl </w:t>
+      </w:r>
+      <w:r>
+        <w:t>ausgelöst</w:t>
+      </w:r>
+      <w:r>
+        <w:t xml:space="preserve"> worden war</w:t>
+      </w:r>
+      <w:r>
+        <w:t>,</w:t>
+      </w:r>
+      <w:r>
+        <w:t xml:space="preserve"> noch nicht von der Detailseite registriert worden war. Der Konstruktor war nämlich erst nach Klick des Tabs aufgerufen worden und somit wurde auch dort erst das Event abonniert.</w:t>
+      </w:r>
+    </w:p>
+    <w:p>
+      <w:r>
+        <w:t xml:space="preserve">Aus diesem Grund erstellten wir den Data Provider. </w:t>
+      </w:r>
+      <w:r>
+        <w:t>Immer wenn das „station:changed“-Event veröffentlicht wird, wird der neue Bahnhof auch in das aktStation-Attribut des Data Providers</w:t>
+      </w:r>
+      <w:r>
+        <w:t xml:space="preserve"> geschrieben</w:t>
+      </w:r>
+      <w:r>
+        <w:t>.</w:t>
+      </w:r>
+      <w:r>
+        <w:t xml:space="preserve"> Dort ist dann der aktuelle Bahnhof schon verfügbar, auch wenn die Detail- oder die Parkplatzseite das erste Event verpasst hat. </w:t>
       </w:r>
     </w:p>
     <w:p>
@@ -3162,6 +3210,7 @@
           <w:rFonts w:cstheme="minorHAnsi"/>
           <w:b/>
         </w:rPr>
+        <w:lastRenderedPageBreak/>
         <w:t xml:space="preserve">2.2 </w:t>
       </w:r>
       <w:r>
@@ -3195,14 +3244,7 @@
         <w:rPr>
           <w:rFonts w:cstheme="minorHAnsi"/>
         </w:rPr>
-        <w:t xml:space="preserve"> Eine native App bezeichnet dabei eine Anwendung, die speziell für das Betriebssystem des jeweiligen Endgerätes gestaltet </w:t>
-      </w:r>
-      <w:r>
-        <w:rPr>
-          <w:rFonts w:cstheme="minorHAnsi"/>
-        </w:rPr>
-        <w:lastRenderedPageBreak/>
-        <w:t>ist. Vermarktet werden diese meistens über die individuellen Verkaufsplattformen der Betriebssysteme (z.B. Google Market, App Store, etc.).</w:t>
+        <w:t xml:space="preserve"> Eine native App bezeichnet dabei eine Anwendung, die speziell für das Betriebssystem des jeweiligen Endgerätes gestaltet ist. Vermarktet werden diese meistens über die individuellen Verkaufsplattformen der Betriebssysteme (z.B. Google Market, App Store, etc.).</w:t>
       </w:r>
       <w:r>
         <w:rPr>
@@ -3237,7 +3279,7 @@
         </w:rPr>
         <w:t xml:space="preserve">schnell </w:t>
       </w:r>
-      <w:del w:id="38" w:author="ngs" w:date="2018-02-15T18:02:00Z">
+      <w:del w:id="37" w:author="ngs" w:date="2018-02-15T18:02:00Z">
         <w:r>
           <w:rPr>
             <w:rFonts w:cstheme="minorHAnsi"/>
@@ -3246,7 +3288,7 @@
           <w:delText xml:space="preserve">gebaut </w:delText>
         </w:r>
       </w:del>
-      <w:ins w:id="39" w:author="ngs" w:date="2018-02-15T18:02:00Z">
+      <w:ins w:id="38" w:author="ngs" w:date="2018-02-15T18:02:00Z">
         <w:r>
           <w:rPr>
             <w:rFonts w:cstheme="minorHAnsi"/>
@@ -3294,8 +3336,8 @@
         </w:rPr>
         <w:t xml:space="preserve">  Ein weiterer Fokus des Frameworks liegt auf simpler UI Interaktion </w:t>
       </w:r>
+      <w:commentRangeStart w:id="39"/>
       <w:commentRangeStart w:id="40"/>
-      <w:commentRangeStart w:id="41"/>
       <w:r>
         <w:rPr>
           <w:rFonts w:cstheme="minorHAnsi"/>
@@ -3329,7 +3371,7 @@
         </w:rPr>
         <w:t xml:space="preserve">er </w:t>
       </w:r>
-      <w:commentRangeEnd w:id="40"/>
+      <w:commentRangeEnd w:id="39"/>
       <w:r>
         <w:rPr>
           <w:rStyle w:val="Kommentarzeichen"/>
@@ -3337,116 +3379,116 @@
           <w:sz w:val="22"/>
           <w:szCs w:val="22"/>
         </w:rPr>
+        <w:commentReference w:id="39"/>
+      </w:r>
+      <w:commentRangeEnd w:id="40"/>
+      <w:r>
+        <w:rPr>
+          <w:rStyle w:val="Kommentarzeichen"/>
+        </w:rPr>
         <w:commentReference w:id="40"/>
       </w:r>
+      <w:r>
+        <w:rPr>
+          <w:rFonts w:cstheme="minorHAnsi"/>
+        </w:rPr>
+        <w:t>zu erstellenden App.</w:t>
+      </w:r>
+      <w:r>
+        <w:rPr>
+          <w:rStyle w:val="Funotenzeichen"/>
+          <w:rFonts w:cstheme="minorHAnsi"/>
+        </w:rPr>
+        <w:footnoteReference w:id="8"/>
+      </w:r>
+      <w:r>
+        <w:rPr>
+          <w:rFonts w:cstheme="minorHAnsi"/>
+        </w:rPr>
+        <w:t xml:space="preserve"> Die Realisierung der Funktionen erfolgt dabei in einer Art und Weise, die sich gut als „Stack“ beschreiben lässt.</w:t>
+      </w:r>
+      <w:r>
+        <w:rPr>
+          <w:rStyle w:val="Funotenzeichen"/>
+          <w:rFonts w:cstheme="minorHAnsi"/>
+        </w:rPr>
+        <w:footnoteReference w:id="9"/>
+      </w:r>
+      <w:r>
+        <w:rPr>
+          <w:rFonts w:cstheme="minorHAnsi"/>
+        </w:rPr>
+        <w:t xml:space="preserve"> Auf der ersten Stufe steht das Ionic-Framework an sich. Hiermit kann eine gut aussehende Benutzeroberfläche erstellt werden, die im Browser getestet werden kann. Außerdem steht ein Kommandozeilenwerkzeug (CLI) zur Verfügung, um bequem Verwaltungsaufgaben, wie das Erstellen von Seiten, ausführen zu können.</w:t>
+      </w:r>
+      <w:r>
+        <w:rPr>
+          <w:rStyle w:val="Funotenzeichen"/>
+          <w:rFonts w:cstheme="minorHAnsi"/>
+        </w:rPr>
+        <w:footnoteReference w:id="10"/>
+      </w:r>
+      <w:r>
+        <w:rPr>
+          <w:rFonts w:cstheme="minorHAnsi"/>
+        </w:rPr>
+        <w:t xml:space="preserve"> </w:t>
+      </w:r>
+      <w:r>
+        <w:rPr>
+          <w:rFonts w:cstheme="minorHAnsi"/>
+          <w:highlight w:val="yellow"/>
+        </w:rPr>
+        <w:t>Beim eigentlichen</w:t>
+      </w:r>
+      <w:r>
+        <w:rPr>
+          <w:rFonts w:cstheme="minorHAnsi"/>
+        </w:rPr>
+        <w:t xml:space="preserve"> </w:t>
+      </w:r>
+      <w:r>
+        <w:rPr>
+          <w:rFonts w:cstheme="minorHAnsi"/>
+          <w:highlight w:val="magenta"/>
+        </w:rPr>
+        <w:t>Ionic Paket</w:t>
+      </w:r>
+      <w:r>
+        <w:rPr>
+          <w:rFonts w:cstheme="minorHAnsi"/>
+        </w:rPr>
+        <w:t xml:space="preserve"> handelt es sich um ein npm-Modul</w:t>
+      </w:r>
+      <w:r>
+        <w:rPr>
+          <w:rStyle w:val="Funotenzeichen"/>
+          <w:rFonts w:cstheme="minorHAnsi"/>
+        </w:rPr>
+        <w:footnoteReference w:id="11"/>
+      </w:r>
+      <w:r>
+        <w:rPr>
+          <w:rFonts w:cstheme="minorHAnsi"/>
+        </w:rPr>
+        <w:t xml:space="preserve">, welches über die Plattform Node.JS installiert werden kann. Unter Windows ist es dafür nötig, sich ein Terminal herunterzuladen, über welches Node.JS dann ausgeführt werden kann, unter Linux und macOS wird dieses nicht benötigt. Des Weiteren wird </w:t>
+      </w:r>
+      <w:r>
+        <w:rPr>
+          <w:rFonts w:cstheme="minorHAnsi"/>
+          <w:highlight w:val="magenta"/>
+        </w:rPr>
+        <w:t xml:space="preserve">das Cordova Plugin verwendet, um aus dem erstellten Dokument schließlich eine native App zu </w:t>
+      </w:r>
+      <w:commentRangeStart w:id="41"/>
+      <w:commentRangeStart w:id="42"/>
+      <w:r>
+        <w:rPr>
+          <w:rFonts w:cstheme="minorHAnsi"/>
+          <w:highlight w:val="magenta"/>
+        </w:rPr>
+        <w:t>konstruieren</w:t>
+      </w:r>
       <w:commentRangeEnd w:id="41"/>
-      <w:r>
-        <w:rPr>
-          <w:rStyle w:val="Kommentarzeichen"/>
-        </w:rPr>
-        <w:commentReference w:id="41"/>
-      </w:r>
-      <w:r>
-        <w:rPr>
-          <w:rFonts w:cstheme="minorHAnsi"/>
-        </w:rPr>
-        <w:t>zu erstellenden App.</w:t>
-      </w:r>
-      <w:r>
-        <w:rPr>
-          <w:rStyle w:val="Funotenzeichen"/>
-          <w:rFonts w:cstheme="minorHAnsi"/>
-        </w:rPr>
-        <w:footnoteReference w:id="8"/>
-      </w:r>
-      <w:r>
-        <w:rPr>
-          <w:rFonts w:cstheme="minorHAnsi"/>
-        </w:rPr>
-        <w:t xml:space="preserve"> Die Realisierung der Funktionen erfolgt dabei in einer Art und Weise, die sich gut als „Stack“ beschreiben lässt.</w:t>
-      </w:r>
-      <w:r>
-        <w:rPr>
-          <w:rStyle w:val="Funotenzeichen"/>
-          <w:rFonts w:cstheme="minorHAnsi"/>
-        </w:rPr>
-        <w:footnoteReference w:id="9"/>
-      </w:r>
-      <w:r>
-        <w:rPr>
-          <w:rFonts w:cstheme="minorHAnsi"/>
-        </w:rPr>
-        <w:t xml:space="preserve"> Auf der ersten Stufe steht das Ionic-Framework an sich. Hiermit kann eine gut aussehende Benutzeroberfläche erstellt werden, die im Browser getestet werden kann. Außerdem steht ein Kommandozeilenwerkzeug (CLI) zur Verfügung, um bequem Verwaltungsaufgaben, wie das Erstellen von Seiten, ausführen zu können.</w:t>
-      </w:r>
-      <w:r>
-        <w:rPr>
-          <w:rStyle w:val="Funotenzeichen"/>
-          <w:rFonts w:cstheme="minorHAnsi"/>
-        </w:rPr>
-        <w:footnoteReference w:id="10"/>
-      </w:r>
-      <w:r>
-        <w:rPr>
-          <w:rFonts w:cstheme="minorHAnsi"/>
-        </w:rPr>
-        <w:t xml:space="preserve"> </w:t>
-      </w:r>
-      <w:r>
-        <w:rPr>
-          <w:rFonts w:cstheme="minorHAnsi"/>
-          <w:highlight w:val="yellow"/>
-        </w:rPr>
-        <w:t>Beim eigentlichen</w:t>
-      </w:r>
-      <w:r>
-        <w:rPr>
-          <w:rFonts w:cstheme="minorHAnsi"/>
-        </w:rPr>
-        <w:t xml:space="preserve"> </w:t>
-      </w:r>
-      <w:r>
-        <w:rPr>
-          <w:rFonts w:cstheme="minorHAnsi"/>
-          <w:highlight w:val="magenta"/>
-        </w:rPr>
-        <w:t>Ionic Paket</w:t>
-      </w:r>
-      <w:r>
-        <w:rPr>
-          <w:rFonts w:cstheme="minorHAnsi"/>
-        </w:rPr>
-        <w:t xml:space="preserve"> handelt es sich um ein npm-Modul</w:t>
-      </w:r>
-      <w:r>
-        <w:rPr>
-          <w:rStyle w:val="Funotenzeichen"/>
-          <w:rFonts w:cstheme="minorHAnsi"/>
-        </w:rPr>
-        <w:footnoteReference w:id="11"/>
-      </w:r>
-      <w:r>
-        <w:rPr>
-          <w:rFonts w:cstheme="minorHAnsi"/>
-        </w:rPr>
-        <w:t xml:space="preserve">, welches über die Plattform Node.JS installiert werden kann. Unter Windows ist es dafür nötig, sich ein Terminal herunterzuladen, über welches Node.JS dann ausgeführt werden kann, unter Linux und macOS wird dieses nicht benötigt. Des Weiteren wird </w:t>
-      </w:r>
-      <w:r>
-        <w:rPr>
-          <w:rFonts w:cstheme="minorHAnsi"/>
-          <w:highlight w:val="magenta"/>
-        </w:rPr>
-        <w:t xml:space="preserve">das Cordova Plugin verwendet, um aus dem erstellten Dokument schließlich eine native App zu </w:t>
-      </w:r>
-      <w:commentRangeStart w:id="42"/>
-      <w:commentRangeStart w:id="43"/>
-      <w:r>
-        <w:rPr>
-          <w:rFonts w:cstheme="minorHAnsi"/>
-          <w:highlight w:val="magenta"/>
-        </w:rPr>
-        <w:t>konstruieren</w:t>
-      </w:r>
-      <w:commentRangeEnd w:id="42"/>
       <w:r>
         <w:rPr>
           <w:rStyle w:val="Kommentarzeichen"/>
@@ -3454,14 +3496,14 @@
           <w:sz w:val="22"/>
           <w:szCs w:val="22"/>
         </w:rPr>
+        <w:commentReference w:id="41"/>
+      </w:r>
+      <w:commentRangeEnd w:id="42"/>
+      <w:r>
+        <w:rPr>
+          <w:rStyle w:val="Kommentarzeichen"/>
+        </w:rPr>
         <w:commentReference w:id="42"/>
-      </w:r>
-      <w:commentRangeEnd w:id="43"/>
-      <w:r>
-        <w:rPr>
-          <w:rStyle w:val="Kommentarzeichen"/>
-        </w:rPr>
-        <w:commentReference w:id="43"/>
       </w:r>
       <w:r>
         <w:rPr>
@@ -3644,14 +3686,8 @@
         <w:rPr>
           <w:rFonts w:cstheme="minorHAnsi"/>
         </w:rPr>
-        <w:t xml:space="preserve">Trotz der Open Source Lizenz bietet Ionic auch kostenpflichtige Möglichkeiten in seinem Framework an. So lässt sich beispielsweise ein Dienst nutzen, der Ionic Apps auch zum Testen auf Devices verfügbar macht, ohne dass man diese mit Cordova übertragen muss. Außerdem lassen sich Services, wie eine längere </w:t>
-      </w:r>
-      <w:r>
-        <w:rPr>
-          <w:rFonts w:cstheme="minorHAnsi"/>
-        </w:rPr>
         <w:lastRenderedPageBreak/>
-        <w:t>Fehlerhistorie kostenpflichtig hinzubuchen. Dabei gibt es verschiedene Modelle für einzelne Entwickler, Teams oder Firmen.</w:t>
+        <w:t>Trotz der Open Source Lizenz bietet Ionic auch kostenpflichtige Möglichkeiten in seinem Framework an. So lässt sich beispielsweise ein Dienst nutzen, der Ionic Apps auch zum Testen auf Devices verfügbar macht, ohne dass man diese mit Cordova übertragen muss. Außerdem lassen sich Services, wie eine längere Fehlerhistorie kostenpflichtig hinzubuchen. Dabei gibt es verschiedene Modelle für einzelne Entwickler, Teams oder Firmen.</w:t>
       </w:r>
       <w:r>
         <w:rPr>
@@ -3689,8 +3725,8 @@
         </w:rPr>
         <w:t xml:space="preserve"> Das erste Projekt der Firma war das Programm Codiaq, dass zum Erstellen von jQuery Anwendungen mit Drag and Drop diente. Wenig später wurde dann die erste Version von Ionic herausgebracht, die direkt zum Erfolg führte. Wenig später wurde mit der Entwicklung von Cloud Services begonnen. Danach wurde Ionic v2 veröffentlicht, die an den Erfolg des Vorgängers anknüpfte</w:t>
       </w:r>
+      <w:commentRangeStart w:id="43"/>
       <w:commentRangeStart w:id="44"/>
-      <w:commentRangeStart w:id="45"/>
       <w:r>
         <w:rPr>
           <w:rFonts w:cstheme="minorHAnsi"/>
@@ -3706,7 +3742,7 @@
         </w:rPr>
         <w:footnoteReference w:id="17"/>
       </w:r>
-      <w:commentRangeEnd w:id="44"/>
+      <w:commentRangeEnd w:id="43"/>
       <w:r>
         <w:rPr>
           <w:rStyle w:val="Kommentarzeichen"/>
@@ -3714,9 +3750,9 @@
           <w:sz w:val="22"/>
           <w:szCs w:val="22"/>
         </w:rPr>
-        <w:commentReference w:id="44"/>
-      </w:r>
-      <w:commentRangeEnd w:id="45"/>
+        <w:commentReference w:id="43"/>
+      </w:r>
+      <w:commentRangeEnd w:id="44"/>
     </w:p>
     <w:p>
       <w:pPr>
@@ -3765,7 +3801,7 @@
         </w:rPr>
         <w:t xml:space="preserve">Die Abkürzung „REST API“ steht </w:t>
       </w:r>
-      <w:del w:id="46" w:author="ramona.plogmann@osnanet.de" w:date="2018-02-22T16:08:00Z">
+      <w:del w:id="45" w:author="ramona.plogmann@osnanet.de" w:date="2018-02-22T16:08:00Z">
         <w:r>
           <w:rPr>
             <w:rFonts w:cstheme="minorHAnsi"/>
@@ -3870,7 +3906,7 @@
         <w:rPr>
           <w:rStyle w:val="Kommentarzeichen"/>
         </w:rPr>
-        <w:commentReference w:id="45"/>
+        <w:commentReference w:id="44"/>
       </w:r>
       <w:r>
         <w:rPr>
@@ -3878,7 +3914,7 @@
         </w:rPr>
         <w:t>Ein Dienst muss, um das Paradigma zu erfüllen</w:t>
       </w:r>
-      <w:ins w:id="47" w:author="ramona.plogmann@osnanet.de" w:date="2018-02-22T16:08:00Z">
+      <w:ins w:id="46" w:author="ramona.plogmann@osnanet.de" w:date="2018-02-22T16:08:00Z">
         <w:r>
           <w:rPr>
             <w:rFonts w:cstheme="minorHAnsi"/>
@@ -3948,7 +3984,7 @@
         </w:rPr>
         <w:t xml:space="preserve"> </w:t>
       </w:r>
-      <w:ins w:id="48" w:author="ramona.plogmann@osnanet.de" w:date="2018-02-22T16:07:00Z">
+      <w:ins w:id="47" w:author="ramona.plogmann@osnanet.de" w:date="2018-02-22T16:07:00Z">
         <w:r>
           <w:rPr>
             <w:rFonts w:cstheme="minorHAnsi"/>
@@ -3961,6 +3997,20 @@
           <w:rFonts w:cstheme="minorHAnsi"/>
         </w:rPr>
         <w:t xml:space="preserve"> für die Anwender</w:t>
+      </w:r>
+      <w:ins w:id="48" w:author="ramona.plogmann@osnanet.de" w:date="2018-02-22T16:07:00Z">
+        <w:r>
+          <w:rPr>
+            <w:rFonts w:cstheme="minorHAnsi"/>
+          </w:rPr>
+          <w:t>,</w:t>
+        </w:r>
+      </w:ins>
+      <w:r>
+        <w:rPr>
+          <w:rFonts w:cstheme="minorHAnsi"/>
+        </w:rPr>
+        <w:t xml:space="preserve"> die auf die REST Schnittstelle zugreifen</w:t>
       </w:r>
       <w:ins w:id="49" w:author="ramona.plogmann@osnanet.de" w:date="2018-02-22T16:07:00Z">
         <w:r>
@@ -3974,20 +4024,6 @@
         <w:rPr>
           <w:rFonts w:cstheme="minorHAnsi"/>
         </w:rPr>
-        <w:t xml:space="preserve"> die auf die REST Schnittstelle zugreifen</w:t>
-      </w:r>
-      <w:ins w:id="50" w:author="ramona.plogmann@osnanet.de" w:date="2018-02-22T16:07:00Z">
-        <w:r>
-          <w:rPr>
-            <w:rFonts w:cstheme="minorHAnsi"/>
-          </w:rPr>
-          <w:t>,</w:t>
-        </w:r>
-      </w:ins>
-      <w:r>
-        <w:rPr>
-          <w:rFonts w:cstheme="minorHAnsi"/>
-        </w:rPr>
         <w:t xml:space="preserve"> ist es, dass durch eben dieses Caching die Möglichkeit besteht, dass auf bereits veraltete Daten aus dem Cache zugegriffen wird. Daher werden gespeicherte Informationen mit speziellen Flags versehen, die sie danach kennzeichnen, ob sie kurzfristig gespeichert </w:t>
       </w:r>
       <w:r>
@@ -4007,14 +4043,14 @@
         <w:rPr>
           <w:rFonts w:cstheme="minorHAnsi"/>
         </w:rPr>
-        <w:t xml:space="preserve"> setzt die REST API auf eine einheitliche Schnittstelle für alle durch den Server verwalteten Daten. Nachteilig ist dabei, dass durch diese Vereinheitlichung Informationen oft nicht optimal angepasst dargestellt werden können. Des Weiteren sind REST Systeme mehrschichtig aufgebaut, sodass jede Schicht nur die notwendigen Informationen bekommt. Dadurch wird die Kommunikation entscheidend vereinfacht, da keine unnötigen Informationen dargestellt werden. Die sechste und letzte Bedingung ist optionaler Natur. Sie legt fest, dass sogenannter Code-on-</w:t>
+        <w:t xml:space="preserve"> setzt die REST API auf eine einheitliche Schnittstelle für alle durch den Server verwalteten Daten. Nachteilig ist dabei, dass durch diese Vereinheitlichung Informationen oft nicht optimal angepasst dargestellt werden können. Des Weiteren sind REST Systeme mehrschichtig aufgebaut, sodass jede Schicht nur die notwendigen Informationen bekommt. </w:t>
       </w:r>
       <w:r>
         <w:rPr>
           <w:rFonts w:cstheme="minorHAnsi"/>
         </w:rPr>
         <w:lastRenderedPageBreak/>
-        <w:t xml:space="preserve">Demand möglich sein muss. Dieser wird zur lokalen Ausführung „beantragt“ und erweitert die Funktionalität eines Clients. Dies kann beispielsweise ein Skript sein, dass von einer REST API heruntergeladen wird. </w:t>
+        <w:t xml:space="preserve">Dadurch wird die Kommunikation entscheidend vereinfacht, da keine unnötigen Informationen dargestellt werden. Die sechste und letzte Bedingung ist optionaler Natur. Sie legt fest, dass sogenannter Code-on-Demand möglich sein muss. Dieser wird zur lokalen Ausführung „beantragt“ und erweitert die Funktionalität eines Clients. Dies kann beispielsweise ein Skript sein, dass von einer REST API heruntergeladen wird. </w:t>
       </w:r>
     </w:p>
     <w:p>
@@ -4029,19 +4065,19 @@
         </w:rPr>
         <w:t xml:space="preserve">Wie oben erwähnt, setzt eine REST API meistens HTTP zur Kommunikation ein. Dabei werden die Befehle </w:t>
       </w:r>
-      <w:commentRangeStart w:id="51"/>
+      <w:commentRangeStart w:id="50"/>
       <w:r>
         <w:rPr>
           <w:rFonts w:cstheme="minorHAnsi"/>
         </w:rPr>
         <w:t xml:space="preserve">GET, POST, PUT, PATCH, DELETE, HEAD, OPTIONS, CONNECT und </w:t>
       </w:r>
-      <w:commentRangeEnd w:id="51"/>
+      <w:commentRangeEnd w:id="50"/>
       <w:r>
         <w:rPr>
           <w:rStyle w:val="Kommentarzeichen"/>
         </w:rPr>
-        <w:commentReference w:id="51"/>
+        <w:commentReference w:id="50"/>
       </w:r>
       <w:r>
         <w:rPr>
@@ -4136,19 +4172,19 @@
         </w:rPr>
         <w:t xml:space="preserve">Hierbei handelt es sich um von der Deutschen Bahn öffentlich zur Verfügung gestellte Daten, die sich rund um den Bahnbetrieb drehen. Zur Verfügung gestellt werden sie in einem Online Portal. Um die Entwicklung voranzutreiben finden regelmäßig </w:t>
       </w:r>
-      <w:commentRangeStart w:id="52"/>
+      <w:commentRangeStart w:id="51"/>
       <w:r>
         <w:rPr>
           <w:rFonts w:cstheme="minorHAnsi"/>
         </w:rPr>
         <w:t xml:space="preserve">Hackathons </w:t>
       </w:r>
-      <w:commentRangeEnd w:id="52"/>
+      <w:commentRangeEnd w:id="51"/>
       <w:r>
         <w:rPr>
           <w:rStyle w:val="Kommentarzeichen"/>
         </w:rPr>
-        <w:commentReference w:id="52"/>
+        <w:commentReference w:id="51"/>
       </w:r>
       <w:r>
         <w:rPr>
@@ -4279,7 +4315,7 @@
       <w:r>
         <w:t xml:space="preserve"> Anfrage angehängt wird. Um diesen</w:t>
       </w:r>
-      <w:ins w:id="53" w:author="ramona.plogmann@osnanet.de" w:date="2018-02-22T16:09:00Z">
+      <w:ins w:id="52" w:author="ramona.plogmann@osnanet.de" w:date="2018-02-22T16:09:00Z">
         <w:r>
           <w:t xml:space="preserve"> Token</w:t>
         </w:r>
@@ -4311,227 +4347,196 @@
       <w:r>
         <w:t xml:space="preserve">, mit dem sich dann die jeweiligen APIs  </w:t>
       </w:r>
-      <w:commentRangeStart w:id="54"/>
-      <w:r>
-        <w:t xml:space="preserve">subscriben </w:t>
-      </w:r>
-      <w:commentRangeEnd w:id="54"/>
+      <w:r>
+        <w:t xml:space="preserve">abonnieren </w:t>
+      </w:r>
+      <w:r>
+        <w:t xml:space="preserve">lassen. Durch das Subscriben erhält man dann auch den </w:t>
+      </w:r>
+      <w:r>
+        <w:t>nötigen Key für die jeweilige API.</w:t>
+      </w:r>
+      <w:r>
+        <w:t xml:space="preserve"> Jede API hat </w:t>
+      </w:r>
+      <w:r>
+        <w:t>außerdem eine</w:t>
+      </w:r>
+      <w:r>
+        <w:t xml:space="preserve"> Konsole, mithilfe derer man im Browser</w:t>
+      </w:r>
+      <w:r>
+        <w:t xml:space="preserve"> </w:t>
+      </w:r>
+      <w:r>
+        <w:t>zu Testzwecken</w:t>
+      </w:r>
+      <w:r>
+        <w:t xml:space="preserve"> Abfragen starten kann, um einen Überblick über die gelieferten Daten zu erhalten.</w:t>
+      </w:r>
+    </w:p>
+    <w:p>
+      <w:pPr>
+        <w:rPr>
+          <w:b/>
+        </w:rPr>
+      </w:pPr>
+      <w:r>
+        <w:rPr>
+          <w:b/>
+        </w:rPr>
+        <w:t>3.2 Bahnhof</w:t>
+      </w:r>
+      <w:r>
+        <w:rPr>
+          <w:b/>
+        </w:rPr>
+        <w:t>sfotos</w:t>
+      </w:r>
+    </w:p>
+    <w:p>
+      <w:r>
+        <w:t>D</w:t>
+      </w:r>
+      <w:r>
+        <w:t xml:space="preserve">ie Bahnhofsfotos </w:t>
+      </w:r>
+      <w:r>
+        <w:t xml:space="preserve">API </w:t>
+      </w:r>
+      <w:r>
+        <w:t>stellt</w:t>
+      </w:r>
+      <w:r>
+        <w:t xml:space="preserve"> </w:t>
+      </w:r>
+      <w:r>
+        <w:t>Fotos der jeweiligen Bahnhöfe über eine Schnittstelle zu Verfügung.</w:t>
+      </w:r>
+      <w:r>
+        <w:t xml:space="preserve"> Das Konzept ist, dass Reisende ihre eigenen Fotos zu den Bahnhöfen </w:t>
+      </w:r>
+      <w:commentRangeStart w:id="53"/>
+      <w:r>
+        <w:t>online zur Verfügung stellen können</w:t>
+      </w:r>
+      <w:commentRangeEnd w:id="53"/>
       <w:r>
         <w:rPr>
           <w:rStyle w:val="Kommentarzeichen"/>
         </w:rPr>
+        <w:commentReference w:id="53"/>
+      </w:r>
+      <w:r>
+        <w:t>, die dann über die API verwendet werden können. Dazu wird eine Internetseite</w:t>
+      </w:r>
+      <w:r>
+        <w:rPr>
+          <w:rStyle w:val="Funotenzeichen"/>
+        </w:rPr>
+        <w:footnoteReference w:id="24"/>
+      </w:r>
+      <w:r>
+        <w:t>, sowie auch eine App für Android Mobiltelefone</w:t>
+      </w:r>
+      <w:r>
+        <w:rPr>
+          <w:rStyle w:val="Funotenzeichen"/>
+        </w:rPr>
+        <w:footnoteReference w:id="25"/>
+      </w:r>
+      <w:r>
+        <w:t xml:space="preserve"> </w:t>
+      </w:r>
+      <w:r>
+        <w:rPr>
+          <w:rStyle w:val="Kommentarzeichen"/>
+        </w:rPr>
         <w:commentReference w:id="54"/>
       </w:r>
       <w:r>
-        <w:t xml:space="preserve">lassen. Durch das Subscriben erhält man dann auch den </w:t>
-      </w:r>
-      <w:r>
-        <w:t>nötigen Key für die jeweilige API.</w:t>
-      </w:r>
-      <w:r>
-        <w:t xml:space="preserve"> Jede API hat </w:t>
-      </w:r>
-      <w:del w:id="55" w:author="ramona.plogmann@osnanet.de" w:date="2018-02-22T16:10:00Z">
-        <w:r>
-          <w:delText xml:space="preserve">auch </w:delText>
-        </w:r>
-      </w:del>
-      <w:r>
-        <w:t xml:space="preserve">eigene </w:t>
-      </w:r>
-      <w:commentRangeStart w:id="56"/>
-      <w:r>
-        <w:t>Drosselungsinformationen</w:t>
-      </w:r>
-      <w:commentRangeEnd w:id="56"/>
-      <w:r>
-        <w:rPr>
-          <w:rStyle w:val="Kommentarzeichen"/>
-        </w:rPr>
-        <w:commentReference w:id="56"/>
-      </w:r>
-      <w:r>
-        <w:t>, die angeben, wie oft auf die gespeicherten Daten zugegriffen werden kann.</w:t>
-      </w:r>
-      <w:r>
-        <w:t xml:space="preserve"> Außerdem existiert eine API Konsole, mithilfe derer man im Browser</w:t>
+        <w:t>angeboten</w:t>
+      </w:r>
+      <w:r>
+        <w:t>.</w:t>
+      </w:r>
+    </w:p>
+    <w:p>
+      <w:r>
+        <w:t>Die Zuordnung der einzelnen Stationen zu den Fotos erfolgt über eine stationID. Bei der Bahnhofsfotos API ist es zusätzlich notwendig, einen Ländercode bei der GET Abfrage anzugeben, um so d</w:t>
+      </w:r>
+      <w:r>
+        <w:t>as richtige Land zu erhalten</w:t>
+      </w:r>
+      <w:r>
+        <w:t>.</w:t>
+      </w:r>
+      <w:r>
+        <w:t xml:space="preserve"> Die in der App verwendete GET Abfrage über die Bahnhofs ID gibt den Titel des Fotos, den Fotografen, dessen URL, die Lizenz und die Koordinaten zurück. Das Foto wird nicht als Datei dazu geliefert, es wird nur ei</w:t>
+      </w:r>
+      <w:r>
+        <w:t>ne URL zum Inhalt zurückgegeben.</w:t>
       </w:r>
       <w:r>
         <w:t xml:space="preserve"> </w:t>
       </w:r>
       <w:r>
-        <w:t>zu Testzwecken</w:t>
-      </w:r>
-      <w:r>
-        <w:t xml:space="preserve"> Abfragen starten kann, um einen Überblick über die gelieferten Daten zu erhalten.</w:t>
-      </w:r>
-    </w:p>
-    <w:p>
-      <w:pPr>
-        <w:rPr>
-          <w:b/>
-        </w:rPr>
-      </w:pPr>
-      <w:r>
-        <w:rPr>
-          <w:b/>
-        </w:rPr>
-        <w:t>3.2 Bahnhof</w:t>
-      </w:r>
-      <w:r>
-        <w:rPr>
-          <w:b/>
-        </w:rPr>
-        <w:t>sfotos</w:t>
-      </w:r>
-    </w:p>
-    <w:p>
-      <w:r>
-        <w:t>Als Erste API, die verwendet wird, soll zunächst die Bahnhofsfotos API im Vordergrund stehen. Sie stellt</w:t>
-      </w:r>
-      <w:del w:id="57" w:author="ramona.plogmann@osnanet.de" w:date="2018-02-22T16:11:00Z">
-        <w:r>
-          <w:delText>, wie der Name schon sagt,</w:delText>
-        </w:r>
-      </w:del>
-      <w:r>
-        <w:t xml:space="preserve"> Fotos der jeweiligen Bahnhöfe über eine Schnittstelle zu Verfügung.</w:t>
-      </w:r>
-      <w:r>
-        <w:t xml:space="preserve"> Das Konzept ist, dass Reisende ihre eigenen Fotos zu den Bahnhöfen </w:t>
-      </w:r>
-      <w:commentRangeStart w:id="58"/>
-      <w:r>
-        <w:t>online zur Verfügung stellen können</w:t>
-      </w:r>
-      <w:commentRangeEnd w:id="58"/>
-      <w:r>
-        <w:rPr>
-          <w:rStyle w:val="Kommentarzeichen"/>
-        </w:rPr>
-        <w:commentReference w:id="58"/>
-      </w:r>
-      <w:r>
-        <w:t>, die dann jeweils über die API verwendet werden können. Dazu wird eine Internetseite</w:t>
-      </w:r>
-      <w:r>
-        <w:rPr>
-          <w:rStyle w:val="Funotenzeichen"/>
-        </w:rPr>
-        <w:footnoteReference w:id="24"/>
-      </w:r>
-      <w:r>
-        <w:t>, sowie auch eine App für Android Mobiltelefone</w:t>
-      </w:r>
-      <w:r>
-        <w:rPr>
-          <w:rStyle w:val="Funotenzeichen"/>
-        </w:rPr>
-        <w:footnoteReference w:id="25"/>
+        <w:t>Verschiedene Abfragen erlauben es</w:t>
+      </w:r>
+      <w:r>
+        <w:t xml:space="preserve">, sowohl die Fotografen </w:t>
+      </w:r>
+      <w:r>
+        <w:lastRenderedPageBreak/>
+        <w:t>der jeweiligen Fotos über eine separate Anfrage herauszufiltern, als auch sich Statistiken über die Bilder zu beschaffen. Des Weiteren besteht die Möglichkeit, Fotos per POST hochzuladen und diese auch zu registrieren.</w:t>
       </w:r>
       <w:r>
         <w:t xml:space="preserve"> </w:t>
       </w:r>
-      <w:commentRangeStart w:id="59"/>
-      <w:r>
-        <w:t>bereitgestellt</w:t>
-      </w:r>
-      <w:commentRangeEnd w:id="59"/>
-      <w:r>
-        <w:rPr>
-          <w:rStyle w:val="Kommentarzeichen"/>
-        </w:rPr>
-        <w:commentReference w:id="59"/>
-      </w:r>
-      <w:r>
-        <w:t>.</w:t>
-      </w:r>
-    </w:p>
-    <w:p>
-      <w:r>
-        <w:t xml:space="preserve">Die Zuordnung der einzelnen Stationen zu den Fotos erfolgt über eine stationID, die im </w:t>
-      </w:r>
-      <w:commentRangeStart w:id="60"/>
-      <w:r>
-        <w:t xml:space="preserve">Vorhinein </w:t>
-      </w:r>
-      <w:commentRangeEnd w:id="60"/>
-      <w:r>
-        <w:rPr>
-          <w:rStyle w:val="Kommentarzeichen"/>
-        </w:rPr>
-        <w:commentReference w:id="60"/>
-      </w:r>
-      <w:r>
-        <w:t xml:space="preserve">zu beziehen ist. Sie ist der </w:t>
-      </w:r>
-      <w:commentRangeStart w:id="61"/>
-      <w:r>
-        <w:t>Ausgangspunkt für alle Abfragen über API</w:t>
-      </w:r>
-      <w:commentRangeEnd w:id="61"/>
-      <w:r>
-        <w:rPr>
-          <w:rStyle w:val="Kommentarzeichen"/>
-        </w:rPr>
-        <w:commentReference w:id="61"/>
-      </w:r>
-      <w:r>
-        <w:t>s. Bei der Bahnhofsfotos API ist es zusätzlich notwendig, einen Ländercode bei der GET Abfrage anzugeben, um so d</w:t>
-      </w:r>
-      <w:r>
-        <w:t xml:space="preserve">as richtige Land zu </w:t>
-      </w:r>
-      <w:r>
-        <w:lastRenderedPageBreak/>
-        <w:t>erhalten</w:t>
-      </w:r>
-      <w:r>
-        <w:t>.</w:t>
-      </w:r>
-      <w:r>
-        <w:t xml:space="preserve"> Die in der App verwendete GET Abfrage über die Bahnhofs ID gibt den Titel des Fotos, den Fotografen, dessen URL, die Lizenz und die Koordinaten zurück. Das Foto wird nicht als Datei dazu geliefert, es wird nur ei</w:t>
-      </w:r>
-      <w:r>
-        <w:t>ne URL zum Inhalt zurückgegeben.</w:t>
+      <w:r>
+        <w:t>Wir nutzen diese API jedoch lediglich zum Anzeigen des zugehörigen Fotos eines Bahnhofs. Letztendlich haben wir uns dazu entschieden, statt  id-basiert für den aktuellen Bahnhof jeweils eine neue Anfrage zu starten, beim Start der App</w:t>
+      </w:r>
+      <w:r>
+        <w:t xml:space="preserve"> direkt</w:t>
+      </w:r>
+      <w:r>
+        <w:t xml:space="preserve"> alle Fotos zu laden, da so während der Nutzung Wartezeiten und plötzlich auftauchende Fotos, die erst angezeigt werden, wenn die Anfrage beendet ist, vermieden werden können. </w:t>
+      </w:r>
+      <w:r>
+        <w:t>M</w:t>
+      </w:r>
+      <w:r>
+        <w:t>it der von uns genutzten Anfrage „de/</w:t>
+      </w:r>
+      <w:r>
+        <w:t>stations?hasPhoto=true</w:t>
+      </w:r>
+      <w:r>
+        <w:t>“</w:t>
       </w:r>
       <w:r>
         <w:t xml:space="preserve"> </w:t>
       </w:r>
       <w:r>
-        <w:t>Dabei gibt es</w:t>
-      </w:r>
-      <w:r>
-        <w:t xml:space="preserve"> die Möglichkeit, sowohl die Fotografen der jeweiligen Fotos über eine separate Anfrage herauszufiltern, als auch sich Statistiken über die Bilder zu beschaffen. </w:t>
-      </w:r>
-      <w:commentRangeStart w:id="62"/>
-      <w:r>
-        <w:t>Dies war aber für unsere App nicht von Relevanz und ist daher auch nicht verwendet worden. Des Weiteren besteht die Möglichkeit, Fotos per POST hochzuladen und diese auch zu registrieren.</w:t>
-      </w:r>
-      <w:r>
-        <w:t xml:space="preserve"> Doch auch dies war nicht von Relevanz in Bezug auf die für die App verwendete Problemstellung.</w:t>
-      </w:r>
-      <w:commentRangeEnd w:id="62"/>
-      <w:r>
-        <w:rPr>
-          <w:rStyle w:val="Kommentarzeichen"/>
-        </w:rPr>
-        <w:commentReference w:id="62"/>
+        <w:t>lässt sich</w:t>
+      </w:r>
+      <w:r>
+        <w:t xml:space="preserve"> eine zusätzliche Beschleunigung erzielen, da nur die Einträge der Stationen geladen werden, die tatsächlich ein Foto enthalten.</w:t>
       </w:r>
     </w:p>
     <w:p>
       <w:pPr>
         <w:keepNext/>
       </w:pPr>
-      <w:commentRangeStart w:id="63"/>
+      <w:commentRangeStart w:id="55"/>
       <w:r>
         <w:rPr>
           <w:noProof/>
           <w:lang w:val="en-US"/>
         </w:rPr>
         <w:drawing>
-          <wp:inline distT="0" distB="0" distL="0" distR="0" wp14:anchorId="09B7932B" wp14:editId="1C1508CF">
-            <wp:extent cx="3705225" cy="3109864"/>
+          <wp:inline distT="0" distB="0" distL="0" distR="0" wp14:anchorId="09B7932B" wp14:editId="01BE0841">
+            <wp:extent cx="4976336" cy="1965960"/>
             <wp:effectExtent l="0" t="0" r="0" b="0"/>
             <wp:docPr id="3" name="Grafik 3"/>
             <wp:cNvGraphicFramePr>
@@ -4544,20 +4549,27 @@
                     <pic:cNvPr id="1" name=""/>
                     <pic:cNvPicPr/>
                   </pic:nvPicPr>
-                  <pic:blipFill>
+                  <pic:blipFill rotWithShape="1">
                     <a:blip r:embed="rId16"/>
-                    <a:stretch>
-                      <a:fillRect/>
-                    </a:stretch>
+                    <a:srcRect t="48049" b="4881"/>
+                    <a:stretch/>
                   </pic:blipFill>
-                  <pic:spPr>
+                  <pic:spPr bwMode="auto">
                     <a:xfrm>
                       <a:off x="0" y="0"/>
-                      <a:ext cx="3711239" cy="3114911"/>
+                      <a:ext cx="4986977" cy="1970164"/>
                     </a:xfrm>
                     <a:prstGeom prst="rect">
                       <a:avLst/>
                     </a:prstGeom>
+                    <a:ln>
+                      <a:noFill/>
+                    </a:ln>
+                    <a:extLst>
+                      <a:ext uri="{53640926-AAD7-44D8-BBD7-CCE9431645EC}">
+                        <a14:shadowObscured xmlns:a14="http://schemas.microsoft.com/office/drawing/2010/main"/>
+                      </a:ext>
+                    </a:extLst>
                   </pic:spPr>
                 </pic:pic>
               </a:graphicData>
@@ -4565,12 +4577,12 @@
           </wp:inline>
         </w:drawing>
       </w:r>
-      <w:commentRangeEnd w:id="63"/>
+      <w:commentRangeEnd w:id="55"/>
       <w:r>
         <w:rPr>
           <w:rStyle w:val="Kommentarzeichen"/>
         </w:rPr>
-        <w:commentReference w:id="63"/>
+        <w:commentReference w:id="55"/>
       </w:r>
     </w:p>
     <w:p>
@@ -4607,151 +4619,65 @@
     </w:p>
     <w:p>
       <w:r>
-        <w:t>Es existiert bei dieser API keine Drosselung</w:t>
-      </w:r>
-      <w:r>
-        <w:rPr>
-          <w:rStyle w:val="Funotenzeichen"/>
-        </w:rPr>
-        <w:footnoteReference w:id="26"/>
-      </w:r>
-      <w:r>
-        <w:t>. Sie kann unlimitiert verwendet werden.</w:t>
-      </w:r>
-    </w:p>
-    <w:p>
-      <w:pPr>
         <w:rPr>
           <w:b/>
         </w:rPr>
-      </w:pPr>
-      <w:r>
-        <w:rPr>
-          <w:b/>
-        </w:rPr>
         <w:t>3.3 FaSta API</w:t>
       </w:r>
     </w:p>
     <w:p>
       <w:r>
-        <w:t>Als Zweites soll die verwendete FaSta API erläutert werden.</w:t>
-      </w:r>
-    </w:p>
-    <w:p>
-      <w:r>
         <w:t xml:space="preserve">FaSta steht für Facilities Status und dient dazu, </w:t>
       </w:r>
-      <w:ins w:id="64" w:author="ramona.plogmann@osnanet.de" w:date="2018-02-22T16:16:00Z">
-        <w:r>
-          <w:t xml:space="preserve">über </w:t>
-        </w:r>
-      </w:ins>
+      <w:r>
+        <w:t xml:space="preserve">über </w:t>
+      </w:r>
       <w:r>
         <w:t xml:space="preserve">den Betriebszustand von Rolltreppen und Aufzügen zu </w:t>
       </w:r>
-      <w:del w:id="65" w:author="ramona.plogmann@osnanet.de" w:date="2018-02-22T16:16:00Z">
-        <w:r>
-          <w:delText>liefern</w:delText>
-        </w:r>
-      </w:del>
-      <w:ins w:id="66" w:author="ramona.plogmann@osnanet.de" w:date="2018-02-22T16:16:00Z">
-        <w:r>
-          <w:t>informieren</w:t>
-        </w:r>
-      </w:ins>
+      <w:r>
+        <w:t>informieren</w:t>
+      </w:r>
       <w:r>
         <w:t xml:space="preserve">. Verwendet worden ist hier die FaSta Version 2, da die erste Version nicht mehr lange </w:t>
       </w:r>
-      <w:commentRangeStart w:id="67"/>
+      <w:commentRangeStart w:id="56"/>
       <w:r>
         <w:t>unterstützt wird</w:t>
       </w:r>
-      <w:commentRangeEnd w:id="67"/>
+      <w:commentRangeEnd w:id="56"/>
       <w:r>
         <w:rPr>
           <w:rStyle w:val="Kommentarzeichen"/>
         </w:rPr>
-        <w:commentReference w:id="67"/>
-      </w:r>
-      <w:r>
-        <w:t xml:space="preserve">. </w:t>
-      </w:r>
-      <w:commentRangeStart w:id="68"/>
-      <w:r>
-        <w:t>Wie auch schon bei der vorhergehenden API ist es nötig</w:t>
-      </w:r>
-      <w:ins w:id="69" w:author="ramona.plogmann@osnanet.de" w:date="2018-02-22T16:16:00Z">
-        <w:r>
-          <w:t>,</w:t>
-        </w:r>
-      </w:ins>
-      <w:r>
-        <w:t xml:space="preserve"> die </w:t>
-      </w:r>
-      <w:ins w:id="70" w:author="ramona.plogmann@osnanet.de" w:date="2018-02-22T16:16:00Z">
-        <w:r>
-          <w:t xml:space="preserve">jeweilige </w:t>
-        </w:r>
-      </w:ins>
-      <w:r>
-        <w:t xml:space="preserve">Station ID zu kennen. </w:t>
-      </w:r>
-      <w:commentRangeEnd w:id="68"/>
-      <w:r>
-        <w:rPr>
-          <w:rStyle w:val="Kommentarzeichen"/>
-        </w:rPr>
-        <w:commentReference w:id="68"/>
-      </w:r>
-      <w:r>
-        <w:t>Insgesamt stellt die FaSta API drei Möglichkeiten für eine Datenabfrage zur Verfügung. Zum einen lassen sich alle „facilities“ ausgeben. Dabei werden die Equipmentnummer, der Typ, eine Beschreibung, die Koordinaten, der Status und die jeweilige Station ID mitgegeben. Zu beachten ist, dass bei dieser API die Station ID nicht als Station ID, sondern als „stationnumber“ betitelt ist. Der Inhalt ist derselbe. Die zweite Möglichkeit ist, die gesuchte Rolltreppe anhand ihrer Equipmentnummer zu finden und die Daten dazu auszugeben. Das gelieferte Datenpaket beinhaltet dabei dieselben Daten, wie auch bei der 1. Möglichkeit der Abfrage. Beide Möglichkeiten sind im Rahmen dieser App nicht verwendet worden, da keine Relevanz besteht entweder alle Daten abzufragen oder den Bezug über die jeweilige Equipmentnummer herauszustellen. Die</w:t>
-      </w:r>
-      <w:ins w:id="71" w:author="ramona.plogmann@osnanet.de" w:date="2018-02-22T16:17:00Z">
-        <w:r>
-          <w:t xml:space="preserve"> von uns genutzte,</w:t>
-        </w:r>
-      </w:ins>
-      <w:r>
-        <w:t xml:space="preserve"> dritte Möglichkeit ist es, passend zur Station ID die Aufzüge und Rolltreppen zu finden. Dabei wird ebenfalls dasselbe Datenpaket geliefert und diese Möglichkeit ist auch verwendet worden.</w:t>
-      </w:r>
-    </w:p>
-    <w:p>
-      <w:r>
-        <w:lastRenderedPageBreak/>
-        <w:t xml:space="preserve">Eine Drosselung ist </w:t>
-      </w:r>
-      <w:ins w:id="72" w:author="ramona.plogmann@osnanet.de" w:date="2018-02-22T16:18:00Z">
-        <w:r>
-          <w:t xml:space="preserve">auch </w:t>
-        </w:r>
-      </w:ins>
-      <w:r>
-        <w:t xml:space="preserve">hier </w:t>
-      </w:r>
-      <w:del w:id="73" w:author="ramona.plogmann@osnanet.de" w:date="2018-02-22T16:18:00Z">
-        <w:r>
-          <w:delText xml:space="preserve">auch </w:delText>
-        </w:r>
-      </w:del>
-      <w:r>
-        <w:t>nicht vorhanden</w:t>
-      </w:r>
-      <w:r>
-        <w:rPr>
-          <w:rStyle w:val="Funotenzeichen"/>
-        </w:rPr>
-        <w:footnoteReference w:id="27"/>
-      </w:r>
-      <w:del w:id="74" w:author="ramona.plogmann@osnanet.de" w:date="2018-02-22T16:19:00Z">
-        <w:r>
-          <w:delText>;</w:delText>
-        </w:r>
-        <w:r>
-          <w:delText xml:space="preserve"> mit GET Anfragen kann unlimitiert zugegriffen werden</w:delText>
-        </w:r>
-      </w:del>
-      <w:r>
-        <w:t>.</w:t>
+        <w:commentReference w:id="56"/>
+      </w:r>
+      <w:r>
+        <w:t>. Insgesamt stellt die FaSta API drei Möglichkeiten für eine Datenabfrage zur Verfügung. Zum einen lassen sich alle „facilities“ ausgeben. Dabei werden die Equipmentnummer, der Typ, eine Beschreibung, die Koordinaten, der Status und die jeweilige Station ID mitgegeben. Die zweite Möglichkeit ist, die gesuchte Rolltreppe anhand ihrer Equipmentnummer zu finden und die Daten dazu auszugeben. Das gelieferte Datenpaket beinhaltet dabei dieselben Daten, wie auch bei der 1. Möglichkeit der Abfrage. Beide Möglichkeiten sind im Rahmen dieser App nicht verwendet worden, da keine Relevanz besteht</w:t>
+      </w:r>
+      <w:r>
+        <w:t>,</w:t>
+      </w:r>
+      <w:r>
+        <w:t xml:space="preserve"> entweder alle Daten abzufragen</w:t>
+      </w:r>
+      <w:r>
+        <w:t>,</w:t>
+      </w:r>
+      <w:r>
+        <w:t xml:space="preserve"> oder den Bezug über die jeweilige Equipmentnummer herauszustellen. Die</w:t>
+      </w:r>
+      <w:r>
+        <w:t xml:space="preserve"> von uns genutzte,</w:t>
+      </w:r>
+      <w:r>
+        <w:t xml:space="preserve"> dritte Möglichkeit ist es, passend zur ID </w:t>
+      </w:r>
+      <w:r>
+        <w:t xml:space="preserve">der Bahnhöfe </w:t>
+      </w:r>
+      <w:r>
+        <w:t xml:space="preserve">die Aufzüge und Rolltreppen zu finden. </w:t>
       </w:r>
     </w:p>
     <w:p>
@@ -4831,11 +4757,11 @@
       <w:r>
         <w:t>: Screenshot der API Konsole der Fasta API mit den jeweiligen Links für die oben beschriebenen Verwendungsmöglichkeiten, Quelle: selbst erstellt, 21.02.18, 16:</w:t>
       </w:r>
-      <w:commentRangeStart w:id="75"/>
+      <w:commentRangeStart w:id="57"/>
       <w:r>
         <w:t>37</w:t>
       </w:r>
-      <w:commentRangeEnd w:id="75"/>
+      <w:commentRangeEnd w:id="57"/>
       <w:r>
         <w:rPr>
           <w:rStyle w:val="Kommentarzeichen"/>
@@ -4843,7 +4769,7 @@
           <w:iCs w:val="0"/>
           <w:color w:val="auto"/>
         </w:rPr>
-        <w:commentReference w:id="75"/>
+        <w:commentReference w:id="57"/>
       </w:r>
     </w:p>
     <w:p/>
@@ -4857,18 +4783,12 @@
     </w:p>
     <w:p>
       <w:r>
+        <w:lastRenderedPageBreak/>
         <w:t xml:space="preserve">Als </w:t>
       </w:r>
-      <w:del w:id="76" w:author="ramona.plogmann@osnanet.de" w:date="2018-02-22T16:19:00Z">
-        <w:r>
-          <w:delText>dritte API</w:delText>
-        </w:r>
-      </w:del>
-      <w:ins w:id="77" w:author="ramona.plogmann@osnanet.de" w:date="2018-02-22T16:19:00Z">
-        <w:r>
-          <w:t>nächstes</w:t>
-        </w:r>
-      </w:ins>
+      <w:r>
+        <w:t>nächstes</w:t>
+      </w:r>
       <w:r>
         <w:t xml:space="preserve"> soll die Parkplatz API beschrieb</w:t>
       </w:r>
@@ -4886,127 +4806,98 @@
       <w:r>
         <w:t xml:space="preserve">Jedem einzelnen Parkplatz </w:t>
       </w:r>
-      <w:del w:id="78" w:author="ramona.plogmann@osnanet.de" w:date="2018-02-22T16:20:00Z">
-        <w:r>
-          <w:delText>wird hier auch</w:delText>
-        </w:r>
-      </w:del>
-      <w:ins w:id="79" w:author="ramona.plogmann@osnanet.de" w:date="2018-02-22T16:20:00Z">
-        <w:r>
-          <w:t>ist</w:t>
-        </w:r>
-      </w:ins>
+      <w:r>
+        <w:t>ist</w:t>
+      </w:r>
       <w:r>
         <w:t xml:space="preserve"> eine eigene ID zugeordnet um ihn </w:t>
       </w:r>
-      <w:del w:id="80" w:author="ramona.plogmann@osnanet.de" w:date="2018-02-22T16:20:00Z">
-        <w:r>
-          <w:delText xml:space="preserve">so </w:delText>
-        </w:r>
-      </w:del>
-      <w:r>
-        <w:t>identifizieren zu können. Es gibt 9 Möglichkeiten für eine Abfrage. Zum einen lassen sich alle Parkplätze ausgeben. Dabei wird unterschieden zwischen normal</w:t>
-      </w:r>
-      <w:r>
-        <w:rPr>
-          <w:highlight w:val="yellow"/>
-          <w:rPrChange w:id="81" w:author="ramona.plogmann@osnanet.de" w:date="2018-02-22T16:21:00Z">
-            <w:rPr/>
-          </w:rPrChange>
-        </w:rPr>
-        <w:t>en „spaces“ und „pit-spaces“</w:t>
-      </w:r>
-      <w:r>
-        <w:rPr>
-          <w:highlight w:val="yellow"/>
-          <w:rPrChange w:id="82" w:author="ramona.plogmann@osnanet.de" w:date="2018-02-22T16:21:00Z">
-            <w:rPr/>
-          </w:rPrChange>
-        </w:rPr>
-        <w:t>. Für den Betrachter ist mangel</w:t>
-      </w:r>
-      <w:del w:id="83" w:author="ramona.plogmann@osnanet.de" w:date="2018-02-22T16:20:00Z">
-        <w:r>
-          <w:rPr>
-            <w:highlight w:val="yellow"/>
-            <w:rPrChange w:id="84" w:author="ramona.plogmann@osnanet.de" w:date="2018-02-22T16:21:00Z">
-              <w:rPr/>
-            </w:rPrChange>
-          </w:rPr>
-          <w:delText>n</w:delText>
-        </w:r>
-      </w:del>
-      <w:r>
-        <w:rPr>
-          <w:highlight w:val="yellow"/>
-          <w:rPrChange w:id="85" w:author="ramona.plogmann@osnanet.de" w:date="2018-02-22T16:21:00Z">
-            <w:rPr/>
-          </w:rPrChange>
-        </w:rPr>
-        <w:t>s einer Dokumentation der Daten nicht herauszufinden</w:t>
-      </w:r>
-      <w:ins w:id="86" w:author="ramona.plogmann@osnanet.de" w:date="2018-02-22T16:20:00Z">
-        <w:r>
-          <w:rPr>
-            <w:highlight w:val="yellow"/>
-            <w:rPrChange w:id="87" w:author="ramona.plogmann@osnanet.de" w:date="2018-02-22T16:21:00Z">
-              <w:rPr/>
-            </w:rPrChange>
-          </w:rPr>
-          <w:t>,</w:t>
-        </w:r>
-      </w:ins>
-      <w:r>
-        <w:rPr>
-          <w:highlight w:val="yellow"/>
-          <w:rPrChange w:id="88" w:author="ramona.plogmann@osnanet.de" w:date="2018-02-22T16:21:00Z">
-            <w:rPr/>
-          </w:rPrChange>
-        </w:rPr>
-        <w:t xml:space="preserve"> wo genau der Unterschied besteht. Unsere Vermutung war es, dass „spaces“ nur zu Testzwecken etabliert worden sind, da sie alphabetisch sortiert, beim Buchstaben B einfach aufhören. Daher haben wir uns für die „pit-spaces“ entschieden</w:t>
-      </w:r>
-      <w:r>
-        <w:t>. Als nächste Möglichkeit kann auf die Belegung</w:t>
+      <w:r>
+        <w:t xml:space="preserve">so </w:t>
+      </w:r>
+      <w:r>
+        <w:t xml:space="preserve">identifizieren zu können. Es gibt 9 </w:t>
+      </w:r>
+      <w:r>
+        <w:t>Möglichkeiten für eine Abfrage</w:t>
+      </w:r>
+      <w:r>
+        <w:t xml:space="preserve"> (s. Abb. @TODO)</w:t>
+      </w:r>
+      <w:r>
+        <w:t xml:space="preserve">. Zum einen lassen sich alle Parkplätze ausgeben. Dabei wird unterschieden zwischen </w:t>
+      </w:r>
+      <w:r>
+        <w:t>„spaces“ und „</w:t>
+      </w:r>
+      <w:r>
+        <w:t>spaces</w:t>
+      </w:r>
+      <w:r>
+        <w:t>/pit</w:t>
+      </w:r>
+      <w:r>
+        <w:t>“</w:t>
+      </w:r>
+      <w:r>
+        <w:t>. Für den Betrachter ist mangels einer Dokumentation der Daten nicht herauszufinden</w:t>
+      </w:r>
+      <w:r>
+        <w:t>,</w:t>
+      </w:r>
+      <w:r>
+        <w:t xml:space="preserve"> wo genau der Unterschied besteht. </w:t>
+      </w:r>
+      <w:r>
+        <w:t xml:space="preserve">Die </w:t>
+      </w:r>
+      <w:r>
+        <w:t>Daten der Antwort sind bei b</w:t>
+      </w:r>
+      <w:r>
+        <w:t xml:space="preserve">eiden identisch. </w:t>
+      </w:r>
+      <w:r>
+        <w:t>Als nächste Möglichkeit kann auf die Belegung</w:t>
       </w:r>
       <w:r>
         <w:t>s</w:t>
       </w:r>
       <w:r>
-        <w:t>daten der jeweiligen Parkplätze zugegriffen werden. Einmal komplett für alle</w:t>
-      </w:r>
-      <w:del w:id="89" w:author="ramona.plogmann@osnanet.de" w:date="2018-02-22T16:21:00Z">
-        <w:r>
-          <w:delText>s</w:delText>
-        </w:r>
-      </w:del>
-      <w:r>
-        <w:t xml:space="preserve"> Parkplätze, dann nach ID und zuletzt auf Prognosen. Die Prognosen werden nur komplett für alle Parkplätze geliefert; es gibt keine Möglichkeit</w:t>
-      </w:r>
-      <w:ins w:id="90" w:author="ramona.plogmann@osnanet.de" w:date="2018-02-22T16:21:00Z">
-        <w:r>
-          <w:t>,</w:t>
-        </w:r>
-      </w:ins>
-      <w:r>
-        <w:t xml:space="preserve"> sie </w:t>
-      </w:r>
-      <w:ins w:id="91" w:author="ramona.plogmann@osnanet.de" w:date="2018-02-22T16:21:00Z">
-        <w:r>
-          <w:t>in der Anfr</w:t>
-        </w:r>
-      </w:ins>
-      <w:ins w:id="92" w:author="ramona.plogmann@osnanet.de" w:date="2018-02-22T16:22:00Z">
-        <w:r>
-          <w:t>ag</w:t>
-        </w:r>
-      </w:ins>
-      <w:ins w:id="93" w:author="ramona.plogmann@osnanet.de" w:date="2018-02-22T16:21:00Z">
-        <w:r>
-          <w:t xml:space="preserve">e selbst für einzelne Parkplätze </w:t>
-        </w:r>
-      </w:ins>
-      <w:r>
-        <w:t>zu separieren.</w:t>
+        <w:t xml:space="preserve">daten der jeweiligen Parkplätze zugegriffen werden. </w:t>
+      </w:r>
+      <w:r>
+        <w:t>Wir tun dies bei Aufruf der Parkplatzseite ID-basiert für jeden Parkplatz der aktuellen Station. Z</w:t>
+      </w:r>
+      <w:r>
+        <w:t xml:space="preserve">uletzt </w:t>
+      </w:r>
+      <w:r>
+        <w:t xml:space="preserve">werden für einige wenige Parkplätze </w:t>
+      </w:r>
+      <w:r>
+        <w:t>Prognosen</w:t>
+      </w:r>
+      <w:r>
+        <w:t xml:space="preserve"> bereitgestellt</w:t>
+      </w:r>
+      <w:r>
+        <w:t xml:space="preserve">. </w:t>
+      </w:r>
+      <w:r>
+        <w:t xml:space="preserve">Auf </w:t>
+      </w:r>
+      <w:r>
+        <w:t xml:space="preserve">diese </w:t>
+      </w:r>
+      <w:r>
+        <w:t xml:space="preserve">kann nur </w:t>
+      </w:r>
+      <w:r>
+        <w:t>gezielt per Parkplatz-</w:t>
+      </w:r>
+      <w:r>
+        <w:t>ID zugegriffen werden.</w:t>
       </w:r>
     </w:p>
     <w:p>
@@ -5017,21 +4908,10 @@
         <w:t>t</w:t>
       </w:r>
       <w:r>
-        <w:t>, ist, die einzelnen Stationen den Parkplätzen zuzuordnen. Dies war für uns zwingend notwendig, da wir nur jeweils di</w:t>
-      </w:r>
-      <w:r>
-        <w:t>e Daten der Parkplätze anzeigen wollen, die auch zum gerade ausgewählten Bahnhof passen.</w:t>
-      </w:r>
-    </w:p>
-    <w:p>
-      <w:r>
-        <w:t>Eine Drosselung existiert auch hier nicht.</w:t>
-      </w:r>
-      <w:r>
-        <w:rPr>
-          <w:rStyle w:val="Funotenzeichen"/>
-        </w:rPr>
-        <w:footnoteReference w:id="28"/>
+        <w:t>, ist</w:t>
+      </w:r>
+      <w:r>
+        <w:t xml:space="preserve"> eine extrem verkürzte Version der Stationsdaten API, die im nächsten Abschnitt beschrieben wird.</w:t>
       </w:r>
     </w:p>
     <w:p>
@@ -5043,7 +4923,6 @@
           <w:noProof/>
           <w:lang w:val="en-US"/>
         </w:rPr>
-        <w:lastRenderedPageBreak/>
         <w:drawing>
           <wp:inline distT="0" distB="0" distL="0" distR="0" wp14:anchorId="2D72AFFE" wp14:editId="3C81E086">
             <wp:extent cx="6188710" cy="3761740"/>
@@ -5129,90 +5008,99 @@
     </w:p>
     <w:p>
       <w:r>
-        <w:t>Die vierte verwendete API ist die StaDa API. „StaDa“ steht für „Station Data“ und stellt Informationen über einzelne Bahnhöfe zur Verfügung. Sie ist der Dreh- und Angelpunkt für die Gewinnung der schon erwähnten Station ID.</w:t>
-      </w:r>
-    </w:p>
-    <w:p>
-      <w:r>
-        <w:t xml:space="preserve">Die API stellt dem Nutzer vier verschiedene Möglichkeiten für die Abfrage von Daten zur Verfügung. Zum ersten lassen sich alle Bahnhöfe mit ihren Daten abrufen. Das Datenpaket beinhaltet dabei die </w:t>
-      </w:r>
-      <w:r>
-        <w:t xml:space="preserve">Nummer, den Namen, die Adresse, das Bundesland, verschiedene Informationen zur Infrastruktur (z.B. ist WLAN vorhanden, existiert ein Taxistand oder eine Anbindung an den öffentlichen Nahverkehr, etc.), sowie die Öffnungszeiten des Bahnhofs und des dortigen </w:t>
-      </w:r>
-      <w:commentRangeStart w:id="94"/>
-      <w:r>
-        <w:t>Info Schalters</w:t>
-      </w:r>
-      <w:commentRangeEnd w:id="94"/>
+        <w:t>Die meisten der von uns verwendeten Daten</w:t>
+      </w:r>
+      <w:r>
+        <w:t xml:space="preserve"> </w:t>
+      </w:r>
+      <w:r>
+        <w:t xml:space="preserve">liefert die </w:t>
+      </w:r>
+      <w:r>
+        <w:t xml:space="preserve">StaDa API. „StaDa“ steht für „Station Data“ und stellt Informationen über einzelne Bahnhöfe zur Verfügung. </w:t>
+      </w:r>
+    </w:p>
+    <w:p>
+      <w:r>
+        <w:t xml:space="preserve">Die API stellt dem Nutzer vier verschiedene Möglichkeiten für die Abfrage von Daten zur Verfügung. Zum ersten lassen sich alle Bahnhöfe mit ihren Daten abrufen. Das Datenpaket beinhaltet dabei </w:t>
+      </w:r>
+      <w:r>
+        <w:t xml:space="preserve">eine Vielzahl an Informationen, unter anderem </w:t>
+      </w:r>
+      <w:r>
+        <w:t xml:space="preserve">die </w:t>
+      </w:r>
+      <w:r>
+        <w:t xml:space="preserve">Nummer, den Namen, die Adresse, das Bundesland, verschiedene </w:t>
+      </w:r>
+      <w:r>
+        <w:t>Angaben</w:t>
+      </w:r>
+      <w:r>
+        <w:t xml:space="preserve"> zur Infrastruktur (z.B. ist WLAN vorhanden, existiert ein Taxistand oder eine Anbindung an den öffentlichen Nahverkehr, etc.), sowie die Öffnungszeiten des Bahnhofs und d</w:t>
+      </w:r>
+      <w:r>
+        <w:t>ie Verfügbarkeit der</w:t>
+      </w:r>
+      <w:r>
+        <w:t xml:space="preserve"> dortigen </w:t>
+      </w:r>
+      <w:r>
+        <w:lastRenderedPageBreak/>
+        <w:t xml:space="preserve">Servicemitarbeiter. </w:t>
+      </w:r>
+      <w:r>
+        <w:t xml:space="preserve">Des Weiteren kann man über die Station ID </w:t>
+      </w:r>
+      <w:r>
+        <w:t>obige</w:t>
+      </w:r>
+      <w:r>
+        <w:t xml:space="preserve"> Infos zu einem speziellen Bahnhof </w:t>
+      </w:r>
+      <w:r>
+        <w:t>er</w:t>
+      </w:r>
+      <w:r>
+        <w:t xml:space="preserve">fragen und </w:t>
+      </w:r>
+      <w:r>
+        <w:t xml:space="preserve">Details </w:t>
+      </w:r>
+      <w:r>
+        <w:t>über 3-S-Zentralen</w:t>
+      </w:r>
+      <w:r>
+        <w:rPr>
+          <w:rStyle w:val="Funotenzeichen"/>
+        </w:rPr>
+        <w:footnoteReference w:id="26"/>
+      </w:r>
+      <w:r>
+        <w:t xml:space="preserve"> herausfinden. </w:t>
+      </w:r>
+      <w:commentRangeStart w:id="58"/>
+      <w:r>
+        <w:t>Dies hat für unser Projekt jedoch keine Relevanz</w:t>
+      </w:r>
+      <w:commentRangeEnd w:id="58"/>
       <w:r>
         <w:rPr>
           <w:rStyle w:val="Kommentarzeichen"/>
         </w:rPr>
-        <w:commentReference w:id="94"/>
-      </w:r>
-      <w:r>
-        <w:t xml:space="preserve">. Des Weiteren kann man über die Station ID auch Infos zu einem speziellen Bahnhof abfragen und auch Infos über die </w:t>
-      </w:r>
-      <w:commentRangeStart w:id="95"/>
-      <w:r>
-        <w:t xml:space="preserve">3-S-Zentralen </w:t>
-      </w:r>
-      <w:commentRangeEnd w:id="95"/>
-      <w:r>
-        <w:rPr>
-          <w:rStyle w:val="Kommentarzeichen"/>
-        </w:rPr>
-        <w:commentReference w:id="95"/>
-      </w:r>
-      <w:r>
-        <w:t>herausfinden und diese einzeln über ihre eigene ID abfragen.</w:t>
-      </w:r>
-    </w:p>
-    <w:p>
-      <w:r>
-        <w:t>Eine Drosselung existiert hier ebenfalls nicht.</w:t>
-      </w:r>
-      <w:r>
-        <w:rPr>
-          <w:rStyle w:val="Funotenzeichen"/>
-        </w:rPr>
-        <w:footnoteReference w:id="29"/>
-      </w:r>
-    </w:p>
-    <w:p>
-      <w:r>
-        <w:t>Die API ist von großer Bedeutung für unsere App</w:t>
-      </w:r>
-      <w:ins w:id="96" w:author="ramona.plogmann@osnanet.de" w:date="2018-02-22T16:25:00Z">
-        <w:r>
-          <w:t>,</w:t>
-        </w:r>
-      </w:ins>
-      <w:r>
-        <w:t xml:space="preserve"> da man hier zum Einen die überall nötige Station ID herausfinden kann, als auch, da sie sehr viele wichtige und verwendete Informationen</w:t>
-      </w:r>
-      <w:ins w:id="97" w:author="ramona.plogmann@osnanet.de" w:date="2018-02-22T16:26:00Z">
-        <w:r>
-          <w:t xml:space="preserve"> über die deutschen Bahnhöfe</w:t>
-        </w:r>
-      </w:ins>
-      <w:r>
-        <w:t xml:space="preserve"> bereitstellt.</w:t>
-      </w:r>
-    </w:p>
-    <w:p>
-      <w:pPr>
-        <w:keepNext/>
-      </w:pPr>
+        <w:commentReference w:id="58"/>
+      </w:r>
+      <w:r>
+        <w:t>.</w:t>
+      </w:r>
       <w:r>
         <w:rPr>
           <w:noProof/>
           <w:lang w:val="en-US"/>
         </w:rPr>
-        <w:lastRenderedPageBreak/>
         <w:drawing>
-          <wp:inline distT="0" distB="0" distL="0" distR="0" wp14:anchorId="50958211" wp14:editId="4173FA0E">
-            <wp:extent cx="6188710" cy="1638300"/>
+          <wp:inline distT="0" distB="0" distL="0" distR="0" wp14:anchorId="50958211" wp14:editId="17298258">
+            <wp:extent cx="6188710" cy="1013460"/>
             <wp:effectExtent l="0" t="0" r="2540" b="0"/>
             <wp:docPr id="7" name="Grafik 7"/>
             <wp:cNvGraphicFramePr>
@@ -5225,20 +5113,27 @@
                     <pic:cNvPr id="1" name=""/>
                     <pic:cNvPicPr/>
                   </pic:nvPicPr>
-                  <pic:blipFill>
+                  <pic:blipFill rotWithShape="1">
                     <a:blip r:embed="rId19"/>
-                    <a:stretch>
-                      <a:fillRect/>
-                    </a:stretch>
+                    <a:srcRect t="12558" b="25581"/>
+                    <a:stretch/>
                   </pic:blipFill>
-                  <pic:spPr>
+                  <pic:spPr bwMode="auto">
                     <a:xfrm>
                       <a:off x="0" y="0"/>
-                      <a:ext cx="6188710" cy="1638300"/>
+                      <a:ext cx="6188710" cy="1013460"/>
                     </a:xfrm>
                     <a:prstGeom prst="rect">
                       <a:avLst/>
                     </a:prstGeom>
+                    <a:ln>
+                      <a:noFill/>
+                    </a:ln>
+                    <a:extLst>
+                      <a:ext uri="{53640926-AAD7-44D8-BBD7-CCE9431645EC}">
+                        <a14:shadowObscured xmlns:a14="http://schemas.microsoft.com/office/drawing/2010/main"/>
+                      </a:ext>
+                    </a:extLst>
                   </pic:spPr>
                 </pic:pic>
               </a:graphicData>
@@ -5294,83 +5189,66 @@
     </w:p>
     <w:p>
       <w:r>
-        <w:t>Als letzte API soll die Reisezentren API erläutert werden. Sie stellt Daten über die jeweiligen Reisezentren in Deutschlands Bahnhöfen zu Verfügung.</w:t>
-      </w:r>
-    </w:p>
-    <w:p>
-      <w:r>
-        <w:t xml:space="preserve">Hier existieren vier Möglichkeiten der Abfrage der Daten. Zunächst können, wie auch bei den vorhergegangen APIs die Daten aller Reisezentren abgefragt werden. Im zurückkommenden Datenpaket sind dann der Name, die Adresse, </w:t>
-      </w:r>
-      <w:commentRangeStart w:id="98"/>
-      <w:r>
-        <w:t xml:space="preserve">sowie der Typ (in allen getesteten Fällen „reisezentrum“) </w:t>
-      </w:r>
-      <w:commentRangeEnd w:id="98"/>
-      <w:r>
-        <w:rPr>
-          <w:rStyle w:val="Kommentarzeichen"/>
-        </w:rPr>
-        <w:commentReference w:id="98"/>
-      </w:r>
-      <w:r>
-        <w:t xml:space="preserve">und die Öffnungszeiten enthalten. Des Weiteren existiert die Möglichkeit, über eine </w:t>
-      </w:r>
-      <w:commentRangeStart w:id="99"/>
-      <w:r>
-        <w:t xml:space="preserve">Station ID </w:t>
-      </w:r>
-      <w:commentRangeEnd w:id="99"/>
-      <w:r>
-        <w:rPr>
-          <w:rStyle w:val="Kommentarzeichen"/>
-        </w:rPr>
-        <w:commentReference w:id="99"/>
-      </w:r>
-      <w:r>
-        <w:t>die dazugehörigen Reisezentren zu finden. Außerdem können Reisezentren durch Angabe von Koordinaten herausgefiltert werden.</w:t>
-      </w:r>
-    </w:p>
-    <w:p>
-      <w:r>
-        <w:t>Die Reisezentren API wird für die Detail</w:t>
-      </w:r>
-      <w:ins w:id="100" w:author="ramona.plogmann@osnanet.de" w:date="2018-02-22T16:28:00Z">
-        <w:r>
-          <w:t>a</w:t>
-        </w:r>
-      </w:ins>
-      <w:del w:id="101" w:author="ramona.plogmann@osnanet.de" w:date="2018-02-22T16:28:00Z">
-        <w:r>
-          <w:delText xml:space="preserve"> A</w:delText>
-        </w:r>
-      </w:del>
-      <w:r>
-        <w:t>nsicht des aktuell ausgewählten Bahnhofs verwendet.</w:t>
-      </w:r>
-    </w:p>
-    <w:p>
-      <w:r>
-        <w:t xml:space="preserve">Auch hier ist keine </w:t>
-      </w:r>
-      <w:commentRangeStart w:id="102"/>
-      <w:r>
-        <w:t xml:space="preserve">Drosselung </w:t>
-      </w:r>
-      <w:commentRangeEnd w:id="102"/>
-      <w:r>
-        <w:rPr>
-          <w:rStyle w:val="Kommentarzeichen"/>
-        </w:rPr>
-        <w:commentReference w:id="102"/>
-      </w:r>
-      <w:r>
-        <w:t>vorhanden.</w:t>
-      </w:r>
-      <w:r>
-        <w:rPr>
-          <w:rStyle w:val="Funotenzeichen"/>
-        </w:rPr>
-        <w:footnoteReference w:id="30"/>
+        <w:t>D</w:t>
+      </w:r>
+      <w:r>
+        <w:t>ie Reisezentren API stellt Daten über die Reisezentren in Deutschlands Bahnhöfen zu Verfügung.</w:t>
+      </w:r>
+    </w:p>
+    <w:p>
+      <w:r>
+        <w:t xml:space="preserve">Hier existieren vier Möglichkeiten der Abfrage der Daten. Zunächst können, wie auch bei den vorhergegangen APIs die Daten aller Reisezentren abgefragt werden. </w:t>
+      </w:r>
+      <w:r>
+        <w:t>Das</w:t>
+      </w:r>
+      <w:r>
+        <w:t xml:space="preserve"> zurückkommenden Datenpaket </w:t>
+      </w:r>
+      <w:r>
+        <w:t>enthält den</w:t>
+      </w:r>
+      <w:r>
+        <w:t xml:space="preserve"> Name</w:t>
+      </w:r>
+      <w:r>
+        <w:t>n</w:t>
+      </w:r>
+      <w:r>
+        <w:t>, die Adresse</w:t>
+      </w:r>
+      <w:r>
+        <w:t xml:space="preserve"> </w:t>
+      </w:r>
+      <w:r>
+        <w:t>und die Öffnungszeiten. Des Weiteren existiert die Möglichkeit, über eine Station ID die dazugehörigen Reisezentren zu finden.</w:t>
+      </w:r>
+      <w:r>
+        <w:t xml:space="preserve"> Diese korreliert jedoch nicht mit dem </w:t>
+      </w:r>
+      <w:r>
+        <w:t>ID-</w:t>
+      </w:r>
+      <w:r>
+        <w:t>Feld „number“ des StaDa-Response-Bodys</w:t>
+      </w:r>
+      <w:r>
+        <w:t>, das von den anderen APIs zur Identifikation der Station genutzt wird. Welche ID die Reisezentren API hier verlangt, konnten wir nicht in Erfahrung bringen, weshalb wir die Möglichkeit nutzen, das zugehörige Reisezentrum über die Koordinaten dem entsprechenden Bahnhof zuzuordnen, um in der</w:t>
+      </w:r>
+      <w:r>
+        <w:t xml:space="preserve"> Detail</w:t>
+      </w:r>
+      <w:r>
+        <w:t>a</w:t>
+      </w:r>
+      <w:r>
+        <w:t>nsicht des aktuell ausgewählten Bahnhofs</w:t>
+      </w:r>
+      <w:r>
+        <w:t xml:space="preserve"> die Öffnungszeiten des Reisecenters anzeigen zu lassen</w:t>
+      </w:r>
+      <w:r>
+        <w:t>.</w:t>
       </w:r>
     </w:p>
     <w:p>
@@ -5383,9 +5261,9 @@
           <w:lang w:val="en-US"/>
         </w:rPr>
         <w:drawing>
-          <wp:inline distT="0" distB="0" distL="0" distR="0" wp14:anchorId="1EEC8492" wp14:editId="59A20D4B">
-            <wp:extent cx="6188710" cy="1472565"/>
-            <wp:effectExtent l="0" t="0" r="2540" b="0"/>
+          <wp:inline distT="0" distB="0" distL="0" distR="0" wp14:anchorId="1EEC8492" wp14:editId="594680C4">
+            <wp:extent cx="6179820" cy="1013460"/>
+            <wp:effectExtent l="0" t="0" r="0" b="0"/>
             <wp:docPr id="8" name="Grafik 8"/>
             <wp:cNvGraphicFramePr>
               <a:graphicFrameLocks xmlns:a="http://schemas.openxmlformats.org/drawingml/2006/main" noChangeAspect="1"/>
@@ -5397,20 +5275,27 @@
                     <pic:cNvPr id="1" name=""/>
                     <pic:cNvPicPr/>
                   </pic:nvPicPr>
-                  <pic:blipFill>
+                  <pic:blipFill rotWithShape="1">
                     <a:blip r:embed="rId20"/>
-                    <a:stretch>
-                      <a:fillRect/>
-                    </a:stretch>
+                    <a:srcRect t="13470" b="17607"/>
+                    <a:stretch/>
                   </pic:blipFill>
-                  <pic:spPr>
+                  <pic:spPr bwMode="auto">
                     <a:xfrm>
                       <a:off x="0" y="0"/>
-                      <a:ext cx="6188710" cy="1472565"/>
+                      <a:ext cx="6188710" cy="1014918"/>
                     </a:xfrm>
                     <a:prstGeom prst="rect">
                       <a:avLst/>
                     </a:prstGeom>
+                    <a:ln>
+                      <a:noFill/>
+                    </a:ln>
+                    <a:extLst>
+                      <a:ext uri="{53640926-AAD7-44D8-BBD7-CCE9431645EC}">
+                        <a14:shadowObscured xmlns:a14="http://schemas.microsoft.com/office/drawing/2010/main"/>
+                      </a:ext>
+                    </a:extLst>
                   </pic:spPr>
                 </pic:pic>
               </a:graphicData>
@@ -5450,10 +5335,9 @@
       <w:r>
         <w:t>: Screenshot der API Konsole der Reisezentren API mit den zur Verfügung stehenden Möglichkeiten zur Abfrage, Quelle: selbst aufgenommen, 21.02.18, 17:33</w:t>
       </w:r>
-    </w:p>
-    <w:p/>
-    <w:p/>
-    <w:p/>
+      <w:bookmarkStart w:id="59" w:name="_GoBack"/>
+      <w:bookmarkEnd w:id="59"/>
+    </w:p>
     <w:p/>
     <w:p>
       <w:pPr>
@@ -5476,7 +5360,7 @@
     <w:p>
       <w:pPr>
         <w:rPr>
-          <w:del w:id="103" w:author="ramona.plogmann@osnanet.de" w:date="2018-02-22T16:31:00Z"/>
+          <w:del w:id="60" w:author="ramona.plogmann@osnanet.de" w:date="2018-02-22T16:31:00Z"/>
           <w:b/>
         </w:rPr>
       </w:pPr>
@@ -5488,7 +5372,7 @@
       </w:r>
     </w:p>
     <w:p>
-      <w:del w:id="104" w:author="ramona.plogmann@osnanet.de" w:date="2018-02-22T16:31:00Z">
+      <w:del w:id="61" w:author="ramona.plogmann@osnanet.de" w:date="2018-02-22T16:31:00Z">
         <w:r>
           <w:delText>Im Fokus dieses Abschnitts soll die verwendete Entwicklungsumgebung stehen.</w:delText>
         </w:r>
@@ -5496,7 +5380,6 @@
     </w:p>
     <w:p>
       <w:r>
-        <w:lastRenderedPageBreak/>
         <w:t xml:space="preserve">Es ist nicht der in der Vorlesung benutzte Editor Sublime Text, sondern die Entwicklungsumgebung phpStorm der Firma JetBrains verwendet worden. Sie </w:t>
       </w:r>
       <w:r>
@@ -5505,12 +5388,12 @@
       <w:r>
         <w:t xml:space="preserve">zbar. Das Betriebssystem ist Windows 10. Sie bietet vorinstallierte Bibliotheken für die Entwicklung mit Ionic und verfügt außerdem über ein integriertes Kommandozeilen-Interface, mit dessen Hilfe </w:t>
       </w:r>
-      <w:del w:id="105" w:author="ramona.plogmann@osnanet.de" w:date="2018-02-22T16:33:00Z">
+      <w:del w:id="62" w:author="ramona.plogmann@osnanet.de" w:date="2018-02-22T16:33:00Z">
         <w:r>
           <w:delText>man direkt während man arbeitet</w:delText>
         </w:r>
       </w:del>
-      <w:ins w:id="106" w:author="ramona.plogmann@osnanet.de" w:date="2018-02-22T16:33:00Z">
+      <w:ins w:id="63" w:author="ramona.plogmann@osnanet.de" w:date="2018-02-22T16:33:00Z">
         <w:r>
           <w:t>direkt im Codefenster</w:t>
         </w:r>
@@ -5518,17 +5401,17 @@
       <w:r>
         <w:t xml:space="preserve"> Konsolen</w:t>
       </w:r>
-      <w:del w:id="107" w:author="ramona.plogmann@osnanet.de" w:date="2018-02-22T16:32:00Z">
+      <w:del w:id="64" w:author="ramona.plogmann@osnanet.de" w:date="2018-02-22T16:32:00Z">
         <w:r>
           <w:delText xml:space="preserve"> </w:delText>
         </w:r>
       </w:del>
-      <w:ins w:id="108" w:author="ramona.plogmann@osnanet.de" w:date="2018-02-22T16:32:00Z">
+      <w:ins w:id="65" w:author="ramona.plogmann@osnanet.de" w:date="2018-02-22T16:32:00Z">
         <w:r>
           <w:t>b</w:t>
         </w:r>
       </w:ins>
-      <w:del w:id="109" w:author="ramona.plogmann@osnanet.de" w:date="2018-02-22T16:32:00Z">
+      <w:del w:id="66" w:author="ramona.plogmann@osnanet.de" w:date="2018-02-22T16:32:00Z">
         <w:r>
           <w:delText>B</w:delText>
         </w:r>
@@ -5536,32 +5419,32 @@
       <w:r>
         <w:t>efehle ausführen kann. Des Weiteren ist ein durch die Verwendung von phpStorm entstehender Vorteil, dass die Entwicklungsumgebung über eine unserer Meinung nach gut konzipierte Code-Vervollständigung verfügt, die den Workflow einfacher macht. Außerdem existieren viele sehr nützliche Shortcuts</w:t>
       </w:r>
-      <w:ins w:id="110" w:author="ramona.plogmann@osnanet.de" w:date="2018-02-22T16:34:00Z">
+      <w:ins w:id="67" w:author="ramona.plogmann@osnanet.de" w:date="2018-02-22T16:34:00Z">
         <w:r>
           <w:t xml:space="preserve"> </w:t>
         </w:r>
       </w:ins>
-      <w:ins w:id="111" w:author="ramona.plogmann@osnanet.de" w:date="2018-02-22T16:35:00Z">
+      <w:ins w:id="68" w:author="ramona.plogmann@osnanet.de" w:date="2018-02-22T16:35:00Z">
         <w:r>
           <w:t xml:space="preserve">für Dateinavigation </w:t>
         </w:r>
       </w:ins>
-      <w:ins w:id="112" w:author="ramona.plogmann@osnanet.de" w:date="2018-02-22T16:34:00Z">
+      <w:ins w:id="69" w:author="ramona.plogmann@osnanet.de" w:date="2018-02-22T16:34:00Z">
         <w:r>
           <w:t xml:space="preserve">und </w:t>
         </w:r>
       </w:ins>
-      <w:ins w:id="113" w:author="ramona.plogmann@osnanet.de" w:date="2018-02-22T16:35:00Z">
+      <w:ins w:id="70" w:author="ramona.plogmann@osnanet.de" w:date="2018-02-22T16:35:00Z">
         <w:r>
           <w:t>Codeb</w:t>
         </w:r>
       </w:ins>
-      <w:ins w:id="114" w:author="ramona.plogmann@osnanet.de" w:date="2018-02-22T16:34:00Z">
+      <w:ins w:id="71" w:author="ramona.plogmann@osnanet.de" w:date="2018-02-22T16:34:00Z">
         <w:r>
           <w:t>earbeit</w:t>
         </w:r>
       </w:ins>
-      <w:ins w:id="115" w:author="ramona.plogmann@osnanet.de" w:date="2018-02-22T16:35:00Z">
+      <w:ins w:id="72" w:author="ramona.plogmann@osnanet.de" w:date="2018-02-22T16:35:00Z">
         <w:r>
           <w:t>ung</w:t>
         </w:r>
@@ -5572,6 +5455,7 @@
     </w:p>
     <w:p>
       <w:r>
+        <w:lastRenderedPageBreak/>
         <w:t>Zusätzlich installiert worden ist natürlich das eigentliche Ionic Framework und Android Studio inklusive der nötigen SDKs zum Testen.</w:t>
       </w:r>
     </w:p>
@@ -5652,11 +5536,11 @@
       <w:r>
         <w:t>: Screenshot der PhpStorm Entwicklungsumgebung, Quelle: selbst aufgenommen, 21.02.18, 17:</w:t>
       </w:r>
-      <w:commentRangeStart w:id="116"/>
+      <w:commentRangeStart w:id="73"/>
       <w:r>
         <w:t>41</w:t>
       </w:r>
-      <w:commentRangeEnd w:id="116"/>
+      <w:commentRangeEnd w:id="73"/>
       <w:r>
         <w:rPr>
           <w:rStyle w:val="Kommentarzeichen"/>
@@ -5664,7 +5548,7 @@
           <w:iCs w:val="0"/>
           <w:color w:val="auto"/>
         </w:rPr>
-        <w:commentReference w:id="116"/>
+        <w:commentReference w:id="73"/>
       </w:r>
     </w:p>
     <w:p>
@@ -5964,7 +5848,7 @@
         <w:pStyle w:val="Listenabsatz"/>
         <w:ind w:left="398"/>
         <w:rPr>
-          <w:ins w:id="117" w:author="ngs" w:date="2018-02-15T18:11:00Z"/>
+          <w:ins w:id="74" w:author="ngs" w:date="2018-02-15T18:11:00Z"/>
           <w:rFonts w:cstheme="minorHAnsi"/>
         </w:rPr>
       </w:pPr>
@@ -5992,7 +5876,7 @@
           <w:rFonts w:cstheme="minorHAnsi"/>
         </w:rPr>
       </w:pPr>
-      <w:ins w:id="118" w:author="ngs" w:date="2018-02-15T18:11:00Z">
+      <w:ins w:id="75" w:author="ngs" w:date="2018-02-15T18:11:00Z">
         <w:r>
           <w:rPr>
             <w:rFonts w:cstheme="minorHAnsi"/>
@@ -6043,7 +5927,7 @@
           <w:t>, Zeitpunkt des Zugriffs</w:t>
         </w:r>
       </w:ins>
-      <w:ins w:id="119" w:author="ngs" w:date="2018-02-15T18:12:00Z">
+      <w:ins w:id="76" w:author="ngs" w:date="2018-02-15T18:12:00Z">
         <w:r>
           <w:rPr>
             <w:rFonts w:cstheme="minorHAnsi"/>
@@ -6476,7 +6360,7 @@
       </w:r>
     </w:p>
   </w:comment>
-  <w:comment w:id="40" w:author="ramona.plogmann@osnanet.de" w:date="2018-02-13T17:57:00Z" w:initials="r">
+  <w:comment w:id="39" w:author="ramona.plogmann@osnanet.de" w:date="2018-02-13T17:57:00Z" w:initials="r">
     <w:p>
       <w:pPr>
         <w:pStyle w:val="Kommentartext"/>
@@ -6492,7 +6376,7 @@
       </w:r>
     </w:p>
   </w:comment>
-  <w:comment w:id="41" w:author="ngs" w:date="2018-02-15T18:01:00Z" w:initials="n">
+  <w:comment w:id="40" w:author="ngs" w:date="2018-02-15T18:01:00Z" w:initials="n">
     <w:p>
       <w:pPr>
         <w:pStyle w:val="Kommentartext"/>
@@ -6511,7 +6395,7 @@
       </w:r>
     </w:p>
   </w:comment>
-  <w:comment w:id="42" w:author="ramona.plogmann@osnanet.de" w:date="2018-02-13T17:56:00Z" w:initials="r">
+  <w:comment w:id="41" w:author="ramona.plogmann@osnanet.de" w:date="2018-02-13T17:56:00Z" w:initials="r">
     <w:p>
       <w:pPr>
         <w:pStyle w:val="Kommentartext"/>
@@ -6527,7 +6411,7 @@
       </w:r>
     </w:p>
   </w:comment>
-  <w:comment w:id="43" w:author="ngs" w:date="2018-02-15T18:06:00Z" w:initials="n">
+  <w:comment w:id="42" w:author="ngs" w:date="2018-02-15T18:06:00Z" w:initials="n">
     <w:p>
       <w:pPr>
         <w:pStyle w:val="Kommentartext"/>
@@ -6543,7 +6427,7 @@
       </w:r>
     </w:p>
   </w:comment>
-  <w:comment w:id="44" w:author="ramona.plogmann@osnanet.de" w:date="2018-02-13T17:55:00Z" w:initials="r">
+  <w:comment w:id="43" w:author="ramona.plogmann@osnanet.de" w:date="2018-02-13T17:55:00Z" w:initials="r">
     <w:p>
       <w:pPr>
         <w:pStyle w:val="Kommentartext"/>
@@ -6559,7 +6443,7 @@
       </w:r>
     </w:p>
   </w:comment>
-  <w:comment w:id="45" w:author="ngs" w:date="2018-02-15T18:00:00Z" w:initials="n">
+  <w:comment w:id="44" w:author="ngs" w:date="2018-02-15T18:00:00Z" w:initials="n">
     <w:p>
       <w:pPr>
         <w:pStyle w:val="Kommentartext"/>
@@ -6572,6 +6456,28 @@
       </w:r>
       <w:r>
         <w:t>Hast Recht aber können wir nachher immer noch kürzen oder? Habe mal in eine Bachelor Arbeit reingeguckt da haben die das auch so gemacht. Das blöde Bild habe ich aber erstmal weggenommen</w:t>
+      </w:r>
+    </w:p>
+  </w:comment>
+  <w:comment w:id="50" w:author="ramona.plogmann@osnanet.de" w:date="2018-02-22T16:06:00Z" w:initials="r">
+    <w:p>
+      <w:pPr>
+        <w:pStyle w:val="Kommentartext"/>
+      </w:pPr>
+      <w:r>
+        <w:rPr>
+          <w:rStyle w:val="Kommentarzeichen"/>
+        </w:rPr>
+        <w:annotationRef/>
+      </w:r>
+      <w:r>
+        <w:rPr>
+          <w:rStyle w:val="Kommentarzeichen"/>
+        </w:rPr>
+        <w:annotationRef/>
+      </w:r>
+      <w:r>
+        <w:t>Gibt’s hier ne quelle zu, woher du das weißt, oder weißt du das einfach?</w:t>
       </w:r>
     </w:p>
   </w:comment>
@@ -6593,11 +6499,11 @@
         <w:annotationRef/>
       </w:r>
       <w:r>
-        <w:t>Gibt’s hier ne quelle zu, woher du das weißt, oder weißt du das einfach?</w:t>
+        <w:t>Wirklich „Hack“-athons? Klingt nach sicherheitslücken finden, nicht nach codingparty</w:t>
       </w:r>
     </w:p>
   </w:comment>
-  <w:comment w:id="52" w:author="ramona.plogmann@osnanet.de" w:date="2018-02-22T16:06:00Z" w:initials="r">
+  <w:comment w:id="53" w:author="ramona.plogmann@osnanet.de" w:date="2018-02-22T16:14:00Z" w:initials="r">
     <w:p>
       <w:pPr>
         <w:pStyle w:val="Kommentartext"/>
@@ -6609,17 +6515,35 @@
         <w:annotationRef/>
       </w:r>
       <w:r>
+        <w:t>Auch über API möglich, bei uns aber nicht genutzt (vielleicht noch hinzufügen?)</w:t>
+      </w:r>
+    </w:p>
+    <w:p>
+      <w:pPr>
+        <w:pStyle w:val="Kommentartext"/>
+      </w:pPr>
+      <w:r>
+        <w:t>Ah ok steht weiter unten</w:t>
+      </w:r>
+    </w:p>
+  </w:comment>
+  <w:comment w:id="54" w:author="ramona.plogmann@osnanet.de" w:date="2018-02-22T16:12:00Z" w:initials="r">
+    <w:p>
+      <w:pPr>
+        <w:pStyle w:val="Kommentartext"/>
+      </w:pPr>
+      <w:r>
         <w:rPr>
           <w:rStyle w:val="Kommentarzeichen"/>
         </w:rPr>
         <w:annotationRef/>
       </w:r>
       <w:r>
-        <w:t>Wirklich „Hack“-athons? Klingt nach sicherheitslücken finden, nicht nach codingparty</w:t>
+        <w:t>Werden die von DB bereitgestellt, oder sind das projekte die die dbdata nutzen?</w:t>
       </w:r>
     </w:p>
   </w:comment>
-  <w:comment w:id="54" w:author="ramona.plogmann@osnanet.de" w:date="2018-02-22T16:10:00Z" w:initials="r">
+  <w:comment w:id="55" w:author="ngs" w:date="2018-02-21T16:26:00Z" w:initials="n">
     <w:p>
       <w:pPr>
         <w:pStyle w:val="Kommentartext"/>
@@ -6631,14 +6555,11 @@
         <w:annotationRef/>
       </w:r>
       <w:r>
-        <w:t xml:space="preserve">Ich glaube satzbautechnisch ist das falsch eingedeutscht, mir fällt aber gerade keine bessere alternative ein </w:t>
-      </w:r>
-      <w:r>
-        <w:sym w:font="Wingdings" w:char="F04C"/>
+        <w:t xml:space="preserve">Mal schauen, ob das von der Größe so geht hier müssen wir einen Testdruck machen! Nicht dass das zu klein ist </w:t>
       </w:r>
     </w:p>
   </w:comment>
-  <w:comment w:id="56" w:author="ramona.plogmann@osnanet.de" w:date="2018-02-22T16:23:00Z" w:initials="r">
+  <w:comment w:id="56" w:author="ramona.plogmann@osnanet.de" w:date="2018-02-22T16:16:00Z" w:initials="r">
     <w:p>
       <w:pPr>
         <w:pStyle w:val="Kommentartext"/>
@@ -6650,11 +6571,11 @@
         <w:annotationRef/>
       </w:r>
       <w:r>
-        <w:t>Evtl einfügen: Limitierung nicht bei allen APIs</w:t>
+        <w:t>Quelle?</w:t>
       </w:r>
     </w:p>
   </w:comment>
-  <w:comment w:id="58" w:author="ramona.plogmann@osnanet.de" w:date="2018-02-22T16:14:00Z" w:initials="r">
+  <w:comment w:id="57" w:author="ngs" w:date="2018-02-21T16:38:00Z" w:initials="n">
     <w:p>
       <w:pPr>
         <w:pStyle w:val="Kommentartext"/>
@@ -6666,227 +6587,27 @@
         <w:annotationRef/>
       </w:r>
       <w:r>
-        <w:t>Auch über API möglich, bei uns aber nicht genutzt (vielleicht noch hinzufügen?)</w:t>
-      </w:r>
-    </w:p>
+        <w:t>Hier lasse ich erstmal noch Platz wegen dem 1. Bild</w:t>
+      </w:r>
+    </w:p>
+  </w:comment>
+  <w:comment w:id="58" w:author="ramona.plogmann@osnanet.de" w:date="2018-02-23T15:55:00Z" w:initials="r">
     <w:p>
       <w:pPr>
         <w:pStyle w:val="Kommentartext"/>
       </w:pPr>
       <w:r>
-        <w:t>Ah ok steht weiter unten</w:t>
+        <w:rPr>
+          <w:rStyle w:val="Kommentarzeichen"/>
+        </w:rPr>
+        <w:annotationRef/>
+      </w:r>
+      <w:r>
+        <w:t>Vllt überflüssig?</w:t>
       </w:r>
     </w:p>
   </w:comment>
-  <w:comment w:id="59" w:author="ramona.plogmann@osnanet.de" w:date="2018-02-22T16:12:00Z" w:initials="r">
-    <w:p>
-      <w:pPr>
-        <w:pStyle w:val="Kommentartext"/>
-      </w:pPr>
-      <w:r>
-        <w:rPr>
-          <w:rStyle w:val="Kommentarzeichen"/>
-        </w:rPr>
-        <w:annotationRef/>
-      </w:r>
-      <w:r>
-        <w:t>Werden die von DB bereitgestellt, oder sind das projekte die die dbdata nutzen?</w:t>
-      </w:r>
-    </w:p>
-  </w:comment>
-  <w:comment w:id="60" w:author="ramona.plogmann@osnanet.de" w:date="2018-02-22T16:13:00Z" w:initials="r">
-    <w:p>
-      <w:pPr>
-        <w:pStyle w:val="Kommentartext"/>
-      </w:pPr>
-      <w:r>
-        <w:rPr>
-          <w:rStyle w:val="Kommentarzeichen"/>
-        </w:rPr>
-        <w:annotationRef/>
-      </w:r>
-      <w:r>
-        <w:t xml:space="preserve">Häh? Woher beziehen? </w:t>
-      </w:r>
-    </w:p>
-  </w:comment>
-  <w:comment w:id="61" w:author="ramona.plogmann@osnanet.de" w:date="2018-02-22T16:14:00Z" w:initials="r">
-    <w:p>
-      <w:pPr>
-        <w:pStyle w:val="Kommentartext"/>
-      </w:pPr>
-      <w:r>
-        <w:rPr>
-          <w:rStyle w:val="Kommentarzeichen"/>
-        </w:rPr>
-        <w:annotationRef/>
-      </w:r>
-      <w:r>
-        <w:t>Stimmt nicht, gibt auch abfragen ohne ID</w:t>
-      </w:r>
-    </w:p>
-  </w:comment>
-  <w:comment w:id="62" w:author="ramona.plogmann@osnanet.de" w:date="2018-02-22T16:15:00Z" w:initials="r">
-    <w:p>
-      <w:pPr>
-        <w:pStyle w:val="Kommentartext"/>
-      </w:pPr>
-      <w:r>
-        <w:rPr>
-          <w:rStyle w:val="Kommentarzeichen"/>
-        </w:rPr>
-        <w:annotationRef/>
-      </w:r>
-      <w:r>
-        <w:t>Ist vllt ein bisschen viel zu dingen, die nicht verwendet werden?</w:t>
-      </w:r>
-    </w:p>
-  </w:comment>
-  <w:comment w:id="63" w:author="ngs" w:date="2018-02-21T16:26:00Z" w:initials="n">
-    <w:p>
-      <w:pPr>
-        <w:pStyle w:val="Kommentartext"/>
-      </w:pPr>
-      <w:r>
-        <w:rPr>
-          <w:rStyle w:val="Kommentarzeichen"/>
-        </w:rPr>
-        <w:annotationRef/>
-      </w:r>
-      <w:r>
-        <w:t xml:space="preserve">Mal schauen, ob das von der Größe so geht hier müssen wir einen Testdruck machen! Nicht dass das zu klein ist </w:t>
-      </w:r>
-    </w:p>
-  </w:comment>
-  <w:comment w:id="67" w:author="ramona.plogmann@osnanet.de" w:date="2018-02-22T16:16:00Z" w:initials="r">
-    <w:p>
-      <w:pPr>
-        <w:pStyle w:val="Kommentartext"/>
-      </w:pPr>
-      <w:r>
-        <w:rPr>
-          <w:rStyle w:val="Kommentarzeichen"/>
-        </w:rPr>
-        <w:annotationRef/>
-      </w:r>
-      <w:r>
-        <w:t>Quelle?</w:t>
-      </w:r>
-    </w:p>
-  </w:comment>
-  <w:comment w:id="68" w:author="ramona.plogmann@osnanet.de" w:date="2018-02-22T16:18:00Z" w:initials="r">
-    <w:p>
-      <w:pPr>
-        <w:pStyle w:val="Kommentartext"/>
-      </w:pPr>
-      <w:r>
-        <w:rPr>
-          <w:rStyle w:val="Kommentarzeichen"/>
-        </w:rPr>
-        <w:annotationRef/>
-      </w:r>
-      <w:r>
-        <w:t>Anscheinend doch nicht, mögl. 1 + 2 brauchen die nicht oder?</w:t>
-      </w:r>
-    </w:p>
-  </w:comment>
-  <w:comment w:id="75" w:author="ngs" w:date="2018-02-21T16:38:00Z" w:initials="n">
-    <w:p>
-      <w:pPr>
-        <w:pStyle w:val="Kommentartext"/>
-      </w:pPr>
-      <w:r>
-        <w:rPr>
-          <w:rStyle w:val="Kommentarzeichen"/>
-        </w:rPr>
-        <w:annotationRef/>
-      </w:r>
-      <w:r>
-        <w:t>Hier lasse ich erstmal noch Platz wegen dem 1. Bild</w:t>
-      </w:r>
-    </w:p>
-  </w:comment>
-  <w:comment w:id="94" w:author="ramona.plogmann@osnanet.de" w:date="2018-02-22T16:25:00Z" w:initials="r">
-    <w:p>
-      <w:pPr>
-        <w:pStyle w:val="Kommentartext"/>
-      </w:pPr>
-      <w:r>
-        <w:rPr>
-          <w:rStyle w:val="Kommentarzeichen"/>
-        </w:rPr>
-        <w:annotationRef/>
-      </w:r>
-      <w:r>
-        <w:t>Infoschalter = Reisezentrum??</w:t>
-      </w:r>
-    </w:p>
-  </w:comment>
-  <w:comment w:id="95" w:author="ramona.plogmann@osnanet.de" w:date="2018-02-22T16:25:00Z" w:initials="r">
-    <w:p>
-      <w:pPr>
-        <w:pStyle w:val="Kommentartext"/>
-      </w:pPr>
-      <w:r>
-        <w:rPr>
-          <w:rStyle w:val="Kommentarzeichen"/>
-        </w:rPr>
-        <w:annotationRef/>
-      </w:r>
-      <w:r>
-        <w:t>????</w:t>
-      </w:r>
-    </w:p>
-  </w:comment>
-  <w:comment w:id="98" w:author="ramona.plogmann@osnanet.de" w:date="2018-02-22T16:28:00Z" w:initials="r">
-    <w:p>
-      <w:pPr>
-        <w:pStyle w:val="Kommentartext"/>
-      </w:pPr>
-      <w:r>
-        <w:rPr>
-          <w:rStyle w:val="Kommentarzeichen"/>
-        </w:rPr>
-        <w:annotationRef/>
-      </w:r>
-      <w:r>
-        <w:t>Vllt einfach weglassen, ich finde, es klingt sehr provozierend, ob plutka noch was anderess findet</w:t>
-      </w:r>
-    </w:p>
-  </w:comment>
-  <w:comment w:id="99" w:author="ramona.plogmann@osnanet.de" w:date="2018-02-22T16:31:00Z" w:initials="r">
-    <w:p>
-      <w:pPr>
-        <w:pStyle w:val="Kommentartext"/>
-      </w:pPr>
-      <w:r>
-        <w:rPr>
-          <w:rStyle w:val="Kommentarzeichen"/>
-        </w:rPr>
-        <w:annotationRef/>
-      </w:r>
-      <w:r>
-        <w:t>Falsch, das war gerade das problem, das das nicht ging, deswegen holen wir das zugehörige reisezentrum über die koordinaten des bahnhofs mit einem pi-mal-daumen-radius von 0.3 (0.3 km glaub ich)</w:t>
-      </w:r>
-    </w:p>
-  </w:comment>
-  <w:comment w:id="102" w:author="ramona.plogmann@osnanet.de" w:date="2018-02-22T16:29:00Z" w:initials="r">
-    <w:p>
-      <w:pPr>
-        <w:pStyle w:val="Kommentartext"/>
-      </w:pPr>
-      <w:r>
-        <w:rPr>
-          <w:rStyle w:val="Kommentarzeichen"/>
-        </w:rPr>
-        <w:annotationRef/>
-      </w:r>
-      <w:r>
-        <w:t>Gibt’s echt bei keiner verwendeten API ne Drosselung?? Ich hab doch beim subscriben ständig 30 pro Minuten oder sowas gesehen</w:t>
-      </w:r>
-    </w:p>
-  </w:comment>
-  <w:comment w:id="116" w:author="ramona.plogmann@osnanet.de" w:date="2018-02-22T16:36:00Z" w:initials="r">
+  <w:comment w:id="73" w:author="ramona.plogmann@osnanet.de" w:date="2018-02-22T16:36:00Z" w:initials="r">
     <w:p>
       <w:pPr>
         <w:pStyle w:val="Kommentartext"/>
@@ -7520,92 +7241,10 @@
         <w:footnoteRef/>
       </w:r>
       <w:r>
-        <w:t xml:space="preserve"> </w:t>
-      </w:r>
-      <w:r>
-        <w:t>https://developer.deutschebahn.com/store/apis/info?name=Bahnhofsfotos&amp;version=v1&amp;provider=DBOpenData&amp;</w:t>
-      </w:r>
-    </w:p>
-  </w:footnote>
-  <w:footnote w:id="27">
-    <w:p>
-      <w:pPr>
-        <w:pStyle w:val="Funotentext"/>
-      </w:pPr>
-      <w:r>
-        <w:rPr>
-          <w:rStyle w:val="Funotenzeichen"/>
-        </w:rPr>
-        <w:footnoteRef/>
-      </w:r>
-      <w:r>
-        <w:t xml:space="preserve"> </w:t>
-      </w:r>
-      <w:r>
-        <w:t>https://developer.deutschebahn.com/store/apis/info?name=FaSta-Station_Facilities_Status&amp;version=v2&amp;provider=DBOpenData&amp;</w:t>
-      </w:r>
-    </w:p>
-  </w:footnote>
-  <w:footnote w:id="28">
-    <w:p>
-      <w:pPr>
-        <w:pStyle w:val="Funotentext"/>
-      </w:pPr>
-      <w:r>
-        <w:rPr>
-          <w:rStyle w:val="Funotenzeichen"/>
-        </w:rPr>
-        <w:footnoteRef/>
-      </w:r>
-      <w:r>
-        <w:t xml:space="preserve"> </w:t>
-      </w:r>
-      <w:r>
-        <w:t>https://developer.deutschebahn.com/store/apis/info?name=BahnPark&amp;version=v1&amp;provider=DBOpenData&amp;#/</w:t>
-      </w:r>
-    </w:p>
-  </w:footnote>
-  <w:footnote w:id="29">
-    <w:p>
-      <w:pPr>
-        <w:pStyle w:val="Funotentext"/>
-      </w:pPr>
-      <w:r>
-        <w:rPr>
-          <w:rStyle w:val="Funotenzeichen"/>
-        </w:rPr>
-        <w:footnoteRef/>
-      </w:r>
-      <w:r>
-        <w:t xml:space="preserve"> </w:t>
-      </w:r>
-      <w:r>
-        <w:t>https://developer.deutschebahn</w:t>
-      </w:r>
-      <w:r>
-        <w:t>.com/store/apis/info?name=StaDa-</w:t>
-      </w:r>
-      <w:r>
-        <w:t>Station_Data&amp;version=v2&amp;provider=DBOpenData&amp;#/</w:t>
-      </w:r>
-    </w:p>
-  </w:footnote>
-  <w:footnote w:id="30">
-    <w:p>
-      <w:pPr>
-        <w:pStyle w:val="Funotentext"/>
-      </w:pPr>
-      <w:r>
-        <w:rPr>
-          <w:rStyle w:val="Funotenzeichen"/>
-        </w:rPr>
-        <w:footnoteRef/>
-      </w:r>
-      <w:r>
-        <w:t xml:space="preserve"> </w:t>
-      </w:r>
-      <w:r>
-        <w:t>https://developer.deutschebahn.com/store/apis/info?name=Reisezentren&amp;version=v1&amp;provider=DBOpenData&amp;#/</w:t>
+        <w:t xml:space="preserve"> Für weitere Informationen siehe </w:t>
+      </w:r>
+      <w:r>
+        <w:t>https://de.wikipedia.org/wiki/3-S-Zentrale</w:t>
       </w:r>
     </w:p>
   </w:footnote>
@@ -9004,7 +8643,7 @@
 </file>
 
 <file path=customXml/itemProps2.xml><?xml version="1.0" encoding="utf-8"?>
-<ds:datastoreItem xmlns:ds="http://schemas.openxmlformats.org/officeDocument/2006/customXml" ds:itemID="{561EBF31-131E-41FE-8827-BCE659B1209E}">
+<ds:datastoreItem xmlns:ds="http://schemas.openxmlformats.org/officeDocument/2006/customXml" ds:itemID="{F4BD664D-E2F7-43C2-81C0-26182F0DE46B}">
   <ds:schemaRefs>
     <ds:schemaRef ds:uri="http://schemas.openxmlformats.org/officeDocument/2006/bibliography"/>
   </ds:schemaRefs>

</xml_diff>